<commit_message>
changed some coding standards
</commit_message>
<xml_diff>
--- a/Docuemntation/CodingStandard.docx
+++ b/Docuemntation/CodingStandard.docx
@@ -1,6 +1,6 @@
 
 <file path=word/document.xml><?xml version="1.0" encoding="utf-8"?>
-<w:document xmlns:wpc="http://schemas.microsoft.com/office/word/2010/wordprocessingCanvas" xmlns:cx="http://schemas.microsoft.com/office/drawing/2014/chartex" xmlns:cx1="http://schemas.microsoft.com/office/drawing/2015/9/8/chartex" xmlns:cx2="http://schemas.microsoft.com/office/drawing/2015/10/21/chartex" xmlns:cx3="http://schemas.microsoft.com/office/drawing/2016/5/9/chartex" xmlns:cx4="http://schemas.microsoft.com/office/drawing/2016/5/10/chartex" xmlns:cx5="http://schemas.microsoft.com/office/drawing/2016/5/11/chartex" xmlns:cx6="http://schemas.microsoft.com/office/drawing/2016/5/12/chartex" xmlns:cx7="http://schemas.microsoft.com/office/drawing/2016/5/13/chartex" xmlns:cx8="http://schemas.microsoft.com/office/drawing/2016/5/14/chartex" xmlns:mc="http://schemas.openxmlformats.org/markup-compatibility/2006" xmlns:aink="http://schemas.microsoft.com/office/drawing/2016/ink" xmlns:am3d="http://schemas.microsoft.com/office/drawing/2017/model3d" xmlns:o="urn:schemas-microsoft-com:office:office" xmlns:r="http://schemas.openxmlformats.org/officeDocument/2006/relationships" xmlns:m="http://schemas.openxmlformats.org/officeDocument/2006/math" xmlns:v="urn:schemas-microsoft-com:vml" xmlns:wp14="http://schemas.microsoft.com/office/word/2010/wordprocessingDrawing" xmlns:wp="http://schemas.openxmlformats.org/drawingml/2006/wordprocessingDrawing" xmlns:w10="urn:schemas-microsoft-com:office:word" xmlns:w="http://schemas.openxmlformats.org/wordprocessingml/2006/main" xmlns:w14="http://schemas.microsoft.com/office/word/2010/wordml" xmlns:w15="http://schemas.microsoft.com/office/word/2012/wordml" xmlns:w16cid="http://schemas.microsoft.com/office/word/2016/wordml/cid" xmlns:w16se="http://schemas.microsoft.com/office/word/2015/wordml/symex" xmlns:wpg="http://schemas.microsoft.com/office/word/2010/wordprocessingGroup" xmlns:wpi="http://schemas.microsoft.com/office/word/2010/wordprocessingInk" xmlns:wne="http://schemas.microsoft.com/office/word/2006/wordml" xmlns:wps="http://schemas.microsoft.com/office/word/2010/wordprocessingShape" mc:Ignorable="w14 w15 w16se w16cid wp14">
+<w:document xmlns:wpc="http://schemas.microsoft.com/office/word/2010/wordprocessingCanvas" xmlns:mc="http://schemas.openxmlformats.org/markup-compatibility/2006" xmlns:o="urn:schemas-microsoft-com:office:office" xmlns:r="http://schemas.openxmlformats.org/officeDocument/2006/relationships" xmlns:m="http://schemas.openxmlformats.org/officeDocument/2006/math" xmlns:v="urn:schemas-microsoft-com:vml" xmlns:wp14="http://schemas.microsoft.com/office/word/2010/wordprocessingDrawing" xmlns:wp="http://schemas.openxmlformats.org/drawingml/2006/wordprocessingDrawing" xmlns:w="http://schemas.openxmlformats.org/wordprocessingml/2006/main" xmlns:w14="http://schemas.microsoft.com/office/word/2010/wordml" xmlns:w10="urn:schemas-microsoft-com:office:word" xmlns:w15="http://schemas.microsoft.com/office/word/2012/wordml" xmlns:wpg="http://schemas.microsoft.com/office/word/2010/wordprocessingGroup" xmlns:wpi="http://schemas.microsoft.com/office/word/2010/wordprocessingInk" xmlns:wne="http://schemas.microsoft.com/office/word/2006/wordml" xmlns:wps="http://schemas.microsoft.com/office/word/2010/wordprocessingShape" xmlns:wpsCustomData="http://www.wps.cn/officeDocument/2013/wpsCustomData" mc:Ignorable="w14 w15 wp14">
   <w:body>
     <w:p>
       <w:pPr>
@@ -21,12 +21,11 @@
           <w:sz w:val="72"/>
           <w:szCs w:val="72"/>
         </w:rPr>
-        <w:t>SOEN 6441: RISKGAME BUILD 2 DOCUMENTATION:</w:t>
-      </w:r>
-    </w:p>
-    <w:p>
-      <w:pPr>
-        <w:jc w:val="center"/>
+        <w:t>SOEN 6441: RISKGAME</w:t>
+      </w:r>
+      <w:bookmarkStart w:id="0" w:name="_GoBack"/>
+      <w:bookmarkEnd w:id="0"/>
+      <w:r>
         <w:rPr>
           <w:rFonts w:ascii="Times" w:hAnsi="Times"/>
           <w:b/>
@@ -34,8 +33,12 @@
           <w:sz w:val="72"/>
           <w:szCs w:val="72"/>
         </w:rPr>
-      </w:pPr>
-      <w:r>
+        <w:t xml:space="preserve"> BUILD 2 DOCUMENTATION:</w:t>
+      </w:r>
+    </w:p>
+    <w:p>
+      <w:pPr>
+        <w:jc w:val="center"/>
         <w:rPr>
           <w:rFonts w:ascii="Times" w:hAnsi="Times"/>
           <w:b/>
@@ -43,12 +46,8 @@
           <w:sz w:val="72"/>
           <w:szCs w:val="72"/>
         </w:rPr>
-        <w:t>CODING STANDARDS</w:t>
-      </w:r>
-    </w:p>
-    <w:p>
-      <w:pPr>
-        <w:jc w:val="center"/>
+      </w:pPr>
+      <w:r>
         <w:rPr>
           <w:rFonts w:ascii="Times" w:hAnsi="Times"/>
           <w:b/>
@@ -56,7 +55,8 @@
           <w:sz w:val="72"/>
           <w:szCs w:val="72"/>
         </w:rPr>
-      </w:pPr>
+        <w:t>CODING STANDARDS</w:t>
+      </w:r>
     </w:p>
     <w:p>
       <w:pPr>
@@ -98,48 +98,60 @@
       <w:pPr>
         <w:jc w:val="center"/>
         <w:rPr>
-          <w:rFonts w:ascii="Times" w:eastAsia="Calibri" w:hAnsi="Times" w:cs="Calibri"/>
+          <w:rFonts w:ascii="Times" w:hAnsi="Times"/>
           <w:b/>
           <w:bCs/>
           <w:sz w:val="72"/>
           <w:szCs w:val="72"/>
         </w:rPr>
       </w:pPr>
-      <w:r>
-        <w:rPr>
-          <w:rFonts w:ascii="Times" w:hAnsi="Times"/>
+    </w:p>
+    <w:p>
+      <w:pPr>
+        <w:jc w:val="center"/>
+        <w:rPr>
+          <w:rFonts w:ascii="Times" w:hAnsi="Times" w:eastAsia="Calibri" w:cs="Calibri"/>
           <w:b/>
           <w:bCs/>
           <w:sz w:val="72"/>
           <w:szCs w:val="72"/>
         </w:rPr>
-        <w:t>GROUP MEMBERS:</w:t>
-      </w:r>
-      <w:r>
-        <w:rPr>
-          <w:rFonts w:ascii="Times" w:hAnsi="Times"/>
-        </w:rPr>
-        <w:br/>
-      </w:r>
-      <w:r>
-        <w:rPr>
-          <w:rFonts w:ascii="Times" w:eastAsia="Calibri" w:hAnsi="Times" w:cs="Calibri"/>
+      </w:pPr>
+      <w:r>
+        <w:rPr>
+          <w:rFonts w:ascii="Times" w:hAnsi="Times"/>
           <w:b/>
           <w:bCs/>
           <w:sz w:val="72"/>
           <w:szCs w:val="72"/>
         </w:rPr>
+        <w:t>GROUP MEMBERS:</w:t>
+      </w:r>
+      <w:r>
+        <w:rPr>
+          <w:rFonts w:ascii="Times" w:hAnsi="Times"/>
+        </w:rPr>
+        <w:br w:type="textWrapping"/>
+      </w:r>
+      <w:r>
+        <w:rPr>
+          <w:rFonts w:ascii="Times" w:hAnsi="Times" w:eastAsia="Calibri" w:cs="Calibri"/>
+          <w:b/>
+          <w:bCs/>
+          <w:sz w:val="72"/>
+          <w:szCs w:val="72"/>
+        </w:rPr>
         <w:t>40087621 An Nguyen</w:t>
       </w:r>
       <w:r>
         <w:rPr>
           <w:rFonts w:ascii="Times" w:hAnsi="Times"/>
         </w:rPr>
-        <w:br/>
-      </w:r>
-      <w:r>
-        <w:rPr>
-          <w:rFonts w:ascii="Times" w:eastAsia="Calibri" w:hAnsi="Times" w:cs="Calibri"/>
+        <w:br w:type="textWrapping"/>
+      </w:r>
+      <w:r>
+        <w:rPr>
+          <w:rFonts w:ascii="Times" w:hAnsi="Times" w:eastAsia="Calibri" w:cs="Calibri"/>
           <w:b/>
           <w:bCs/>
           <w:sz w:val="72"/>
@@ -171,7 +183,6 @@
           <w:sz w:val="26"/>
           <w:szCs w:val="26"/>
         </w:rPr>
-        <w:lastRenderedPageBreak/>
         <w:t>Basic coding rules:</w:t>
       </w:r>
     </w:p>
@@ -208,30 +219,12 @@
           <w:sz w:val="26"/>
           <w:szCs w:val="26"/>
         </w:rPr>
-        <w:t xml:space="preserve">Naming </w:t>
-      </w:r>
-      <w:r>
-        <w:rPr>
-          <w:rFonts w:ascii="Times" w:hAnsi="Times"/>
-          <w:b/>
-          <w:sz w:val="26"/>
-          <w:szCs w:val="26"/>
-        </w:rPr>
-        <w:t xml:space="preserve">convention </w:t>
-      </w:r>
-      <w:r>
-        <w:rPr>
-          <w:rFonts w:ascii="Times" w:hAnsi="Times"/>
-          <w:b/>
-          <w:sz w:val="26"/>
-          <w:szCs w:val="26"/>
-        </w:rPr>
-        <w:t>and Capitalization:</w:t>
-      </w:r>
-    </w:p>
-    <w:p>
-      <w:pPr>
-        <w:pStyle w:val="Paragraphedeliste"/>
+        <w:t>Naming convention and Capitalization:</w:t>
+      </w:r>
+    </w:p>
+    <w:p>
+      <w:pPr>
+        <w:pStyle w:val="5"/>
         <w:numPr>
           <w:ilvl w:val="0"/>
           <w:numId w:val="1"/>
@@ -253,7 +246,7 @@
     </w:p>
     <w:p>
       <w:pPr>
-        <w:pStyle w:val="Paragraphedeliste"/>
+        <w:pStyle w:val="5"/>
         <w:numPr>
           <w:ilvl w:val="0"/>
           <w:numId w:val="1"/>
@@ -270,28 +263,12 @@
           <w:sz w:val="26"/>
           <w:szCs w:val="26"/>
         </w:rPr>
-        <w:t xml:space="preserve">Class names always start with an upper case and for every next word in the class name. For example: </w:t>
-      </w:r>
-      <w:r>
-        <w:rPr>
-          <w:rFonts w:ascii="Times" w:hAnsi="Times"/>
-          <w:sz w:val="26"/>
-          <w:szCs w:val="26"/>
-        </w:rPr>
-        <w:t>RiskBoardModel, RiskGameModel, etc</w:t>
-      </w:r>
-      <w:r>
-        <w:rPr>
-          <w:rFonts w:ascii="Times" w:hAnsi="Times"/>
-          <w:sz w:val="26"/>
-          <w:szCs w:val="26"/>
-        </w:rPr>
-        <w:t>…</w:t>
-      </w:r>
-    </w:p>
-    <w:p>
-      <w:pPr>
-        <w:pStyle w:val="Paragraphedeliste"/>
+        <w:t>Class names always start with an upper case and for every next word in the class name. For example: RiskBoardModel, RiskGameModel, etc…</w:t>
+      </w:r>
+    </w:p>
+    <w:p>
+      <w:pPr>
+        <w:pStyle w:val="5"/>
         <w:numPr>
           <w:ilvl w:val="0"/>
           <w:numId w:val="1"/>
@@ -310,12 +287,10 @@
         </w:rPr>
         <w:t>Class name must be the same as the file name.</w:t>
       </w:r>
-      <w:bookmarkStart w:id="0" w:name="_GoBack"/>
-      <w:bookmarkEnd w:id="0"/>
-    </w:p>
-    <w:p>
-      <w:pPr>
-        <w:pStyle w:val="Paragraphedeliste"/>
+    </w:p>
+    <w:p>
+      <w:pPr>
+        <w:pStyle w:val="5"/>
         <w:numPr>
           <w:ilvl w:val="0"/>
           <w:numId w:val="1"/>
@@ -332,36 +307,12 @@
           <w:sz w:val="26"/>
           <w:szCs w:val="26"/>
         </w:rPr>
-        <w:t xml:space="preserve">Variables name always start with a lower case and for every next word, start with an upper case (Camel case). Except for constant variables </w:t>
-      </w:r>
-      <w:r>
-        <w:rPr>
-          <w:rFonts w:ascii="Times" w:hAnsi="Times"/>
-          <w:sz w:val="26"/>
-          <w:szCs w:val="26"/>
-        </w:rPr>
-        <w:t>(final keyword)</w:t>
-      </w:r>
-      <w:r>
-        <w:rPr>
-          <w:rFonts w:ascii="Times" w:hAnsi="Times"/>
-          <w:sz w:val="26"/>
-          <w:szCs w:val="26"/>
-        </w:rPr>
-        <w:t xml:space="preserve"> </w:t>
-      </w:r>
-      <w:r>
-        <w:rPr>
-          <w:rFonts w:ascii="Times" w:hAnsi="Times"/>
-          <w:sz w:val="26"/>
-          <w:szCs w:val="26"/>
-        </w:rPr>
-        <w:t>that are predefined in RiskGameConstants class, the name of those constants will be all upper cases.</w:t>
-      </w:r>
-    </w:p>
-    <w:p>
-      <w:pPr>
-        <w:pStyle w:val="Paragraphedeliste"/>
+        <w:t>Variables name always start with a lower case and for every next word, start with an upper case (Camel case). Except for constant variables (final keyword) that are predefined in RiskGameConstants class, the name of those constants will be all upper cases.</w:t>
+      </w:r>
+    </w:p>
+    <w:p>
+      <w:pPr>
+        <w:pStyle w:val="5"/>
         <w:numPr>
           <w:ilvl w:val="0"/>
           <w:numId w:val="1"/>
@@ -383,7 +334,7 @@
     </w:p>
     <w:p>
       <w:pPr>
-        <w:pStyle w:val="Paragraphedeliste"/>
+        <w:pStyle w:val="5"/>
         <w:numPr>
           <w:ilvl w:val="0"/>
           <w:numId w:val="1"/>
@@ -400,106 +351,12 @@
           <w:sz w:val="26"/>
           <w:szCs w:val="26"/>
         </w:rPr>
-        <w:t>No use of hyphens or underscore</w:t>
-      </w:r>
-      <w:r>
-        <w:rPr>
-          <w:rFonts w:ascii="Times" w:hAnsi="Times"/>
-          <w:sz w:val="26"/>
-          <w:szCs w:val="26"/>
-        </w:rPr>
-        <w:t xml:space="preserve"> to separate multi-word variables.</w:t>
-      </w:r>
-    </w:p>
-    <w:p>
-      <w:pPr>
-        <w:rPr>
-          <w:rFonts w:ascii="Times" w:hAnsi="Times"/>
-          <w:b/>
-          <w:sz w:val="26"/>
-          <w:szCs w:val="26"/>
-        </w:rPr>
-      </w:pPr>
-      <w:r>
-        <w:rPr>
-          <w:rFonts w:ascii="Times" w:hAnsi="Times"/>
-          <w:b/>
-          <w:sz w:val="26"/>
-          <w:szCs w:val="26"/>
-        </w:rPr>
-        <w:t>Javadoc c</w:t>
-      </w:r>
-      <w:r>
-        <w:rPr>
-          <w:rFonts w:ascii="Times" w:hAnsi="Times"/>
-          <w:b/>
-          <w:sz w:val="26"/>
-          <w:szCs w:val="26"/>
-        </w:rPr>
-        <w:t>ommenting conventions:</w:t>
-      </w:r>
-    </w:p>
-    <w:p>
-      <w:pPr>
-        <w:rPr>
-          <w:rFonts w:ascii="Times" w:hAnsi="Times"/>
-          <w:sz w:val="26"/>
-          <w:szCs w:val="26"/>
-        </w:rPr>
-      </w:pPr>
-      <w:r>
-        <w:rPr>
-          <w:rFonts w:ascii="Times" w:hAnsi="Times"/>
-          <w:sz w:val="26"/>
-          <w:szCs w:val="26"/>
-        </w:rPr>
-        <w:t xml:space="preserve">Javadoc comments will precede every class with descriptive </w:t>
-      </w:r>
-      <w:r>
-        <w:rPr>
-          <w:rFonts w:ascii="Times" w:hAnsi="Times"/>
-          <w:sz w:val="26"/>
-          <w:szCs w:val="26"/>
-        </w:rPr>
-        <w:t>comment about the purpose of a particular class.</w:t>
-      </w:r>
-      <w:r>
-        <w:rPr>
-          <w:rFonts w:ascii="Times" w:hAnsi="Times"/>
-          <w:sz w:val="26"/>
-          <w:szCs w:val="26"/>
-        </w:rPr>
-        <w:t xml:space="preserve"> Include @author notation to indicate who is in charge of that class. One line for each @author notation if there are more than 1 team member working on it.</w:t>
-      </w:r>
-    </w:p>
-    <w:p>
-      <w:pPr>
-        <w:rPr>
-          <w:rFonts w:ascii="Times" w:hAnsi="Times"/>
-          <w:sz w:val="26"/>
-          <w:szCs w:val="26"/>
-        </w:rPr>
-      </w:pPr>
-      <w:r>
-        <w:rPr>
-          <w:rFonts w:ascii="Times" w:hAnsi="Times"/>
-          <w:sz w:val="26"/>
-          <w:szCs w:val="26"/>
-        </w:rPr>
-        <w:t>Javadoc comments will also precede every method with descriptive comment about the purpose of a particular method.</w:t>
-      </w:r>
-      <w:r>
-        <w:rPr>
-          <w:rFonts w:ascii="Times" w:hAnsi="Times"/>
-          <w:sz w:val="26"/>
-          <w:szCs w:val="26"/>
-        </w:rPr>
-        <w:t xml:space="preserve"> The Javadoc comments should include the following:</w:t>
-      </w:r>
-    </w:p>
-    <w:p>
-      <w:pPr>
-        <w:pStyle w:val="Paragraphedeliste"/>
+        <w:t>No use of hyphens or underscore to separate multi-word variables.</w:t>
+      </w:r>
+    </w:p>
+    <w:p>
+      <w:pPr>
+        <w:pStyle w:val="5"/>
         <w:numPr>
           <w:ilvl w:val="0"/>
           <w:numId w:val="1"/>
@@ -515,13 +372,67 @@
           <w:rFonts w:ascii="Times" w:hAnsi="Times"/>
           <w:sz w:val="26"/>
           <w:szCs w:val="26"/>
-        </w:rPr>
-        <w:t>A description of the method</w:t>
-      </w:r>
-    </w:p>
-    <w:p>
-      <w:pPr>
-        <w:pStyle w:val="Paragraphedeliste"/>
+          <w:lang w:val="en-IN"/>
+        </w:rPr>
+        <w:t>Use constant for the string data, if it is used more than once in the code.</w:t>
+      </w:r>
+    </w:p>
+    <w:p>
+      <w:pPr>
+        <w:rPr>
+          <w:rFonts w:ascii="Times" w:hAnsi="Times"/>
+          <w:b/>
+          <w:sz w:val="26"/>
+          <w:szCs w:val="26"/>
+        </w:rPr>
+      </w:pPr>
+      <w:r>
+        <w:rPr>
+          <w:rFonts w:ascii="Times" w:hAnsi="Times"/>
+          <w:b/>
+          <w:sz w:val="26"/>
+          <w:szCs w:val="26"/>
+        </w:rPr>
+        <w:t>Javadoc commenting conventions:</w:t>
+      </w:r>
+    </w:p>
+    <w:p>
+      <w:pPr>
+        <w:rPr>
+          <w:rFonts w:ascii="Times" w:hAnsi="Times"/>
+          <w:sz w:val="26"/>
+          <w:szCs w:val="26"/>
+        </w:rPr>
+      </w:pPr>
+      <w:r>
+        <w:rPr>
+          <w:rFonts w:ascii="Times" w:hAnsi="Times"/>
+          <w:sz w:val="26"/>
+          <w:szCs w:val="26"/>
+        </w:rPr>
+        <w:t>Javadoc comments will precede every class with descriptive comment about the purpose of a particular class. Include @author notation to indicate who is in charge of that class. One line for each @author notation if there are more than 1 team member working on it.</w:t>
+      </w:r>
+    </w:p>
+    <w:p>
+      <w:pPr>
+        <w:rPr>
+          <w:rFonts w:ascii="Times" w:hAnsi="Times"/>
+          <w:sz w:val="26"/>
+          <w:szCs w:val="26"/>
+        </w:rPr>
+      </w:pPr>
+      <w:r>
+        <w:rPr>
+          <w:rFonts w:ascii="Times" w:hAnsi="Times"/>
+          <w:sz w:val="26"/>
+          <w:szCs w:val="26"/>
+        </w:rPr>
+        <w:t>Javadoc comments will also precede every method with descriptive comment about the purpose of a particular method. The Javadoc comments should include the following:</w:t>
+      </w:r>
+    </w:p>
+    <w:p>
+      <w:pPr>
+        <w:pStyle w:val="5"/>
         <w:numPr>
           <w:ilvl w:val="0"/>
           <w:numId w:val="1"/>
@@ -538,36 +449,12 @@
           <w:sz w:val="26"/>
           <w:szCs w:val="26"/>
         </w:rPr>
-        <w:t>The name and the description of each parameter</w:t>
-      </w:r>
-      <w:r>
-        <w:rPr>
-          <w:rFonts w:ascii="Times" w:hAnsi="Times"/>
-          <w:sz w:val="26"/>
-          <w:szCs w:val="26"/>
-        </w:rPr>
-        <w:t xml:space="preserve"> (Will not present if the method does not have any parameter)</w:t>
-      </w:r>
-      <w:r>
-        <w:rPr>
-          <w:rFonts w:ascii="Times" w:hAnsi="Times"/>
-          <w:sz w:val="26"/>
-          <w:szCs w:val="26"/>
-        </w:rPr>
-        <w:t>.</w:t>
-      </w:r>
-      <w:r>
-        <w:rPr>
-          <w:rFonts w:ascii="Times" w:hAnsi="Times"/>
-          <w:sz w:val="26"/>
-          <w:szCs w:val="26"/>
-        </w:rPr>
-        <w:t xml:space="preserve"> One line for each parameter if there are more than 1 parameters.</w:t>
-      </w:r>
-    </w:p>
-    <w:p>
-      <w:pPr>
-        <w:pStyle w:val="Paragraphedeliste"/>
+        <w:t>A description of the method</w:t>
+      </w:r>
+    </w:p>
+    <w:p>
+      <w:pPr>
+        <w:pStyle w:val="5"/>
         <w:numPr>
           <w:ilvl w:val="0"/>
           <w:numId w:val="1"/>
@@ -584,28 +471,12 @@
           <w:sz w:val="26"/>
           <w:szCs w:val="26"/>
         </w:rPr>
-        <w:t>The name and the description of the return value</w:t>
-      </w:r>
-      <w:r>
-        <w:rPr>
-          <w:rFonts w:ascii="Times" w:hAnsi="Times"/>
-          <w:sz w:val="26"/>
-          <w:szCs w:val="26"/>
-        </w:rPr>
-        <w:t xml:space="preserve"> (Will not present if the method does return anything)</w:t>
-      </w:r>
-      <w:r>
-        <w:rPr>
-          <w:rFonts w:ascii="Times" w:hAnsi="Times"/>
-          <w:sz w:val="26"/>
-          <w:szCs w:val="26"/>
-        </w:rPr>
-        <w:t>.</w:t>
-      </w:r>
-    </w:p>
-    <w:p>
-      <w:pPr>
-        <w:pStyle w:val="Paragraphedeliste"/>
+        <w:t>The name and the description of each parameter (Will not present if the method does not have any parameter). One line for each parameter if there are more than 1 parameters.</w:t>
+      </w:r>
+    </w:p>
+    <w:p>
+      <w:pPr>
+        <w:pStyle w:val="5"/>
         <w:numPr>
           <w:ilvl w:val="0"/>
           <w:numId w:val="1"/>
@@ -622,15 +493,29 @@
           <w:sz w:val="26"/>
           <w:szCs w:val="26"/>
         </w:rPr>
-        <w:t xml:space="preserve">Exception throwing if there is any. </w:t>
-      </w:r>
-      <w:r>
-        <w:rPr>
-          <w:rFonts w:ascii="Times" w:hAnsi="Times"/>
-          <w:sz w:val="26"/>
-          <w:szCs w:val="26"/>
-        </w:rPr>
-        <w:t>If the method has already included the catch exception, it is not necessary to include them in the Javadoc commenting.</w:t>
+        <w:t>The name and the description of the return value (Will not present if the method does return anything).</w:t>
+      </w:r>
+    </w:p>
+    <w:p>
+      <w:pPr>
+        <w:pStyle w:val="5"/>
+        <w:numPr>
+          <w:ilvl w:val="0"/>
+          <w:numId w:val="1"/>
+        </w:numPr>
+        <w:rPr>
+          <w:rFonts w:ascii="Times" w:hAnsi="Times"/>
+          <w:sz w:val="26"/>
+          <w:szCs w:val="26"/>
+        </w:rPr>
+      </w:pPr>
+      <w:r>
+        <w:rPr>
+          <w:rFonts w:ascii="Times" w:hAnsi="Times"/>
+          <w:sz w:val="26"/>
+          <w:szCs w:val="26"/>
+        </w:rPr>
+        <w:t>Exception throwing if there is any. If the method has already included the catch exception, it is not necessary to include them in the Javadoc commenting.</w:t>
       </w:r>
     </w:p>
     <w:p>
@@ -670,7 +555,6 @@
       <w:r>
         <w:rPr>
           <w:rFonts w:ascii="Times" w:hAnsi="Times"/>
-          <w:noProof/>
           <w:sz w:val="26"/>
           <w:szCs w:val="26"/>
         </w:rPr>
@@ -694,11 +578,13 @@
               <a:graphicData uri="http://schemas.openxmlformats.org/drawingml/2006/picture">
                 <pic:pic xmlns:pic="http://schemas.openxmlformats.org/drawingml/2006/picture">
                   <pic:nvPicPr>
-                    <pic:cNvPr id="1" name="Commenting.png"/>
-                    <pic:cNvPicPr/>
+                    <pic:cNvPr id="1" name="Image 1" descr="Une image contenant capture d’écran&#10;&#10;Description générée automatiquement"/>
+                    <pic:cNvPicPr>
+                      <a:picLocks noChangeAspect="1"/>
+                    </pic:cNvPicPr>
                   </pic:nvPicPr>
                   <pic:blipFill>
-                    <a:blip r:embed="rId5">
+                    <a:blip r:embed="rId4">
                       <a:extLst>
                         <a:ext uri="{28A0092B-C50C-407E-A947-70E740481C1C}">
                           <a14:useLocalDpi xmlns:a14="http://schemas.microsoft.com/office/drawing/2010/main" val="0"/>
@@ -721,12 +607,6 @@
                 </pic:pic>
               </a:graphicData>
             </a:graphic>
-            <wp14:sizeRelH relativeFrom="page">
-              <wp14:pctWidth>0</wp14:pctWidth>
-            </wp14:sizeRelH>
-            <wp14:sizeRelV relativeFrom="page">
-              <wp14:pctHeight>0</wp14:pctHeight>
-            </wp14:sizeRelV>
           </wp:anchor>
         </w:drawing>
       </w:r>
@@ -743,7 +623,6 @@
       <w:r>
         <w:rPr>
           <w:rFonts w:ascii="Times" w:hAnsi="Times"/>
-          <w:noProof/>
           <w:sz w:val="26"/>
           <w:szCs w:val="26"/>
         </w:rPr>
@@ -767,11 +646,13 @@
               <a:graphicData uri="http://schemas.openxmlformats.org/drawingml/2006/picture">
                 <pic:pic xmlns:pic="http://schemas.openxmlformats.org/drawingml/2006/picture">
                   <pic:nvPicPr>
-                    <pic:cNvPr id="2" name="JavadocEx.png"/>
-                    <pic:cNvPicPr/>
+                    <pic:cNvPr id="2" name="Image 2" descr="Une image contenant capture d’écran&#10;&#10;Description générée automatiquement"/>
+                    <pic:cNvPicPr>
+                      <a:picLocks noChangeAspect="1"/>
+                    </pic:cNvPicPr>
                   </pic:nvPicPr>
                   <pic:blipFill>
-                    <a:blip r:embed="rId6">
+                    <a:blip r:embed="rId5">
                       <a:extLst>
                         <a:ext uri="{28A0092B-C50C-407E-A947-70E740481C1C}">
                           <a14:useLocalDpi xmlns:a14="http://schemas.microsoft.com/office/drawing/2010/main" val="0"/>
@@ -794,12 +675,6 @@
                 </pic:pic>
               </a:graphicData>
             </a:graphic>
-            <wp14:sizeRelH relativeFrom="page">
-              <wp14:pctWidth>0</wp14:pctWidth>
-            </wp14:sizeRelH>
-            <wp14:sizeRelV relativeFrom="page">
-              <wp14:pctHeight>0</wp14:pctHeight>
-            </wp14:sizeRelV>
           </wp:anchor>
         </w:drawing>
       </w:r>
@@ -827,48 +702,31 @@
           <w:sz w:val="26"/>
           <w:szCs w:val="26"/>
         </w:rPr>
-        <w:t>Always put a spa</w:t>
-      </w:r>
-      <w:r>
-        <w:rPr>
-          <w:rFonts w:ascii="Times" w:hAnsi="Times"/>
-          <w:sz w:val="26"/>
-          <w:szCs w:val="26"/>
-        </w:rPr>
-        <w:t>ce between two method within a class.</w:t>
-      </w:r>
-      <w:r>
-        <w:rPr>
-          <w:rFonts w:ascii="Times" w:hAnsi="Times"/>
-          <w:sz w:val="26"/>
-          <w:szCs w:val="26"/>
-        </w:rPr>
-        <w:t xml:space="preserve"> For example:</w:t>
-      </w:r>
-    </w:p>
-    <w:p>
-      <w:pPr>
-        <w:rPr>
-          <w:rFonts w:ascii="Times" w:hAnsi="Times"/>
-          <w:sz w:val="26"/>
-          <w:szCs w:val="26"/>
-        </w:rPr>
-      </w:pPr>
-      <w:r>
-        <w:rPr>
-          <w:rFonts w:ascii="Times" w:hAnsi="Times"/>
-          <w:noProof/>
+        <w:t>Always put a space between two method within a class. For example:</w:t>
+      </w:r>
+    </w:p>
+    <w:p>
+      <w:pPr>
+        <w:rPr>
+          <w:rFonts w:ascii="Times" w:hAnsi="Times"/>
+          <w:sz w:val="26"/>
+          <w:szCs w:val="26"/>
+        </w:rPr>
+      </w:pPr>
+      <w:r>
+        <w:rPr>
+          <w:rFonts w:ascii="Times" w:hAnsi="Times"/>
           <w:sz w:val="26"/>
           <w:szCs w:val="26"/>
         </w:rPr>
         <w:drawing>
-          <wp:anchor distT="0" distB="0" distL="114300" distR="114300" simplePos="0" relativeHeight="251661312" behindDoc="0" locked="0" layoutInCell="1" allowOverlap="1" wp14:anchorId="3DFB2242">
+          <wp:anchor distT="0" distB="0" distL="114300" distR="114300" simplePos="0" relativeHeight="251661312" behindDoc="0" locked="0" layoutInCell="1" allowOverlap="1">
             <wp:simplePos x="0" y="0"/>
             <wp:positionH relativeFrom="column">
-              <wp:posOffset>-46892</wp:posOffset>
+              <wp:posOffset>-46355</wp:posOffset>
             </wp:positionH>
             <wp:positionV relativeFrom="paragraph">
-              <wp:posOffset>2419790</wp:posOffset>
+              <wp:posOffset>2419350</wp:posOffset>
             </wp:positionV>
             <wp:extent cx="5270500" cy="1009015"/>
             <wp:effectExtent l="0" t="0" r="0" b="0"/>
@@ -881,11 +739,13 @@
               <a:graphicData uri="http://schemas.openxmlformats.org/drawingml/2006/picture">
                 <pic:pic xmlns:pic="http://schemas.openxmlformats.org/drawingml/2006/picture">
                   <pic:nvPicPr>
-                    <pic:cNvPr id="4" name="Spacing2.png"/>
-                    <pic:cNvPicPr/>
+                    <pic:cNvPr id="4" name="Image 4"/>
+                    <pic:cNvPicPr>
+                      <a:picLocks noChangeAspect="1"/>
+                    </pic:cNvPicPr>
                   </pic:nvPicPr>
                   <pic:blipFill>
-                    <a:blip r:embed="rId7">
+                    <a:blip r:embed="rId6">
                       <a:extLst>
                         <a:ext uri="{28A0092B-C50C-407E-A947-70E740481C1C}">
                           <a14:useLocalDpi xmlns:a14="http://schemas.microsoft.com/office/drawing/2010/main" val="0"/>
@@ -908,19 +768,12 @@
                 </pic:pic>
               </a:graphicData>
             </a:graphic>
-            <wp14:sizeRelH relativeFrom="page">
-              <wp14:pctWidth>0</wp14:pctWidth>
-            </wp14:sizeRelH>
-            <wp14:sizeRelV relativeFrom="page">
-              <wp14:pctHeight>0</wp14:pctHeight>
-            </wp14:sizeRelV>
           </wp:anchor>
         </w:drawing>
       </w:r>
       <w:r>
         <w:rPr>
           <w:rFonts w:ascii="Times" w:hAnsi="Times"/>
-          <w:noProof/>
           <w:sz w:val="26"/>
           <w:szCs w:val="26"/>
         </w:rPr>
@@ -944,11 +797,13 @@
               <a:graphicData uri="http://schemas.openxmlformats.org/drawingml/2006/picture">
                 <pic:pic xmlns:pic="http://schemas.openxmlformats.org/drawingml/2006/picture">
                   <pic:nvPicPr>
-                    <pic:cNvPr id="3" name="Spacing.png"/>
-                    <pic:cNvPicPr/>
+                    <pic:cNvPr id="3" name="Image 3" descr="Une image contenant capture d’écran&#10;&#10;Description générée automatiquement"/>
+                    <pic:cNvPicPr>
+                      <a:picLocks noChangeAspect="1"/>
+                    </pic:cNvPicPr>
                   </pic:nvPicPr>
                   <pic:blipFill>
-                    <a:blip r:embed="rId8">
+                    <a:blip r:embed="rId7">
                       <a:extLst>
                         <a:ext uri="{28A0092B-C50C-407E-A947-70E740481C1C}">
                           <a14:useLocalDpi xmlns:a14="http://schemas.microsoft.com/office/drawing/2010/main" val="0"/>
@@ -971,12 +826,6 @@
                 </pic:pic>
               </a:graphicData>
             </a:graphic>
-            <wp14:sizeRelH relativeFrom="page">
-              <wp14:pctWidth>0</wp14:pctWidth>
-            </wp14:sizeRelH>
-            <wp14:sizeRelV relativeFrom="page">
-              <wp14:pctHeight>0</wp14:pctHeight>
-            </wp14:sizeRelV>
           </wp:anchor>
         </w:drawing>
       </w:r>
@@ -1010,7 +859,7 @@
     </w:p>
     <w:p>
       <w:pPr>
-        <w:pStyle w:val="Paragraphedeliste"/>
+        <w:pStyle w:val="5"/>
         <w:numPr>
           <w:ilvl w:val="0"/>
           <w:numId w:val="1"/>
@@ -1032,7 +881,7 @@
     </w:p>
     <w:p>
       <w:pPr>
-        <w:pStyle w:val="Paragraphedeliste"/>
+        <w:pStyle w:val="5"/>
         <w:numPr>
           <w:ilvl w:val="0"/>
           <w:numId w:val="1"/>
@@ -1054,7 +903,7 @@
     </w:p>
     <w:p>
       <w:pPr>
-        <w:pStyle w:val="Paragraphedeliste"/>
+        <w:pStyle w:val="5"/>
         <w:numPr>
           <w:ilvl w:val="0"/>
           <w:numId w:val="1"/>
@@ -1102,7 +951,6 @@
       <w:r>
         <w:rPr>
           <w:rFonts w:ascii="Times" w:hAnsi="Times"/>
-          <w:noProof/>
           <w:sz w:val="26"/>
           <w:szCs w:val="26"/>
         </w:rPr>
@@ -1126,11 +974,13 @@
               <a:graphicData uri="http://schemas.openxmlformats.org/drawingml/2006/picture">
                 <pic:pic xmlns:pic="http://schemas.openxmlformats.org/drawingml/2006/picture">
                   <pic:nvPicPr>
-                    <pic:cNvPr id="5" name="Indentation.png"/>
-                    <pic:cNvPicPr/>
+                    <pic:cNvPr id="5" name="Image 5" descr="Une image contenant capture d’écran&#10;&#10;Description générée automatiquement"/>
+                    <pic:cNvPicPr>
+                      <a:picLocks noChangeAspect="1"/>
+                    </pic:cNvPicPr>
                   </pic:nvPicPr>
                   <pic:blipFill>
-                    <a:blip r:embed="rId9">
+                    <a:blip r:embed="rId8">
                       <a:extLst>
                         <a:ext uri="{28A0092B-C50C-407E-A947-70E740481C1C}">
                           <a14:useLocalDpi xmlns:a14="http://schemas.microsoft.com/office/drawing/2010/main" val="0"/>
@@ -1153,12 +1003,6 @@
                 </pic:pic>
               </a:graphicData>
             </a:graphic>
-            <wp14:sizeRelH relativeFrom="page">
-              <wp14:pctWidth>0</wp14:pctWidth>
-            </wp14:sizeRelH>
-            <wp14:sizeRelV relativeFrom="page">
-              <wp14:pctHeight>0</wp14:pctHeight>
-            </wp14:sizeRelV>
           </wp:anchor>
         </w:drawing>
       </w:r>
@@ -1166,20 +1010,21 @@
     <w:sectPr>
       <w:pgSz w:w="11900" w:h="16840"/>
       <w:pgMar w:top="1440" w:right="1800" w:bottom="1440" w:left="1800" w:header="708" w:footer="708" w:gutter="0"/>
-      <w:cols w:space="708"/>
-      <w:docGrid w:linePitch="360"/>
+      <w:cols w:space="708" w:num="1"/>
+      <w:docGrid w:linePitch="360" w:charSpace="0"/>
     </w:sectPr>
   </w:body>
 </w:document>
 </file>
 
 <file path=word/numbering.xml><?xml version="1.0" encoding="utf-8"?>
-<w:numbering xmlns:wpc="http://schemas.microsoft.com/office/word/2010/wordprocessingCanvas" xmlns:cx="http://schemas.microsoft.com/office/drawing/2014/chartex" xmlns:cx1="http://schemas.microsoft.com/office/drawing/2015/9/8/chartex" xmlns:cx2="http://schemas.microsoft.com/office/drawing/2015/10/21/chartex" xmlns:cx3="http://schemas.microsoft.com/office/drawing/2016/5/9/chartex" xmlns:cx4="http://schemas.microsoft.com/office/drawing/2016/5/10/chartex" xmlns:cx5="http://schemas.microsoft.com/office/drawing/2016/5/11/chartex" xmlns:cx6="http://schemas.microsoft.com/office/drawing/2016/5/12/chartex" xmlns:cx7="http://schemas.microsoft.com/office/drawing/2016/5/13/chartex" xmlns:cx8="http://schemas.microsoft.com/office/drawing/2016/5/14/chartex" xmlns:mc="http://schemas.openxmlformats.org/markup-compatibility/2006" xmlns:aink="http://schemas.microsoft.com/office/drawing/2016/ink" xmlns:am3d="http://schemas.microsoft.com/office/drawing/2017/model3d" xmlns:o="urn:schemas-microsoft-com:office:office" xmlns:r="http://schemas.openxmlformats.org/officeDocument/2006/relationships" xmlns:m="http://schemas.openxmlformats.org/officeDocument/2006/math" xmlns:v="urn:schemas-microsoft-com:vml" xmlns:wp14="http://schemas.microsoft.com/office/word/2010/wordprocessingDrawing" xmlns:wp="http://schemas.openxmlformats.org/drawingml/2006/wordprocessingDrawing" xmlns:w10="urn:schemas-microsoft-com:office:word" xmlns:w="http://schemas.openxmlformats.org/wordprocessingml/2006/main" xmlns:w14="http://schemas.microsoft.com/office/word/2010/wordml" xmlns:w15="http://schemas.microsoft.com/office/word/2012/wordml" xmlns:w16cid="http://schemas.microsoft.com/office/word/2016/wordml/cid" xmlns:w16se="http://schemas.microsoft.com/office/word/2015/wordml/symex" xmlns:wpg="http://schemas.microsoft.com/office/word/2010/wordprocessingGroup" xmlns:wpi="http://schemas.microsoft.com/office/word/2010/wordprocessingInk" xmlns:wne="http://schemas.microsoft.com/office/word/2006/wordml" xmlns:wps="http://schemas.microsoft.com/office/word/2010/wordprocessingShape" mc:Ignorable="w14 w15 w16se w16cid wp14">
-  <w:abstractNum w:abstractNumId="0" w15:restartNumberingAfterBreak="0">
+<w:numbering xmlns:wpc="http://schemas.microsoft.com/office/word/2010/wordprocessingCanvas" xmlns:mc="http://schemas.openxmlformats.org/markup-compatibility/2006" xmlns:o="urn:schemas-microsoft-com:office:office" xmlns:r="http://schemas.openxmlformats.org/officeDocument/2006/relationships" xmlns:m="http://schemas.openxmlformats.org/officeDocument/2006/math" xmlns:v="urn:schemas-microsoft-com:vml" xmlns:wp14="http://schemas.microsoft.com/office/word/2010/wordprocessingDrawing" xmlns:wp="http://schemas.openxmlformats.org/drawingml/2006/wordprocessingDrawing" xmlns:w10="urn:schemas-microsoft-com:office:word" xmlns:w="http://schemas.openxmlformats.org/wordprocessingml/2006/main" xmlns:w14="http://schemas.microsoft.com/office/word/2010/wordml" xmlns:wpg="http://schemas.microsoft.com/office/word/2010/wordprocessingGroup" xmlns:wpi="http://schemas.microsoft.com/office/word/2010/wordprocessingInk" xmlns:wne="http://schemas.microsoft.com/office/word/2006/wordml" xmlns:wps="http://schemas.microsoft.com/office/word/2010/wordprocessingShape" mc:Ignorable="w14 wp14">
+  <w:abstractNum w:abstractNumId="0">
     <w:nsid w:val="02024739"/>
-    <w:multiLevelType w:val="hybridMultilevel"/>
-    <w:tmpl w:val="6104384E"/>
-    <w:lvl w:ilvl="0" w:tplc="3594E6CA">
+    <w:multiLevelType w:val="multilevel"/>
+    <w:tmpl w:val="02024739"/>
+    <w:lvl w:ilvl="0" w:tentative="0">
+      <w:start w:val="0"/>
       <w:numFmt w:val="bullet"/>
       <w:lvlText w:val="-"/>
       <w:lvlJc w:val="left"/>
@@ -1187,10 +1032,10 @@
         <w:ind w:left="720" w:hanging="360"/>
       </w:pPr>
       <w:rPr>
-        <w:rFonts w:ascii="Times" w:eastAsiaTheme="minorHAnsi" w:hAnsi="Times" w:cstheme="minorBidi" w:hint="default"/>
+        <w:rFonts w:hint="default" w:ascii="Times" w:hAnsi="Times" w:eastAsiaTheme="minorHAnsi" w:cstheme="minorBidi"/>
       </w:rPr>
     </w:lvl>
-    <w:lvl w:ilvl="1" w:tplc="040C0003" w:tentative="1">
+    <w:lvl w:ilvl="1" w:tentative="0">
       <w:start w:val="1"/>
       <w:numFmt w:val="bullet"/>
       <w:lvlText w:val="o"/>
@@ -1199,10 +1044,10 @@
         <w:ind w:left="1440" w:hanging="360"/>
       </w:pPr>
       <w:rPr>
-        <w:rFonts w:ascii="Courier New" w:hAnsi="Courier New" w:cs="Courier New" w:hint="default"/>
+        <w:rFonts w:hint="default" w:ascii="Courier New" w:hAnsi="Courier New" w:cs="Courier New"/>
       </w:rPr>
     </w:lvl>
-    <w:lvl w:ilvl="2" w:tplc="040C0005" w:tentative="1">
+    <w:lvl w:ilvl="2" w:tentative="0">
       <w:start w:val="1"/>
       <w:numFmt w:val="bullet"/>
       <w:lvlText w:val=""/>
@@ -1211,10 +1056,10 @@
         <w:ind w:left="2160" w:hanging="360"/>
       </w:pPr>
       <w:rPr>
-        <w:rFonts w:ascii="Wingdings" w:hAnsi="Wingdings" w:hint="default"/>
+        <w:rFonts w:hint="default" w:ascii="Wingdings" w:hAnsi="Wingdings"/>
       </w:rPr>
     </w:lvl>
-    <w:lvl w:ilvl="3" w:tplc="040C0001" w:tentative="1">
+    <w:lvl w:ilvl="3" w:tentative="0">
       <w:start w:val="1"/>
       <w:numFmt w:val="bullet"/>
       <w:lvlText w:val=""/>
@@ -1223,10 +1068,10 @@
         <w:ind w:left="2880" w:hanging="360"/>
       </w:pPr>
       <w:rPr>
-        <w:rFonts w:ascii="Symbol" w:hAnsi="Symbol" w:hint="default"/>
+        <w:rFonts w:hint="default" w:ascii="Symbol" w:hAnsi="Symbol"/>
       </w:rPr>
     </w:lvl>
-    <w:lvl w:ilvl="4" w:tplc="040C0003" w:tentative="1">
+    <w:lvl w:ilvl="4" w:tentative="0">
       <w:start w:val="1"/>
       <w:numFmt w:val="bullet"/>
       <w:lvlText w:val="o"/>
@@ -1235,10 +1080,10 @@
         <w:ind w:left="3600" w:hanging="360"/>
       </w:pPr>
       <w:rPr>
-        <w:rFonts w:ascii="Courier New" w:hAnsi="Courier New" w:cs="Courier New" w:hint="default"/>
+        <w:rFonts w:hint="default" w:ascii="Courier New" w:hAnsi="Courier New" w:cs="Courier New"/>
       </w:rPr>
     </w:lvl>
-    <w:lvl w:ilvl="5" w:tplc="040C0005" w:tentative="1">
+    <w:lvl w:ilvl="5" w:tentative="0">
       <w:start w:val="1"/>
       <w:numFmt w:val="bullet"/>
       <w:lvlText w:val=""/>
@@ -1247,10 +1092,10 @@
         <w:ind w:left="4320" w:hanging="360"/>
       </w:pPr>
       <w:rPr>
-        <w:rFonts w:ascii="Wingdings" w:hAnsi="Wingdings" w:hint="default"/>
+        <w:rFonts w:hint="default" w:ascii="Wingdings" w:hAnsi="Wingdings"/>
       </w:rPr>
     </w:lvl>
-    <w:lvl w:ilvl="6" w:tplc="040C0001" w:tentative="1">
+    <w:lvl w:ilvl="6" w:tentative="0">
       <w:start w:val="1"/>
       <w:numFmt w:val="bullet"/>
       <w:lvlText w:val=""/>
@@ -1259,10 +1104,10 @@
         <w:ind w:left="5040" w:hanging="360"/>
       </w:pPr>
       <w:rPr>
-        <w:rFonts w:ascii="Symbol" w:hAnsi="Symbol" w:hint="default"/>
+        <w:rFonts w:hint="default" w:ascii="Symbol" w:hAnsi="Symbol"/>
       </w:rPr>
     </w:lvl>
-    <w:lvl w:ilvl="7" w:tplc="040C0003" w:tentative="1">
+    <w:lvl w:ilvl="7" w:tentative="0">
       <w:start w:val="1"/>
       <w:numFmt w:val="bullet"/>
       <w:lvlText w:val="o"/>
@@ -1271,10 +1116,10 @@
         <w:ind w:left="5760" w:hanging="360"/>
       </w:pPr>
       <w:rPr>
-        <w:rFonts w:ascii="Courier New" w:hAnsi="Courier New" w:cs="Courier New" w:hint="default"/>
+        <w:rFonts w:hint="default" w:ascii="Courier New" w:hAnsi="Courier New" w:cs="Courier New"/>
       </w:rPr>
     </w:lvl>
-    <w:lvl w:ilvl="8" w:tplc="040C0005" w:tentative="1">
+    <w:lvl w:ilvl="8" w:tentative="0">
       <w:start w:val="1"/>
       <w:numFmt w:val="bullet"/>
       <w:lvlText w:val=""/>
@@ -1283,7 +1128,7 @@
         <w:ind w:left="6480" w:hanging="360"/>
       </w:pPr>
       <w:rPr>
-        <w:rFonts w:ascii="Wingdings" w:hAnsi="Wingdings" w:hint="default"/>
+        <w:rFonts w:hint="default" w:ascii="Wingdings" w:hAnsi="Wingdings"/>
       </w:rPr>
     </w:lvl>
   </w:abstractNum>
@@ -1294,418 +1139,291 @@
 </file>
 
 <file path=word/styles.xml><?xml version="1.0" encoding="utf-8"?>
-<w:styles xmlns:mc="http://schemas.openxmlformats.org/markup-compatibility/2006" xmlns:r="http://schemas.openxmlformats.org/officeDocument/2006/relationships" xmlns:w="http://schemas.openxmlformats.org/wordprocessingml/2006/main" xmlns:w14="http://schemas.microsoft.com/office/word/2010/wordml" xmlns:w15="http://schemas.microsoft.com/office/word/2012/wordml" xmlns:w16cid="http://schemas.microsoft.com/office/word/2016/wordml/cid" xmlns:w16se="http://schemas.microsoft.com/office/word/2015/wordml/symex" mc:Ignorable="w14 w15 w16se w16cid">
+<w:styles xmlns:mc="http://schemas.openxmlformats.org/markup-compatibility/2006" xmlns:o="urn:schemas-microsoft-com:office:office" xmlns:r="http://schemas.openxmlformats.org/officeDocument/2006/relationships" xmlns:m="http://schemas.openxmlformats.org/officeDocument/2006/math" xmlns:v="urn:schemas-microsoft-com:vml" xmlns:w="http://schemas.openxmlformats.org/wordprocessingml/2006/main" xmlns:w14="http://schemas.microsoft.com/office/word/2010/wordml" xmlns:w10="urn:schemas-microsoft-com:office:word" xmlns:sl="http://schemas.openxmlformats.org/schemaLibrary/2006/main" mc:Ignorable="w14">
   <w:docDefaults>
     <w:rPrDefault>
       <w:rPr>
-        <w:rFonts w:asciiTheme="minorHAnsi" w:eastAsiaTheme="minorHAnsi" w:hAnsiTheme="minorHAnsi" w:cstheme="minorBidi"/>
-        <w:sz w:val="24"/>
-        <w:szCs w:val="24"/>
-        <w:lang w:val="fr-FR" w:eastAsia="en-US" w:bidi="ar-SA"/>
+        <w:rFonts w:asciiTheme="minorHAnsi" w:hAnsiTheme="minorHAnsi" w:eastAsiaTheme="minorHAnsi" w:cstheme="minorBidi"/>
       </w:rPr>
     </w:rPrDefault>
-    <w:pPrDefault/>
   </w:docDefaults>
-  <w:latentStyles w:defLockedState="0" w:defUIPriority="99" w:defSemiHidden="0" w:defUnhideWhenUsed="0" w:defQFormat="0" w:count="376">
-    <w:lsdException w:name="Normal" w:uiPriority="0" w:qFormat="1"/>
-    <w:lsdException w:name="heading 1" w:uiPriority="9" w:qFormat="1"/>
-    <w:lsdException w:name="heading 2" w:semiHidden="1" w:uiPriority="9" w:unhideWhenUsed="1" w:qFormat="1"/>
-    <w:lsdException w:name="heading 3" w:semiHidden="1" w:uiPriority="9" w:unhideWhenUsed="1" w:qFormat="1"/>
-    <w:lsdException w:name="heading 4" w:semiHidden="1" w:uiPriority="9" w:unhideWhenUsed="1" w:qFormat="1"/>
-    <w:lsdException w:name="heading 5" w:semiHidden="1" w:uiPriority="9" w:unhideWhenUsed="1" w:qFormat="1"/>
-    <w:lsdException w:name="heading 6" w:semiHidden="1" w:uiPriority="9" w:unhideWhenUsed="1" w:qFormat="1"/>
-    <w:lsdException w:name="heading 7" w:semiHidden="1" w:uiPriority="9" w:unhideWhenUsed="1" w:qFormat="1"/>
-    <w:lsdException w:name="heading 8" w:semiHidden="1" w:uiPriority="9" w:unhideWhenUsed="1" w:qFormat="1"/>
-    <w:lsdException w:name="heading 9" w:semiHidden="1" w:uiPriority="9" w:unhideWhenUsed="1" w:qFormat="1"/>
-    <w:lsdException w:name="index 1" w:semiHidden="1" w:unhideWhenUsed="1"/>
-    <w:lsdException w:name="index 2" w:semiHidden="1" w:unhideWhenUsed="1"/>
-    <w:lsdException w:name="index 3" w:semiHidden="1" w:unhideWhenUsed="1"/>
-    <w:lsdException w:name="index 4" w:semiHidden="1" w:unhideWhenUsed="1"/>
-    <w:lsdException w:name="index 5" w:semiHidden="1" w:unhideWhenUsed="1"/>
-    <w:lsdException w:name="index 6" w:semiHidden="1" w:unhideWhenUsed="1"/>
-    <w:lsdException w:name="index 7" w:semiHidden="1" w:unhideWhenUsed="1"/>
-    <w:lsdException w:name="index 8" w:semiHidden="1" w:unhideWhenUsed="1"/>
-    <w:lsdException w:name="index 9" w:semiHidden="1" w:unhideWhenUsed="1"/>
-    <w:lsdException w:name="toc 1" w:semiHidden="1" w:uiPriority="39" w:unhideWhenUsed="1"/>
-    <w:lsdException w:name="toc 2" w:semiHidden="1" w:uiPriority="39" w:unhideWhenUsed="1"/>
-    <w:lsdException w:name="toc 3" w:semiHidden="1" w:uiPriority="39" w:unhideWhenUsed="1"/>
-    <w:lsdException w:name="toc 4" w:semiHidden="1" w:uiPriority="39" w:unhideWhenUsed="1"/>
-    <w:lsdException w:name="toc 5" w:semiHidden="1" w:uiPriority="39" w:unhideWhenUsed="1"/>
-    <w:lsdException w:name="toc 6" w:semiHidden="1" w:uiPriority="39" w:unhideWhenUsed="1"/>
-    <w:lsdException w:name="toc 7" w:semiHidden="1" w:uiPriority="39" w:unhideWhenUsed="1"/>
-    <w:lsdException w:name="toc 8" w:semiHidden="1" w:uiPriority="39" w:unhideWhenUsed="1"/>
-    <w:lsdException w:name="toc 9" w:semiHidden="1" w:uiPriority="39" w:unhideWhenUsed="1"/>
-    <w:lsdException w:name="Normal Indent" w:semiHidden="1" w:unhideWhenUsed="1"/>
-    <w:lsdException w:name="footnote text" w:semiHidden="1" w:unhideWhenUsed="1"/>
-    <w:lsdException w:name="annotation text" w:semiHidden="1" w:unhideWhenUsed="1"/>
-    <w:lsdException w:name="header" w:semiHidden="1" w:unhideWhenUsed="1"/>
-    <w:lsdException w:name="footer" w:semiHidden="1" w:unhideWhenUsed="1"/>
-    <w:lsdException w:name="index heading" w:semiHidden="1" w:unhideWhenUsed="1"/>
-    <w:lsdException w:name="caption" w:semiHidden="1" w:uiPriority="35" w:unhideWhenUsed="1" w:qFormat="1"/>
-    <w:lsdException w:name="table of figures" w:semiHidden="1" w:unhideWhenUsed="1"/>
-    <w:lsdException w:name="envelope address" w:semiHidden="1" w:unhideWhenUsed="1"/>
-    <w:lsdException w:name="envelope return" w:semiHidden="1" w:unhideWhenUsed="1"/>
-    <w:lsdException w:name="footnote reference" w:semiHidden="1" w:unhideWhenUsed="1"/>
-    <w:lsdException w:name="annotation reference" w:semiHidden="1" w:unhideWhenUsed="1"/>
-    <w:lsdException w:name="line number" w:semiHidden="1" w:unhideWhenUsed="1"/>
-    <w:lsdException w:name="page number" w:semiHidden="1" w:unhideWhenUsed="1"/>
-    <w:lsdException w:name="endnote reference" w:semiHidden="1" w:unhideWhenUsed="1"/>
-    <w:lsdException w:name="endnote text" w:semiHidden="1" w:unhideWhenUsed="1"/>
-    <w:lsdException w:name="table of authorities" w:semiHidden="1" w:unhideWhenUsed="1"/>
-    <w:lsdException w:name="macro" w:semiHidden="1" w:unhideWhenUsed="1"/>
-    <w:lsdException w:name="toa heading" w:semiHidden="1" w:unhideWhenUsed="1"/>
-    <w:lsdException w:name="List" w:semiHidden="1" w:unhideWhenUsed="1"/>
-    <w:lsdException w:name="List Bullet" w:semiHidden="1" w:unhideWhenUsed="1"/>
-    <w:lsdException w:name="List Number" w:semiHidden="1" w:unhideWhenUsed="1"/>
-    <w:lsdException w:name="List 2" w:semiHidden="1" w:unhideWhenUsed="1"/>
-    <w:lsdException w:name="List 3" w:semiHidden="1" w:unhideWhenUsed="1"/>
-    <w:lsdException w:name="List 4" w:semiHidden="1" w:unhideWhenUsed="1"/>
-    <w:lsdException w:name="List 5" w:semiHidden="1" w:unhideWhenUsed="1"/>
-    <w:lsdException w:name="List Bullet 2" w:semiHidden="1" w:unhideWhenUsed="1"/>
-    <w:lsdException w:name="List Bullet 3" w:semiHidden="1" w:unhideWhenUsed="1"/>
-    <w:lsdException w:name="List Bullet 4" w:semiHidden="1" w:unhideWhenUsed="1"/>
-    <w:lsdException w:name="List Bullet 5" w:semiHidden="1" w:unhideWhenUsed="1"/>
-    <w:lsdException w:name="List Number 2" w:semiHidden="1" w:unhideWhenUsed="1"/>
-    <w:lsdException w:name="List Number 3" w:semiHidden="1" w:unhideWhenUsed="1"/>
-    <w:lsdException w:name="List Number 4" w:semiHidden="1" w:unhideWhenUsed="1"/>
-    <w:lsdException w:name="List Number 5" w:semiHidden="1" w:unhideWhenUsed="1"/>
-    <w:lsdException w:name="Title" w:uiPriority="10" w:qFormat="1"/>
-    <w:lsdException w:name="Closing" w:semiHidden="1" w:unhideWhenUsed="1"/>
-    <w:lsdException w:name="Signature" w:semiHidden="1" w:unhideWhenUsed="1"/>
-    <w:lsdException w:name="Default Paragraph Font" w:semiHidden="1" w:uiPriority="1" w:unhideWhenUsed="1"/>
-    <w:lsdException w:name="Body Text" w:semiHidden="1" w:unhideWhenUsed="1"/>
-    <w:lsdException w:name="Body Text Indent" w:semiHidden="1" w:unhideWhenUsed="1"/>
-    <w:lsdException w:name="List Continue" w:semiHidden="1" w:unhideWhenUsed="1"/>
-    <w:lsdException w:name="List Continue 2" w:semiHidden="1" w:unhideWhenUsed="1"/>
-    <w:lsdException w:name="List Continue 3" w:semiHidden="1" w:unhideWhenUsed="1"/>
-    <w:lsdException w:name="List Continue 4" w:semiHidden="1" w:unhideWhenUsed="1"/>
-    <w:lsdException w:name="List Continue 5" w:semiHidden="1" w:unhideWhenUsed="1"/>
-    <w:lsdException w:name="Message Header" w:semiHidden="1" w:unhideWhenUsed="1"/>
-    <w:lsdException w:name="Subtitle" w:uiPriority="11" w:qFormat="1"/>
-    <w:lsdException w:name="Salutation" w:semiHidden="1" w:unhideWhenUsed="1"/>
-    <w:lsdException w:name="Date" w:semiHidden="1" w:unhideWhenUsed="1"/>
-    <w:lsdException w:name="Body Text First Indent" w:semiHidden="1" w:unhideWhenUsed="1"/>
-    <w:lsdException w:name="Body Text First Indent 2" w:semiHidden="1" w:unhideWhenUsed="1"/>
-    <w:lsdException w:name="Note Heading" w:semiHidden="1" w:unhideWhenUsed="1"/>
-    <w:lsdException w:name="Body Text 2" w:semiHidden="1" w:unhideWhenUsed="1"/>
-    <w:lsdException w:name="Body Text 3" w:semiHidden="1" w:unhideWhenUsed="1"/>
-    <w:lsdException w:name="Body Text Indent 2" w:semiHidden="1" w:unhideWhenUsed="1"/>
-    <w:lsdException w:name="Body Text Indent 3" w:semiHidden="1" w:unhideWhenUsed="1"/>
-    <w:lsdException w:name="Block Text" w:semiHidden="1" w:unhideWhenUsed="1"/>
-    <w:lsdException w:name="Hyperlink" w:semiHidden="1" w:unhideWhenUsed="1"/>
-    <w:lsdException w:name="FollowedHyperlink" w:semiHidden="1" w:unhideWhenUsed="1"/>
-    <w:lsdException w:name="Strong" w:uiPriority="22" w:qFormat="1"/>
-    <w:lsdException w:name="Emphasis" w:uiPriority="20" w:qFormat="1"/>
-    <w:lsdException w:name="Document Map" w:semiHidden="1" w:unhideWhenUsed="1"/>
-    <w:lsdException w:name="Plain Text" w:semiHidden="1" w:unhideWhenUsed="1"/>
-    <w:lsdException w:name="E-mail Signature" w:semiHidden="1" w:unhideWhenUsed="1"/>
-    <w:lsdException w:name="HTML Top of Form" w:semiHidden="1" w:unhideWhenUsed="1"/>
-    <w:lsdException w:name="HTML Bottom of Form" w:semiHidden="1" w:unhideWhenUsed="1"/>
-    <w:lsdException w:name="Normal (Web)" w:semiHidden="1" w:unhideWhenUsed="1"/>
-    <w:lsdException w:name="HTML Acronym" w:semiHidden="1" w:unhideWhenUsed="1"/>
-    <w:lsdException w:name="HTML Address" w:semiHidden="1" w:unhideWhenUsed="1"/>
-    <w:lsdException w:name="HTML Cite" w:semiHidden="1" w:unhideWhenUsed="1"/>
-    <w:lsdException w:name="HTML Code" w:semiHidden="1" w:unhideWhenUsed="1"/>
-    <w:lsdException w:name="HTML Definition" w:semiHidden="1" w:unhideWhenUsed="1"/>
-    <w:lsdException w:name="HTML Keyboard" w:semiHidden="1" w:unhideWhenUsed="1"/>
-    <w:lsdException w:name="HTML Preformatted" w:semiHidden="1" w:unhideWhenUsed="1"/>
-    <w:lsdException w:name="HTML Sample" w:semiHidden="1" w:unhideWhenUsed="1"/>
-    <w:lsdException w:name="HTML Typewriter" w:semiHidden="1" w:unhideWhenUsed="1"/>
-    <w:lsdException w:name="HTML Variable" w:semiHidden="1" w:unhideWhenUsed="1"/>
-    <w:lsdException w:name="Normal Table" w:semiHidden="1" w:unhideWhenUsed="1"/>
-    <w:lsdException w:name="annotation subject" w:semiHidden="1" w:unhideWhenUsed="1"/>
-    <w:lsdException w:name="No List" w:semiHidden="1" w:unhideWhenUsed="1"/>
-    <w:lsdException w:name="Outline List 1" w:semiHidden="1" w:unhideWhenUsed="1"/>
-    <w:lsdException w:name="Outline List 2" w:semiHidden="1" w:unhideWhenUsed="1"/>
-    <w:lsdException w:name="Outline List 3" w:semiHidden="1" w:unhideWhenUsed="1"/>
-    <w:lsdException w:name="Table Simple 1" w:semiHidden="1" w:unhideWhenUsed="1"/>
-    <w:lsdException w:name="Table Simple 2" w:semiHidden="1" w:unhideWhenUsed="1"/>
-    <w:lsdException w:name="Table Simple 3" w:semiHidden="1" w:unhideWhenUsed="1"/>
-    <w:lsdException w:name="Table Classic 1" w:semiHidden="1" w:unhideWhenUsed="1"/>
-    <w:lsdException w:name="Table Classic 2" w:semiHidden="1" w:unhideWhenUsed="1"/>
-    <w:lsdException w:name="Table Classic 3" w:semiHidden="1" w:unhideWhenUsed="1"/>
-    <w:lsdException w:name="Table Classic 4" w:semiHidden="1" w:unhideWhenUsed="1"/>
-    <w:lsdException w:name="Table Colorful 1" w:semiHidden="1" w:unhideWhenUsed="1"/>
-    <w:lsdException w:name="Table Colorful 2" w:semiHidden="1" w:unhideWhenUsed="1"/>
-    <w:lsdException w:name="Table Colorful 3" w:semiHidden="1" w:unhideWhenUsed="1"/>
-    <w:lsdException w:name="Table Columns 1" w:semiHidden="1" w:unhideWhenUsed="1"/>
-    <w:lsdException w:name="Table Columns 2" w:semiHidden="1" w:unhideWhenUsed="1"/>
-    <w:lsdException w:name="Table Columns 3" w:semiHidden="1" w:unhideWhenUsed="1"/>
-    <w:lsdException w:name="Table Columns 4" w:semiHidden="1" w:unhideWhenUsed="1"/>
-    <w:lsdException w:name="Table Columns 5" w:semiHidden="1" w:unhideWhenUsed="1"/>
-    <w:lsdException w:name="Table Grid 1" w:semiHidden="1" w:unhideWhenUsed="1"/>
-    <w:lsdException w:name="Table Grid 2" w:semiHidden="1" w:unhideWhenUsed="1"/>
-    <w:lsdException w:name="Table Grid 3" w:semiHidden="1" w:unhideWhenUsed="1"/>
-    <w:lsdException w:name="Table Grid 4" w:semiHidden="1" w:unhideWhenUsed="1"/>
-    <w:lsdException w:name="Table Grid 5" w:semiHidden="1" w:unhideWhenUsed="1"/>
-    <w:lsdException w:name="Table Grid 6" w:semiHidden="1" w:unhideWhenUsed="1"/>
-    <w:lsdException w:name="Table Grid 7" w:semiHidden="1" w:unhideWhenUsed="1"/>
-    <w:lsdException w:name="Table Grid 8" w:semiHidden="1" w:unhideWhenUsed="1"/>
-    <w:lsdException w:name="Table List 1" w:semiHidden="1" w:unhideWhenUsed="1"/>
-    <w:lsdException w:name="Table List 2" w:semiHidden="1" w:unhideWhenUsed="1"/>
-    <w:lsdException w:name="Table List 3" w:semiHidden="1" w:unhideWhenUsed="1"/>
-    <w:lsdException w:name="Table List 4" w:semiHidden="1" w:unhideWhenUsed="1"/>
-    <w:lsdException w:name="Table List 5" w:semiHidden="1" w:unhideWhenUsed="1"/>
-    <w:lsdException w:name="Table List 6" w:semiHidden="1" w:unhideWhenUsed="1"/>
-    <w:lsdException w:name="Table List 7" w:semiHidden="1" w:unhideWhenUsed="1"/>
-    <w:lsdException w:name="Table List 8" w:semiHidden="1" w:unhideWhenUsed="1"/>
-    <w:lsdException w:name="Table 3D effects 1" w:semiHidden="1" w:unhideWhenUsed="1"/>
-    <w:lsdException w:name="Table 3D effects 2" w:semiHidden="1" w:unhideWhenUsed="1"/>
-    <w:lsdException w:name="Table 3D effects 3" w:semiHidden="1" w:unhideWhenUsed="1"/>
-    <w:lsdException w:name="Table Contemporary" w:semiHidden="1" w:unhideWhenUsed="1"/>
-    <w:lsdException w:name="Table Elegant" w:semiHidden="1" w:unhideWhenUsed="1"/>
-    <w:lsdException w:name="Table Professional" w:semiHidden="1" w:unhideWhenUsed="1"/>
-    <w:lsdException w:name="Table Subtle 1" w:semiHidden="1" w:unhideWhenUsed="1"/>
-    <w:lsdException w:name="Table Subtle 2" w:semiHidden="1" w:unhideWhenUsed="1"/>
-    <w:lsdException w:name="Table Web 1" w:semiHidden="1" w:unhideWhenUsed="1"/>
-    <w:lsdException w:name="Table Web 2" w:semiHidden="1" w:unhideWhenUsed="1"/>
-    <w:lsdException w:name="Table Web 3" w:semiHidden="1" w:unhideWhenUsed="1"/>
-    <w:lsdException w:name="Balloon Text" w:semiHidden="1" w:unhideWhenUsed="1"/>
-    <w:lsdException w:name="Table Grid" w:uiPriority="39"/>
-    <w:lsdException w:name="Table Theme" w:semiHidden="1" w:unhideWhenUsed="1"/>
-    <w:lsdException w:name="Placeholder Text" w:semiHidden="1"/>
-    <w:lsdException w:name="No Spacing" w:uiPriority="1" w:qFormat="1"/>
-    <w:lsdException w:name="Light Shading" w:uiPriority="60"/>
-    <w:lsdException w:name="Light List" w:uiPriority="61"/>
-    <w:lsdException w:name="Light Grid" w:uiPriority="62"/>
-    <w:lsdException w:name="Medium Shading 1" w:uiPriority="63"/>
-    <w:lsdException w:name="Medium Shading 2" w:uiPriority="64"/>
-    <w:lsdException w:name="Medium List 1" w:uiPriority="65"/>
-    <w:lsdException w:name="Medium List 2" w:uiPriority="66"/>
-    <w:lsdException w:name="Medium Grid 1" w:uiPriority="67"/>
-    <w:lsdException w:name="Medium Grid 2" w:uiPriority="68"/>
-    <w:lsdException w:name="Medium Grid 3" w:uiPriority="69"/>
-    <w:lsdException w:name="Dark List" w:uiPriority="70"/>
-    <w:lsdException w:name="Colorful Shading" w:uiPriority="71"/>
-    <w:lsdException w:name="Colorful List" w:uiPriority="72"/>
-    <w:lsdException w:name="Colorful Grid" w:uiPriority="73"/>
-    <w:lsdException w:name="Light Shading Accent 1" w:uiPriority="60"/>
-    <w:lsdException w:name="Light List Accent 1" w:uiPriority="61"/>
-    <w:lsdException w:name="Light Grid Accent 1" w:uiPriority="62"/>
-    <w:lsdException w:name="Medium Shading 1 Accent 1" w:uiPriority="63"/>
-    <w:lsdException w:name="Medium Shading 2 Accent 1" w:uiPriority="64"/>
-    <w:lsdException w:name="Medium List 1 Accent 1" w:uiPriority="65"/>
-    <w:lsdException w:name="Revision" w:semiHidden="1"/>
-    <w:lsdException w:name="List Paragraph" w:uiPriority="34" w:qFormat="1"/>
-    <w:lsdException w:name="Quote" w:uiPriority="29" w:qFormat="1"/>
-    <w:lsdException w:name="Intense Quote" w:uiPriority="30" w:qFormat="1"/>
-    <w:lsdException w:name="Medium List 2 Accent 1" w:uiPriority="66"/>
-    <w:lsdException w:name="Medium Grid 1 Accent 1" w:uiPriority="67"/>
-    <w:lsdException w:name="Medium Grid 2 Accent 1" w:uiPriority="68"/>
-    <w:lsdException w:name="Medium Grid 3 Accent 1" w:uiPriority="69"/>
-    <w:lsdException w:name="Dark List Accent 1" w:uiPriority="70"/>
-    <w:lsdException w:name="Colorful Shading Accent 1" w:uiPriority="71"/>
-    <w:lsdException w:name="Colorful List Accent 1" w:uiPriority="72"/>
-    <w:lsdException w:name="Colorful Grid Accent 1" w:uiPriority="73"/>
-    <w:lsdException w:name="Light Shading Accent 2" w:uiPriority="60"/>
-    <w:lsdException w:name="Light List Accent 2" w:uiPriority="61"/>
-    <w:lsdException w:name="Light Grid Accent 2" w:uiPriority="62"/>
-    <w:lsdException w:name="Medium Shading 1 Accent 2" w:uiPriority="63"/>
-    <w:lsdException w:name="Medium Shading 2 Accent 2" w:uiPriority="64"/>
-    <w:lsdException w:name="Medium List 1 Accent 2" w:uiPriority="65"/>
-    <w:lsdException w:name="Medium List 2 Accent 2" w:uiPriority="66"/>
-    <w:lsdException w:name="Medium Grid 1 Accent 2" w:uiPriority="67"/>
-    <w:lsdException w:name="Medium Grid 2 Accent 2" w:uiPriority="68"/>
-    <w:lsdException w:name="Medium Grid 3 Accent 2" w:uiPriority="69"/>
-    <w:lsdException w:name="Dark List Accent 2" w:uiPriority="70"/>
-    <w:lsdException w:name="Colorful Shading Accent 2" w:uiPriority="71"/>
-    <w:lsdException w:name="Colorful List Accent 2" w:uiPriority="72"/>
-    <w:lsdException w:name="Colorful Grid Accent 2" w:uiPriority="73"/>
-    <w:lsdException w:name="Light Shading Accent 3" w:uiPriority="60"/>
-    <w:lsdException w:name="Light List Accent 3" w:uiPriority="61"/>
-    <w:lsdException w:name="Light Grid Accent 3" w:uiPriority="62"/>
-    <w:lsdException w:name="Medium Shading 1 Accent 3" w:uiPriority="63"/>
-    <w:lsdException w:name="Medium Shading 2 Accent 3" w:uiPriority="64"/>
-    <w:lsdException w:name="Medium List 1 Accent 3" w:uiPriority="65"/>
-    <w:lsdException w:name="Medium List 2 Accent 3" w:uiPriority="66"/>
-    <w:lsdException w:name="Medium Grid 1 Accent 3" w:uiPriority="67"/>
-    <w:lsdException w:name="Medium Grid 2 Accent 3" w:uiPriority="68"/>
-    <w:lsdException w:name="Medium Grid 3 Accent 3" w:uiPriority="69"/>
-    <w:lsdException w:name="Dark List Accent 3" w:uiPriority="70"/>
-    <w:lsdException w:name="Colorful Shading Accent 3" w:uiPriority="71"/>
-    <w:lsdException w:name="Colorful List Accent 3" w:uiPriority="72"/>
-    <w:lsdException w:name="Colorful Grid Accent 3" w:uiPriority="73"/>
-    <w:lsdException w:name="Light Shading Accent 4" w:uiPriority="60"/>
-    <w:lsdException w:name="Light List Accent 4" w:uiPriority="61"/>
-    <w:lsdException w:name="Light Grid Accent 4" w:uiPriority="62"/>
-    <w:lsdException w:name="Medium Shading 1 Accent 4" w:uiPriority="63"/>
-    <w:lsdException w:name="Medium Shading 2 Accent 4" w:uiPriority="64"/>
-    <w:lsdException w:name="Medium List 1 Accent 4" w:uiPriority="65"/>
-    <w:lsdException w:name="Medium List 2 Accent 4" w:uiPriority="66"/>
-    <w:lsdException w:name="Medium Grid 1 Accent 4" w:uiPriority="67"/>
-    <w:lsdException w:name="Medium Grid 2 Accent 4" w:uiPriority="68"/>
-    <w:lsdException w:name="Medium Grid 3 Accent 4" w:uiPriority="69"/>
-    <w:lsdException w:name="Dark List Accent 4" w:uiPriority="70"/>
-    <w:lsdException w:name="Colorful Shading Accent 4" w:uiPriority="71"/>
-    <w:lsdException w:name="Colorful List Accent 4" w:uiPriority="72"/>
-    <w:lsdException w:name="Colorful Grid Accent 4" w:uiPriority="73"/>
-    <w:lsdException w:name="Light Shading Accent 5" w:uiPriority="60"/>
-    <w:lsdException w:name="Light List Accent 5" w:uiPriority="61"/>
-    <w:lsdException w:name="Light Grid Accent 5" w:uiPriority="62"/>
-    <w:lsdException w:name="Medium Shading 1 Accent 5" w:uiPriority="63"/>
-    <w:lsdException w:name="Medium Shading 2 Accent 5" w:uiPriority="64"/>
-    <w:lsdException w:name="Medium List 1 Accent 5" w:uiPriority="65"/>
-    <w:lsdException w:name="Medium List 2 Accent 5" w:uiPriority="66"/>
-    <w:lsdException w:name="Medium Grid 1 Accent 5" w:uiPriority="67"/>
-    <w:lsdException w:name="Medium Grid 2 Accent 5" w:uiPriority="68"/>
-    <w:lsdException w:name="Medium Grid 3 Accent 5" w:uiPriority="69"/>
-    <w:lsdException w:name="Dark List Accent 5" w:uiPriority="70"/>
-    <w:lsdException w:name="Colorful Shading Accent 5" w:uiPriority="71"/>
-    <w:lsdException w:name="Colorful List Accent 5" w:uiPriority="72"/>
-    <w:lsdException w:name="Colorful Grid Accent 5" w:uiPriority="73"/>
-    <w:lsdException w:name="Light Shading Accent 6" w:uiPriority="60"/>
-    <w:lsdException w:name="Light List Accent 6" w:uiPriority="61"/>
-    <w:lsdException w:name="Light Grid Accent 6" w:uiPriority="62"/>
-    <w:lsdException w:name="Medium Shading 1 Accent 6" w:uiPriority="63"/>
-    <w:lsdException w:name="Medium Shading 2 Accent 6" w:uiPriority="64"/>
-    <w:lsdException w:name="Medium List 1 Accent 6" w:uiPriority="65"/>
-    <w:lsdException w:name="Medium List 2 Accent 6" w:uiPriority="66"/>
-    <w:lsdException w:name="Medium Grid 1 Accent 6" w:uiPriority="67"/>
-    <w:lsdException w:name="Medium Grid 2 Accent 6" w:uiPriority="68"/>
-    <w:lsdException w:name="Medium Grid 3 Accent 6" w:uiPriority="69"/>
-    <w:lsdException w:name="Dark List Accent 6" w:uiPriority="70"/>
-    <w:lsdException w:name="Colorful Shading Accent 6" w:uiPriority="71"/>
-    <w:lsdException w:name="Colorful List Accent 6" w:uiPriority="72"/>
-    <w:lsdException w:name="Colorful Grid Accent 6" w:uiPriority="73"/>
-    <w:lsdException w:name="Subtle Emphasis" w:uiPriority="19" w:qFormat="1"/>
-    <w:lsdException w:name="Intense Emphasis" w:uiPriority="21" w:qFormat="1"/>
-    <w:lsdException w:name="Subtle Reference" w:uiPriority="31" w:qFormat="1"/>
-    <w:lsdException w:name="Intense Reference" w:uiPriority="32" w:qFormat="1"/>
-    <w:lsdException w:name="Book Title" w:uiPriority="33" w:qFormat="1"/>
-    <w:lsdException w:name="Bibliography" w:semiHidden="1" w:uiPriority="37" w:unhideWhenUsed="1"/>
-    <w:lsdException w:name="TOC Heading" w:semiHidden="1" w:uiPriority="39" w:unhideWhenUsed="1" w:qFormat="1"/>
-    <w:lsdException w:name="Plain Table 1" w:uiPriority="41"/>
-    <w:lsdException w:name="Plain Table 2" w:uiPriority="42"/>
-    <w:lsdException w:name="Plain Table 3" w:uiPriority="43"/>
-    <w:lsdException w:name="Plain Table 4" w:uiPriority="44"/>
-    <w:lsdException w:name="Plain Table 5" w:uiPriority="45"/>
-    <w:lsdException w:name="Grid Table Light" w:uiPriority="40"/>
-    <w:lsdException w:name="Grid Table 1 Light" w:uiPriority="46"/>
-    <w:lsdException w:name="Grid Table 2" w:uiPriority="47"/>
-    <w:lsdException w:name="Grid Table 3" w:uiPriority="48"/>
-    <w:lsdException w:name="Grid Table 4" w:uiPriority="49"/>
-    <w:lsdException w:name="Grid Table 5 Dark" w:uiPriority="50"/>
-    <w:lsdException w:name="Grid Table 6 Colorful" w:uiPriority="51"/>
-    <w:lsdException w:name="Grid Table 7 Colorful" w:uiPriority="52"/>
-    <w:lsdException w:name="Grid Table 1 Light Accent 1" w:uiPriority="46"/>
-    <w:lsdException w:name="Grid Table 2 Accent 1" w:uiPriority="47"/>
-    <w:lsdException w:name="Grid Table 3 Accent 1" w:uiPriority="48"/>
-    <w:lsdException w:name="Grid Table 4 Accent 1" w:uiPriority="49"/>
-    <w:lsdException w:name="Grid Table 5 Dark Accent 1" w:uiPriority="50"/>
-    <w:lsdException w:name="Grid Table 6 Colorful Accent 1" w:uiPriority="51"/>
-    <w:lsdException w:name="Grid Table 7 Colorful Accent 1" w:uiPriority="52"/>
-    <w:lsdException w:name="Grid Table 1 Light Accent 2" w:uiPriority="46"/>
-    <w:lsdException w:name="Grid Table 2 Accent 2" w:uiPriority="47"/>
-    <w:lsdException w:name="Grid Table 3 Accent 2" w:uiPriority="48"/>
-    <w:lsdException w:name="Grid Table 4 Accent 2" w:uiPriority="49"/>
-    <w:lsdException w:name="Grid Table 5 Dark Accent 2" w:uiPriority="50"/>
-    <w:lsdException w:name="Grid Table 6 Colorful Accent 2" w:uiPriority="51"/>
-    <w:lsdException w:name="Grid Table 7 Colorful Accent 2" w:uiPriority="52"/>
-    <w:lsdException w:name="Grid Table 1 Light Accent 3" w:uiPriority="46"/>
-    <w:lsdException w:name="Grid Table 2 Accent 3" w:uiPriority="47"/>
-    <w:lsdException w:name="Grid Table 3 Accent 3" w:uiPriority="48"/>
-    <w:lsdException w:name="Grid Table 4 Accent 3" w:uiPriority="49"/>
-    <w:lsdException w:name="Grid Table 5 Dark Accent 3" w:uiPriority="50"/>
-    <w:lsdException w:name="Grid Table 6 Colorful Accent 3" w:uiPriority="51"/>
-    <w:lsdException w:name="Grid Table 7 Colorful Accent 3" w:uiPriority="52"/>
-    <w:lsdException w:name="Grid Table 1 Light Accent 4" w:uiPriority="46"/>
-    <w:lsdException w:name="Grid Table 2 Accent 4" w:uiPriority="47"/>
-    <w:lsdException w:name="Grid Table 3 Accent 4" w:uiPriority="48"/>
-    <w:lsdException w:name="Grid Table 4 Accent 4" w:uiPriority="49"/>
-    <w:lsdException w:name="Grid Table 5 Dark Accent 4" w:uiPriority="50"/>
-    <w:lsdException w:name="Grid Table 6 Colorful Accent 4" w:uiPriority="51"/>
-    <w:lsdException w:name="Grid Table 7 Colorful Accent 4" w:uiPriority="52"/>
-    <w:lsdException w:name="Grid Table 1 Light Accent 5" w:uiPriority="46"/>
-    <w:lsdException w:name="Grid Table 2 Accent 5" w:uiPriority="47"/>
-    <w:lsdException w:name="Grid Table 3 Accent 5" w:uiPriority="48"/>
-    <w:lsdException w:name="Grid Table 4 Accent 5" w:uiPriority="49"/>
-    <w:lsdException w:name="Grid Table 5 Dark Accent 5" w:uiPriority="50"/>
-    <w:lsdException w:name="Grid Table 6 Colorful Accent 5" w:uiPriority="51"/>
-    <w:lsdException w:name="Grid Table 7 Colorful Accent 5" w:uiPriority="52"/>
-    <w:lsdException w:name="Grid Table 1 Light Accent 6" w:uiPriority="46"/>
-    <w:lsdException w:name="Grid Table 2 Accent 6" w:uiPriority="47"/>
-    <w:lsdException w:name="Grid Table 3 Accent 6" w:uiPriority="48"/>
-    <w:lsdException w:name="Grid Table 4 Accent 6" w:uiPriority="49"/>
-    <w:lsdException w:name="Grid Table 5 Dark Accent 6" w:uiPriority="50"/>
-    <w:lsdException w:name="Grid Table 6 Colorful Accent 6" w:uiPriority="51"/>
-    <w:lsdException w:name="Grid Table 7 Colorful Accent 6" w:uiPriority="52"/>
-    <w:lsdException w:name="List Table 1 Light" w:uiPriority="46"/>
-    <w:lsdException w:name="List Table 2" w:uiPriority="47"/>
-    <w:lsdException w:name="List Table 3" w:uiPriority="48"/>
-    <w:lsdException w:name="List Table 4" w:uiPriority="49"/>
-    <w:lsdException w:name="List Table 5 Dark" w:uiPriority="50"/>
-    <w:lsdException w:name="List Table 6 Colorful" w:uiPriority="51"/>
-    <w:lsdException w:name="List Table 7 Colorful" w:uiPriority="52"/>
-    <w:lsdException w:name="List Table 1 Light Accent 1" w:uiPriority="46"/>
-    <w:lsdException w:name="List Table 2 Accent 1" w:uiPriority="47"/>
-    <w:lsdException w:name="List Table 3 Accent 1" w:uiPriority="48"/>
-    <w:lsdException w:name="List Table 4 Accent 1" w:uiPriority="49"/>
-    <w:lsdException w:name="List Table 5 Dark Accent 1" w:uiPriority="50"/>
-    <w:lsdException w:name="List Table 6 Colorful Accent 1" w:uiPriority="51"/>
-    <w:lsdException w:name="List Table 7 Colorful Accent 1" w:uiPriority="52"/>
-    <w:lsdException w:name="List Table 1 Light Accent 2" w:uiPriority="46"/>
-    <w:lsdException w:name="List Table 2 Accent 2" w:uiPriority="47"/>
-    <w:lsdException w:name="List Table 3 Accent 2" w:uiPriority="48"/>
-    <w:lsdException w:name="List Table 4 Accent 2" w:uiPriority="49"/>
-    <w:lsdException w:name="List Table 5 Dark Accent 2" w:uiPriority="50"/>
-    <w:lsdException w:name="List Table 6 Colorful Accent 2" w:uiPriority="51"/>
-    <w:lsdException w:name="List Table 7 Colorful Accent 2" w:uiPriority="52"/>
-    <w:lsdException w:name="List Table 1 Light Accent 3" w:uiPriority="46"/>
-    <w:lsdException w:name="List Table 2 Accent 3" w:uiPriority="47"/>
-    <w:lsdException w:name="List Table 3 Accent 3" w:uiPriority="48"/>
-    <w:lsdException w:name="List Table 4 Accent 3" w:uiPriority="49"/>
-    <w:lsdException w:name="List Table 5 Dark Accent 3" w:uiPriority="50"/>
-    <w:lsdException w:name="List Table 6 Colorful Accent 3" w:uiPriority="51"/>
-    <w:lsdException w:name="List Table 7 Colorful Accent 3" w:uiPriority="52"/>
-    <w:lsdException w:name="List Table 1 Light Accent 4" w:uiPriority="46"/>
-    <w:lsdException w:name="List Table 2 Accent 4" w:uiPriority="47"/>
-    <w:lsdException w:name="List Table 3 Accent 4" w:uiPriority="48"/>
-    <w:lsdException w:name="List Table 4 Accent 4" w:uiPriority="49"/>
-    <w:lsdException w:name="List Table 5 Dark Accent 4" w:uiPriority="50"/>
-    <w:lsdException w:name="List Table 6 Colorful Accent 4" w:uiPriority="51"/>
-    <w:lsdException w:name="List Table 7 Colorful Accent 4" w:uiPriority="52"/>
-    <w:lsdException w:name="List Table 1 Light Accent 5" w:uiPriority="46"/>
-    <w:lsdException w:name="List Table 2 Accent 5" w:uiPriority="47"/>
-    <w:lsdException w:name="List Table 3 Accent 5" w:uiPriority="48"/>
-    <w:lsdException w:name="List Table 4 Accent 5" w:uiPriority="49"/>
-    <w:lsdException w:name="List Table 5 Dark Accent 5" w:uiPriority="50"/>
-    <w:lsdException w:name="List Table 6 Colorful Accent 5" w:uiPriority="51"/>
-    <w:lsdException w:name="List Table 7 Colorful Accent 5" w:uiPriority="52"/>
-    <w:lsdException w:name="List Table 1 Light Accent 6" w:uiPriority="46"/>
-    <w:lsdException w:name="List Table 2 Accent 6" w:uiPriority="47"/>
-    <w:lsdException w:name="List Table 3 Accent 6" w:uiPriority="48"/>
-    <w:lsdException w:name="List Table 4 Accent 6" w:uiPriority="49"/>
-    <w:lsdException w:name="List Table 5 Dark Accent 6" w:uiPriority="50"/>
-    <w:lsdException w:name="List Table 6 Colorful Accent 6" w:uiPriority="51"/>
-    <w:lsdException w:name="List Table 7 Colorful Accent 6" w:uiPriority="52"/>
-    <w:lsdException w:name="Mention" w:semiHidden="1" w:unhideWhenUsed="1"/>
-    <w:lsdException w:name="Smart Hyperlink" w:semiHidden="1" w:unhideWhenUsed="1"/>
+  <w:latentStyles w:count="260" w:defQFormat="0" w:defUnhideWhenUsed="1" w:defSemiHidden="1" w:defUIPriority="99" w:defLockedState="0">
+    <w:lsdException w:qFormat="1" w:unhideWhenUsed="0" w:uiPriority="0" w:semiHidden="0" w:name="Normal"/>
+    <w:lsdException w:qFormat="1" w:unhideWhenUsed="0" w:uiPriority="9" w:semiHidden="0" w:name="heading 1"/>
+    <w:lsdException w:qFormat="1" w:uiPriority="9" w:name="heading 2"/>
+    <w:lsdException w:qFormat="1" w:uiPriority="9" w:name="heading 3"/>
+    <w:lsdException w:qFormat="1" w:uiPriority="9" w:name="heading 4"/>
+    <w:lsdException w:qFormat="1" w:uiPriority="9" w:name="heading 5"/>
+    <w:lsdException w:qFormat="1" w:uiPriority="9" w:name="heading 6"/>
+    <w:lsdException w:qFormat="1" w:uiPriority="9" w:name="heading 7"/>
+    <w:lsdException w:qFormat="1" w:uiPriority="9" w:name="heading 8"/>
+    <w:lsdException w:qFormat="1" w:uiPriority="9" w:name="heading 9"/>
+    <w:lsdException w:uiPriority="99" w:name="index 1"/>
+    <w:lsdException w:uiPriority="99" w:name="index 2"/>
+    <w:lsdException w:uiPriority="99" w:name="index 3"/>
+    <w:lsdException w:uiPriority="99" w:name="index 4"/>
+    <w:lsdException w:uiPriority="99" w:name="index 5"/>
+    <w:lsdException w:uiPriority="99" w:name="index 6"/>
+    <w:lsdException w:uiPriority="99" w:name="index 7"/>
+    <w:lsdException w:uiPriority="99" w:name="index 8"/>
+    <w:lsdException w:uiPriority="99" w:name="index 9"/>
+    <w:lsdException w:uiPriority="39" w:name="toc 1"/>
+    <w:lsdException w:uiPriority="39" w:name="toc 2"/>
+    <w:lsdException w:uiPriority="39" w:name="toc 3"/>
+    <w:lsdException w:uiPriority="39" w:name="toc 4"/>
+    <w:lsdException w:uiPriority="39" w:name="toc 5"/>
+    <w:lsdException w:uiPriority="39" w:name="toc 6"/>
+    <w:lsdException w:uiPriority="39" w:name="toc 7"/>
+    <w:lsdException w:uiPriority="39" w:name="toc 8"/>
+    <w:lsdException w:uiPriority="39" w:name="toc 9"/>
+    <w:lsdException w:uiPriority="99" w:name="Normal Indent"/>
+    <w:lsdException w:uiPriority="99" w:name="footnote text"/>
+    <w:lsdException w:uiPriority="99" w:name="annotation text"/>
+    <w:lsdException w:uiPriority="99" w:name="header"/>
+    <w:lsdException w:uiPriority="99" w:name="footer"/>
+    <w:lsdException w:uiPriority="99" w:name="index heading"/>
+    <w:lsdException w:qFormat="1" w:uiPriority="35" w:name="caption"/>
+    <w:lsdException w:uiPriority="99" w:name="table of figures"/>
+    <w:lsdException w:uiPriority="99" w:name="envelope address"/>
+    <w:lsdException w:uiPriority="99" w:name="envelope return"/>
+    <w:lsdException w:uiPriority="99" w:name="footnote reference"/>
+    <w:lsdException w:uiPriority="99" w:name="annotation reference"/>
+    <w:lsdException w:uiPriority="99" w:name="line number"/>
+    <w:lsdException w:uiPriority="99" w:name="page number"/>
+    <w:lsdException w:uiPriority="99" w:name="endnote reference"/>
+    <w:lsdException w:uiPriority="99" w:name="endnote text"/>
+    <w:lsdException w:uiPriority="99" w:name="table of authorities"/>
+    <w:lsdException w:uiPriority="99" w:name="macro"/>
+    <w:lsdException w:uiPriority="99" w:name="toa heading"/>
+    <w:lsdException w:uiPriority="99" w:name="List"/>
+    <w:lsdException w:uiPriority="99" w:name="List Bullet"/>
+    <w:lsdException w:uiPriority="99" w:name="List Number"/>
+    <w:lsdException w:uiPriority="99" w:name="List 2"/>
+    <w:lsdException w:uiPriority="99" w:name="List 3"/>
+    <w:lsdException w:uiPriority="99" w:name="List 4"/>
+    <w:lsdException w:uiPriority="99" w:name="List 5"/>
+    <w:lsdException w:uiPriority="99" w:name="List Bullet 2"/>
+    <w:lsdException w:uiPriority="99" w:name="List Bullet 3"/>
+    <w:lsdException w:uiPriority="99" w:name="List Bullet 4"/>
+    <w:lsdException w:uiPriority="99" w:name="List Bullet 5"/>
+    <w:lsdException w:uiPriority="99" w:name="List Number 2"/>
+    <w:lsdException w:uiPriority="99" w:name="List Number 3"/>
+    <w:lsdException w:uiPriority="99" w:name="List Number 4"/>
+    <w:lsdException w:uiPriority="99" w:name="List Number 5"/>
+    <w:lsdException w:qFormat="1" w:unhideWhenUsed="0" w:uiPriority="10" w:semiHidden="0" w:name="Title"/>
+    <w:lsdException w:uiPriority="99" w:name="Closing"/>
+    <w:lsdException w:uiPriority="99" w:name="Signature"/>
+    <w:lsdException w:uiPriority="1" w:semiHidden="0" w:name="Default Paragraph Font"/>
+    <w:lsdException w:uiPriority="99" w:name="Body Text"/>
+    <w:lsdException w:uiPriority="99" w:name="Body Text Indent"/>
+    <w:lsdException w:uiPriority="99" w:name="List Continue"/>
+    <w:lsdException w:uiPriority="99" w:name="List Continue 2"/>
+    <w:lsdException w:uiPriority="99" w:name="List Continue 3"/>
+    <w:lsdException w:uiPriority="99" w:name="List Continue 4"/>
+    <w:lsdException w:uiPriority="99" w:name="List Continue 5"/>
+    <w:lsdException w:uiPriority="99" w:name="Message Header"/>
+    <w:lsdException w:qFormat="1" w:unhideWhenUsed="0" w:uiPriority="11" w:semiHidden="0" w:name="Subtitle"/>
+    <w:lsdException w:uiPriority="99" w:name="Salutation"/>
+    <w:lsdException w:uiPriority="99" w:name="Date"/>
+    <w:lsdException w:uiPriority="99" w:name="Body Text First Indent"/>
+    <w:lsdException w:uiPriority="99" w:name="Body Text First Indent 2"/>
+    <w:lsdException w:uiPriority="99" w:name="Note Heading"/>
+    <w:lsdException w:uiPriority="99" w:name="Body Text 2"/>
+    <w:lsdException w:uiPriority="99" w:name="Body Text 3"/>
+    <w:lsdException w:uiPriority="99" w:name="Body Text Indent 2"/>
+    <w:lsdException w:uiPriority="99" w:name="Body Text Indent 3"/>
+    <w:lsdException w:uiPriority="99" w:name="Block Text"/>
+    <w:lsdException w:uiPriority="99" w:name="Hyperlink"/>
+    <w:lsdException w:uiPriority="99" w:name="FollowedHyperlink"/>
+    <w:lsdException w:qFormat="1" w:unhideWhenUsed="0" w:uiPriority="22" w:semiHidden="0" w:name="Strong"/>
+    <w:lsdException w:qFormat="1" w:unhideWhenUsed="0" w:uiPriority="20" w:semiHidden="0" w:name="Emphasis"/>
+    <w:lsdException w:uiPriority="99" w:name="Document Map"/>
+    <w:lsdException w:uiPriority="99" w:name="Plain Text"/>
+    <w:lsdException w:uiPriority="99" w:name="E-mail Signature"/>
+    <w:lsdException w:uiPriority="99" w:name="Normal (Web)"/>
+    <w:lsdException w:uiPriority="99" w:name="HTML Acronym"/>
+    <w:lsdException w:uiPriority="99" w:name="HTML Address"/>
+    <w:lsdException w:uiPriority="99" w:name="HTML Cite"/>
+    <w:lsdException w:uiPriority="99" w:name="HTML Code"/>
+    <w:lsdException w:uiPriority="99" w:name="HTML Definition"/>
+    <w:lsdException w:uiPriority="99" w:name="HTML Keyboard"/>
+    <w:lsdException w:uiPriority="99" w:name="HTML Preformatted"/>
+    <w:lsdException w:uiPriority="99" w:name="HTML Sample"/>
+    <w:lsdException w:uiPriority="99" w:name="HTML Typewriter"/>
+    <w:lsdException w:uiPriority="99" w:name="HTML Variable"/>
+    <w:lsdException w:uiPriority="99" w:name="Normal Table"/>
+    <w:lsdException w:uiPriority="99" w:name="annotation subject"/>
+    <w:lsdException w:uiPriority="99" w:name="Table Simple 1"/>
+    <w:lsdException w:uiPriority="99" w:name="Table Simple 2"/>
+    <w:lsdException w:uiPriority="99" w:name="Table Simple 3"/>
+    <w:lsdException w:uiPriority="99" w:name="Table Classic 1"/>
+    <w:lsdException w:uiPriority="99" w:name="Table Classic 2"/>
+    <w:lsdException w:uiPriority="99" w:name="Table Classic 3"/>
+    <w:lsdException w:uiPriority="99" w:name="Table Classic 4"/>
+    <w:lsdException w:uiPriority="99" w:name="Table Colorful 1"/>
+    <w:lsdException w:uiPriority="99" w:name="Table Colorful 2"/>
+    <w:lsdException w:uiPriority="99" w:name="Table Colorful 3"/>
+    <w:lsdException w:uiPriority="99" w:name="Table Columns 1"/>
+    <w:lsdException w:uiPriority="99" w:name="Table Columns 2"/>
+    <w:lsdException w:uiPriority="99" w:name="Table Columns 3"/>
+    <w:lsdException w:uiPriority="99" w:name="Table Columns 4"/>
+    <w:lsdException w:uiPriority="99" w:name="Table Columns 5"/>
+    <w:lsdException w:uiPriority="99" w:name="Table Grid 1"/>
+    <w:lsdException w:uiPriority="99" w:name="Table Grid 2"/>
+    <w:lsdException w:uiPriority="99" w:name="Table Grid 3"/>
+    <w:lsdException w:uiPriority="99" w:name="Table Grid 4"/>
+    <w:lsdException w:uiPriority="99" w:name="Table Grid 5"/>
+    <w:lsdException w:uiPriority="99" w:name="Table Grid 6"/>
+    <w:lsdException w:uiPriority="99" w:name="Table Grid 7"/>
+    <w:lsdException w:uiPriority="99" w:name="Table Grid 8"/>
+    <w:lsdException w:uiPriority="99" w:name="Table List 1"/>
+    <w:lsdException w:uiPriority="99" w:name="Table List 2"/>
+    <w:lsdException w:uiPriority="99" w:name="Table List 3"/>
+    <w:lsdException w:uiPriority="99" w:name="Table List 4"/>
+    <w:lsdException w:uiPriority="99" w:name="Table List 5"/>
+    <w:lsdException w:uiPriority="99" w:name="Table List 6"/>
+    <w:lsdException w:uiPriority="99" w:name="Table List 7"/>
+    <w:lsdException w:uiPriority="99" w:name="Table List 8"/>
+    <w:lsdException w:uiPriority="99" w:name="Table 3D effects 1"/>
+    <w:lsdException w:uiPriority="99" w:name="Table 3D effects 2"/>
+    <w:lsdException w:uiPriority="99" w:name="Table 3D effects 3"/>
+    <w:lsdException w:uiPriority="99" w:name="Table Contemporary"/>
+    <w:lsdException w:uiPriority="99" w:name="Table Elegant"/>
+    <w:lsdException w:uiPriority="99" w:name="Table Professional"/>
+    <w:lsdException w:uiPriority="99" w:name="Table Subtle 1"/>
+    <w:lsdException w:uiPriority="99" w:name="Table Subtle 2"/>
+    <w:lsdException w:uiPriority="99" w:name="Table Web 1"/>
+    <w:lsdException w:uiPriority="99" w:name="Table Web 2"/>
+    <w:lsdException w:uiPriority="99" w:name="Table Web 3"/>
+    <w:lsdException w:uiPriority="99" w:name="Balloon Text"/>
+    <w:lsdException w:unhideWhenUsed="0" w:uiPriority="39" w:semiHidden="0" w:name="Table Grid"/>
+    <w:lsdException w:uiPriority="99" w:name="Table Theme"/>
+    <w:lsdException w:unhideWhenUsed="0" w:uiPriority="60" w:semiHidden="0" w:name="Light Shading"/>
+    <w:lsdException w:unhideWhenUsed="0" w:uiPriority="61" w:semiHidden="0" w:name="Light List"/>
+    <w:lsdException w:unhideWhenUsed="0" w:uiPriority="62" w:semiHidden="0" w:name="Light Grid"/>
+    <w:lsdException w:unhideWhenUsed="0" w:uiPriority="63" w:semiHidden="0" w:name="Medium Shading 1"/>
+    <w:lsdException w:unhideWhenUsed="0" w:uiPriority="64" w:semiHidden="0" w:name="Medium Shading 2"/>
+    <w:lsdException w:unhideWhenUsed="0" w:uiPriority="65" w:semiHidden="0" w:name="Medium List 1"/>
+    <w:lsdException w:unhideWhenUsed="0" w:uiPriority="66" w:semiHidden="0" w:name="Medium List 2"/>
+    <w:lsdException w:unhideWhenUsed="0" w:uiPriority="67" w:semiHidden="0" w:name="Medium Grid 1"/>
+    <w:lsdException w:unhideWhenUsed="0" w:uiPriority="68" w:semiHidden="0" w:name="Medium Grid 2"/>
+    <w:lsdException w:unhideWhenUsed="0" w:uiPriority="69" w:semiHidden="0" w:name="Medium Grid 3"/>
+    <w:lsdException w:unhideWhenUsed="0" w:uiPriority="70" w:semiHidden="0" w:name="Dark List"/>
+    <w:lsdException w:unhideWhenUsed="0" w:uiPriority="71" w:semiHidden="0" w:name="Colorful Shading"/>
+    <w:lsdException w:unhideWhenUsed="0" w:uiPriority="72" w:semiHidden="0" w:name="Colorful List"/>
+    <w:lsdException w:unhideWhenUsed="0" w:uiPriority="73" w:semiHidden="0" w:name="Colorful Grid"/>
+    <w:lsdException w:unhideWhenUsed="0" w:uiPriority="60" w:semiHidden="0" w:name="Light Shading Accent 1"/>
+    <w:lsdException w:unhideWhenUsed="0" w:uiPriority="61" w:semiHidden="0" w:name="Light List Accent 1"/>
+    <w:lsdException w:unhideWhenUsed="0" w:uiPriority="62" w:semiHidden="0" w:name="Light Grid Accent 1"/>
+    <w:lsdException w:unhideWhenUsed="0" w:uiPriority="63" w:semiHidden="0" w:name="Medium Shading 1 Accent 1"/>
+    <w:lsdException w:unhideWhenUsed="0" w:uiPriority="64" w:semiHidden="0" w:name="Medium Shading 2 Accent 1"/>
+    <w:lsdException w:unhideWhenUsed="0" w:uiPriority="65" w:semiHidden="0" w:name="Medium List 1 Accent 1"/>
+    <w:lsdException w:qFormat="1" w:unhideWhenUsed="0" w:uiPriority="34" w:semiHidden="0" w:name="List Paragraph"/>
+    <w:lsdException w:unhideWhenUsed="0" w:uiPriority="66" w:semiHidden="0" w:name="Medium List 2 Accent 1"/>
+    <w:lsdException w:unhideWhenUsed="0" w:uiPriority="67" w:semiHidden="0" w:name="Medium Grid 1 Accent 1"/>
+    <w:lsdException w:unhideWhenUsed="0" w:uiPriority="68" w:semiHidden="0" w:name="Medium Grid 2 Accent 1"/>
+    <w:lsdException w:unhideWhenUsed="0" w:uiPriority="69" w:semiHidden="0" w:name="Medium Grid 3 Accent 1"/>
+    <w:lsdException w:unhideWhenUsed="0" w:uiPriority="70" w:semiHidden="0" w:name="Dark List Accent 1"/>
+    <w:lsdException w:unhideWhenUsed="0" w:uiPriority="71" w:semiHidden="0" w:name="Colorful Shading Accent 1"/>
+    <w:lsdException w:unhideWhenUsed="0" w:uiPriority="72" w:semiHidden="0" w:name="Colorful List Accent 1"/>
+    <w:lsdException w:unhideWhenUsed="0" w:uiPriority="73" w:semiHidden="0" w:name="Colorful Grid Accent 1"/>
+    <w:lsdException w:unhideWhenUsed="0" w:uiPriority="60" w:semiHidden="0" w:name="Light Shading Accent 2"/>
+    <w:lsdException w:unhideWhenUsed="0" w:uiPriority="61" w:semiHidden="0" w:name="Light List Accent 2"/>
+    <w:lsdException w:unhideWhenUsed="0" w:uiPriority="62" w:semiHidden="0" w:name="Light Grid Accent 2"/>
+    <w:lsdException w:unhideWhenUsed="0" w:uiPriority="63" w:semiHidden="0" w:name="Medium Shading 1 Accent 2"/>
+    <w:lsdException w:unhideWhenUsed="0" w:uiPriority="64" w:semiHidden="0" w:name="Medium Shading 2 Accent 2"/>
+    <w:lsdException w:unhideWhenUsed="0" w:uiPriority="65" w:semiHidden="0" w:name="Medium List 1 Accent 2"/>
+    <w:lsdException w:unhideWhenUsed="0" w:uiPriority="66" w:semiHidden="0" w:name="Medium List 2 Accent 2"/>
+    <w:lsdException w:unhideWhenUsed="0" w:uiPriority="67" w:semiHidden="0" w:name="Medium Grid 1 Accent 2"/>
+    <w:lsdException w:unhideWhenUsed="0" w:uiPriority="68" w:semiHidden="0" w:name="Medium Grid 2 Accent 2"/>
+    <w:lsdException w:unhideWhenUsed="0" w:uiPriority="69" w:semiHidden="0" w:name="Medium Grid 3 Accent 2"/>
+    <w:lsdException w:unhideWhenUsed="0" w:uiPriority="70" w:semiHidden="0" w:name="Dark List Accent 2"/>
+    <w:lsdException w:unhideWhenUsed="0" w:uiPriority="71" w:semiHidden="0" w:name="Colorful Shading Accent 2"/>
+    <w:lsdException w:unhideWhenUsed="0" w:uiPriority="72" w:semiHidden="0" w:name="Colorful List Accent 2"/>
+    <w:lsdException w:unhideWhenUsed="0" w:uiPriority="73" w:semiHidden="0" w:name="Colorful Grid Accent 2"/>
+    <w:lsdException w:unhideWhenUsed="0" w:uiPriority="60" w:semiHidden="0" w:name="Light Shading Accent 3"/>
+    <w:lsdException w:unhideWhenUsed="0" w:uiPriority="61" w:semiHidden="0" w:name="Light List Accent 3"/>
+    <w:lsdException w:unhideWhenUsed="0" w:uiPriority="62" w:semiHidden="0" w:name="Light Grid Accent 3"/>
+    <w:lsdException w:unhideWhenUsed="0" w:uiPriority="63" w:semiHidden="0" w:name="Medium Shading 1 Accent 3"/>
+    <w:lsdException w:unhideWhenUsed="0" w:uiPriority="64" w:semiHidden="0" w:name="Medium Shading 2 Accent 3"/>
+    <w:lsdException w:unhideWhenUsed="0" w:uiPriority="65" w:semiHidden="0" w:name="Medium List 1 Accent 3"/>
+    <w:lsdException w:unhideWhenUsed="0" w:uiPriority="66" w:semiHidden="0" w:name="Medium List 2 Accent 3"/>
+    <w:lsdException w:unhideWhenUsed="0" w:uiPriority="67" w:semiHidden="0" w:name="Medium Grid 1 Accent 3"/>
+    <w:lsdException w:unhideWhenUsed="0" w:uiPriority="68" w:semiHidden="0" w:name="Medium Grid 2 Accent 3"/>
+    <w:lsdException w:unhideWhenUsed="0" w:uiPriority="69" w:semiHidden="0" w:name="Medium Grid 3 Accent 3"/>
+    <w:lsdException w:unhideWhenUsed="0" w:uiPriority="70" w:semiHidden="0" w:name="Dark List Accent 3"/>
+    <w:lsdException w:unhideWhenUsed="0" w:uiPriority="71" w:semiHidden="0" w:name="Colorful Shading Accent 3"/>
+    <w:lsdException w:unhideWhenUsed="0" w:uiPriority="72" w:semiHidden="0" w:name="Colorful List Accent 3"/>
+    <w:lsdException w:unhideWhenUsed="0" w:uiPriority="73" w:semiHidden="0" w:name="Colorful Grid Accent 3"/>
+    <w:lsdException w:unhideWhenUsed="0" w:uiPriority="60" w:semiHidden="0" w:name="Light Shading Accent 4"/>
+    <w:lsdException w:unhideWhenUsed="0" w:uiPriority="61" w:semiHidden="0" w:name="Light List Accent 4"/>
+    <w:lsdException w:unhideWhenUsed="0" w:uiPriority="62" w:semiHidden="0" w:name="Light Grid Accent 4"/>
+    <w:lsdException w:unhideWhenUsed="0" w:uiPriority="63" w:semiHidden="0" w:name="Medium Shading 1 Accent 4"/>
+    <w:lsdException w:unhideWhenUsed="0" w:uiPriority="64" w:semiHidden="0" w:name="Medium Shading 2 Accent 4"/>
+    <w:lsdException w:unhideWhenUsed="0" w:uiPriority="65" w:semiHidden="0" w:name="Medium List 1 Accent 4"/>
+    <w:lsdException w:unhideWhenUsed="0" w:uiPriority="66" w:semiHidden="0" w:name="Medium List 2 Accent 4"/>
+    <w:lsdException w:unhideWhenUsed="0" w:uiPriority="67" w:semiHidden="0" w:name="Medium Grid 1 Accent 4"/>
+    <w:lsdException w:unhideWhenUsed="0" w:uiPriority="68" w:semiHidden="0" w:name="Medium Grid 2 Accent 4"/>
+    <w:lsdException w:unhideWhenUsed="0" w:uiPriority="69" w:semiHidden="0" w:name="Medium Grid 3 Accent 4"/>
+    <w:lsdException w:unhideWhenUsed="0" w:uiPriority="70" w:semiHidden="0" w:name="Dark List Accent 4"/>
+    <w:lsdException w:unhideWhenUsed="0" w:uiPriority="71" w:semiHidden="0" w:name="Colorful Shading Accent 4"/>
+    <w:lsdException w:unhideWhenUsed="0" w:uiPriority="72" w:semiHidden="0" w:name="Colorful List Accent 4"/>
+    <w:lsdException w:unhideWhenUsed="0" w:uiPriority="73" w:semiHidden="0" w:name="Colorful Grid Accent 4"/>
+    <w:lsdException w:unhideWhenUsed="0" w:uiPriority="60" w:semiHidden="0" w:name="Light Shading Accent 5"/>
+    <w:lsdException w:unhideWhenUsed="0" w:uiPriority="61" w:semiHidden="0" w:name="Light List Accent 5"/>
+    <w:lsdException w:unhideWhenUsed="0" w:uiPriority="62" w:semiHidden="0" w:name="Light Grid Accent 5"/>
+    <w:lsdException w:unhideWhenUsed="0" w:uiPriority="63" w:semiHidden="0" w:name="Medium Shading 1 Accent 5"/>
+    <w:lsdException w:unhideWhenUsed="0" w:uiPriority="64" w:semiHidden="0" w:name="Medium Shading 2 Accent 5"/>
+    <w:lsdException w:unhideWhenUsed="0" w:uiPriority="65" w:semiHidden="0" w:name="Medium List 1 Accent 5"/>
+    <w:lsdException w:unhideWhenUsed="0" w:uiPriority="66" w:semiHidden="0" w:name="Medium List 2 Accent 5"/>
+    <w:lsdException w:unhideWhenUsed="0" w:uiPriority="67" w:semiHidden="0" w:name="Medium Grid 1 Accent 5"/>
+    <w:lsdException w:unhideWhenUsed="0" w:uiPriority="68" w:semiHidden="0" w:name="Medium Grid 2 Accent 5"/>
+    <w:lsdException w:unhideWhenUsed="0" w:uiPriority="69" w:semiHidden="0" w:name="Medium Grid 3 Accent 5"/>
+    <w:lsdException w:unhideWhenUsed="0" w:uiPriority="70" w:semiHidden="0" w:name="Dark List Accent 5"/>
+    <w:lsdException w:unhideWhenUsed="0" w:uiPriority="71" w:semiHidden="0" w:name="Colorful Shading Accent 5"/>
+    <w:lsdException w:unhideWhenUsed="0" w:uiPriority="72" w:semiHidden="0" w:name="Colorful List Accent 5"/>
+    <w:lsdException w:unhideWhenUsed="0" w:uiPriority="73" w:semiHidden="0" w:name="Colorful Grid Accent 5"/>
+    <w:lsdException w:unhideWhenUsed="0" w:uiPriority="60" w:semiHidden="0" w:name="Light Shading Accent 6"/>
+    <w:lsdException w:unhideWhenUsed="0" w:uiPriority="61" w:semiHidden="0" w:name="Light List Accent 6"/>
+    <w:lsdException w:unhideWhenUsed="0" w:uiPriority="62" w:semiHidden="0" w:name="Light Grid Accent 6"/>
+    <w:lsdException w:unhideWhenUsed="0" w:uiPriority="63" w:semiHidden="0" w:name="Medium Shading 1 Accent 6"/>
+    <w:lsdException w:unhideWhenUsed="0" w:uiPriority="64" w:semiHidden="0" w:name="Medium Shading 2 Accent 6"/>
+    <w:lsdException w:unhideWhenUsed="0" w:uiPriority="65" w:semiHidden="0" w:name="Medium List 1 Accent 6"/>
+    <w:lsdException w:unhideWhenUsed="0" w:uiPriority="66" w:semiHidden="0" w:name="Medium List 2 Accent 6"/>
+    <w:lsdException w:unhideWhenUsed="0" w:uiPriority="67" w:semiHidden="0" w:name="Medium Grid 1 Accent 6"/>
+    <w:lsdException w:unhideWhenUsed="0" w:uiPriority="68" w:semiHidden="0" w:name="Medium Grid 2 Accent 6"/>
+    <w:lsdException w:unhideWhenUsed="0" w:uiPriority="69" w:semiHidden="0" w:name="Medium Grid 3 Accent 6"/>
+    <w:lsdException w:unhideWhenUsed="0" w:uiPriority="70" w:semiHidden="0" w:name="Dark List Accent 6"/>
+    <w:lsdException w:unhideWhenUsed="0" w:uiPriority="71" w:semiHidden="0" w:name="Colorful Shading Accent 6"/>
+    <w:lsdException w:unhideWhenUsed="0" w:uiPriority="72" w:semiHidden="0" w:name="Colorful List Accent 6"/>
+    <w:lsdException w:unhideWhenUsed="0" w:uiPriority="73" w:semiHidden="0" w:name="Colorful Grid Accent 6"/>
   </w:latentStyles>
-  <w:style w:type="paragraph" w:default="1" w:styleId="Normal">
+  <w:style w:type="paragraph" w:default="1" w:styleId="1">
     <w:name w:val="Normal"/>
     <w:qFormat/>
-    <w:rsid w:val="00F45154"/>
+    <w:uiPriority w:val="0"/>
     <w:pPr>
       <w:spacing w:after="160" w:line="259" w:lineRule="auto"/>
     </w:pPr>
     <w:rPr>
+      <w:rFonts w:asciiTheme="minorHAnsi" w:hAnsiTheme="minorHAnsi" w:eastAsiaTheme="minorHAnsi" w:cstheme="minorBidi"/>
       <w:sz w:val="22"/>
       <w:szCs w:val="22"/>
-      <w:lang w:val="en-US"/>
+      <w:lang w:val="en-US" w:eastAsia="en-US" w:bidi="ar-SA"/>
     </w:rPr>
   </w:style>
-  <w:style w:type="character" w:default="1" w:styleId="Policepardfaut">
+  <w:style w:type="character" w:default="1" w:styleId="3">
     <w:name w:val="Default Paragraph Font"/>
+    <w:unhideWhenUsed/>
     <w:uiPriority w:val="1"/>
-    <w:unhideWhenUsed/>
   </w:style>
-  <w:style w:type="table" w:default="1" w:styleId="TableauNormal">
+  <w:style w:type="table" w:default="1" w:styleId="4">
     <w:name w:val="Normal Table"/>
-    <w:uiPriority w:val="99"/>
     <w:semiHidden/>
     <w:unhideWhenUsed/>
+    <w:uiPriority w:val="99"/>
     <w:tblPr>
-      <w:tblInd w:w="0" w:type="dxa"/>
+      <w:tblLayout w:type="fixed"/>
       <w:tblCellMar>
         <w:top w:w="0" w:type="dxa"/>
         <w:left w:w="108" w:type="dxa"/>
@@ -1714,31 +1432,13 @@
       </w:tblCellMar>
     </w:tblPr>
   </w:style>
-  <w:style w:type="numbering" w:default="1" w:styleId="Aucuneliste">
-    <w:name w:val="No List"/>
-    <w:uiPriority w:val="99"/>
+  <w:style w:type="paragraph" w:styleId="2">
+    <w:name w:val="Balloon Text"/>
+    <w:basedOn w:val="1"/>
+    <w:link w:val="6"/>
     <w:semiHidden/>
     <w:unhideWhenUsed/>
-  </w:style>
-  <w:style w:type="paragraph" w:styleId="Paragraphedeliste">
-    <w:name w:val="List Paragraph"/>
-    <w:basedOn w:val="Normal"/>
-    <w:uiPriority w:val="34"/>
-    <w:qFormat/>
-    <w:rsid w:val="00C01655"/>
-    <w:pPr>
-      <w:ind w:left="720"/>
-      <w:contextualSpacing/>
-    </w:pPr>
-  </w:style>
-  <w:style w:type="paragraph" w:styleId="Textedebulles">
-    <w:name w:val="Balloon Text"/>
-    <w:basedOn w:val="Normal"/>
-    <w:link w:val="TextedebullesCar"/>
     <w:uiPriority w:val="99"/>
-    <w:semiHidden/>
-    <w:unhideWhenUsed/>
-    <w:rsid w:val="00F260A5"/>
     <w:pPr>
       <w:spacing w:after="0" w:line="240" w:lineRule="auto"/>
     </w:pPr>
@@ -1748,13 +1448,22 @@
       <w:szCs w:val="18"/>
     </w:rPr>
   </w:style>
-  <w:style w:type="character" w:customStyle="1" w:styleId="TextedebullesCar">
+  <w:style w:type="paragraph" w:styleId="5">
+    <w:name w:val="List Paragraph"/>
+    <w:basedOn w:val="1"/>
+    <w:qFormat/>
+    <w:uiPriority w:val="34"/>
+    <w:pPr>
+      <w:ind w:left="720"/>
+      <w:contextualSpacing/>
+    </w:pPr>
+  </w:style>
+  <w:style w:type="character" w:customStyle="1" w:styleId="6">
     <w:name w:val="Texte de bulles Car"/>
-    <w:basedOn w:val="Policepardfaut"/>
-    <w:link w:val="Textedebulles"/>
+    <w:basedOn w:val="3"/>
+    <w:link w:val="2"/>
+    <w:semiHidden/>
     <w:uiPriority w:val="99"/>
-    <w:semiHidden/>
-    <w:rsid w:val="00F260A5"/>
     <w:rPr>
       <w:rFonts w:ascii="Times New Roman" w:hAnsi="Times New Roman" w:cs="Times New Roman"/>
       <w:sz w:val="18"/>
@@ -1808,7 +1517,7 @@
     </a:clrScheme>
     <a:fontScheme name="Bureau">
       <a:majorFont>
-        <a:latin typeface="Calibri Light" panose="020F0302020204030204"/>
+        <a:latin typeface="Calibri Light"/>
         <a:ea typeface=""/>
         <a:cs typeface=""/>
         <a:font script="Jpan" typeface="Yu Gothic Light"/>
@@ -1843,7 +1552,7 @@
         <a:font script="Geor" typeface="Sylfaen"/>
       </a:majorFont>
       <a:minorFont>
-        <a:latin typeface="Calibri" panose="020F0502020204030204"/>
+        <a:latin typeface="Calibri"/>
         <a:ea typeface=""/>
         <a:cs typeface=""/>
         <a:font script="Jpan" typeface="Yu Mincho"/>
@@ -2017,11 +1726,21 @@
     </a:fmtScheme>
   </a:themeElements>
   <a:objectDefaults/>
-  <a:extraClrSchemeLst/>
-  <a:extLst>
-    <a:ext uri="{05A4C25C-085E-4340-85A3-A5531E510DB2}">
-      <thm15:themeFamily xmlns:thm15="http://schemas.microsoft.com/office/thememl/2012/main" name="Office Theme" id="{62F939B6-93AF-4DB8-9C6B-D6C7DFDC589F}" vid="{4A3C46E8-61CC-4603-A589-7422A47A8E4A}"/>
-    </a:ext>
-  </a:extLst>
 </a:theme>
+</file>
+
+<file path=customXml/item1.xml><?xml version="1.0" encoding="utf-8"?>
+<s:customData xmlns="http://www.wps.cn/officeDocument/2013/wpsCustomData" xmlns:s="http://www.wps.cn/officeDocument/2013/wpsCustomData">
+  <customSectProps>
+    <customSectPr/>
+  </customSectProps>
+</s:customData>
+</file>
+
+<file path=customXml/itemProps1.xml><?xml version="1.0" encoding="utf-8"?>
+<ds:datastoreItem xmlns:ds="http://schemas.openxmlformats.org/officeDocument/2006/customXml" ds:itemID="{B1977F7D-205B-4081-913C-38D41E755F92}">
+  <ds:schemaRefs>
+    <ds:schemaRef ds:uri="http://www.wps.cn/officeDocument/2013/wpsCustomData"/>
+  </ds:schemaRefs>
+</ds:datastoreItem>
 </file>
</xml_diff>

<commit_message>
Fix some minor mistakes in coding standard
</commit_message>
<xml_diff>
--- a/Docuemntation/CodingStandard.docx
+++ b/Docuemntation/CodingStandard.docx
@@ -1,6 +1,6 @@
 
 <file path=word/document.xml><?xml version="1.0" encoding="utf-8"?>
-<w:document xmlns:wpc="http://schemas.microsoft.com/office/word/2010/wordprocessingCanvas" xmlns:mc="http://schemas.openxmlformats.org/markup-compatibility/2006" xmlns:o="urn:schemas-microsoft-com:office:office" xmlns:r="http://schemas.openxmlformats.org/officeDocument/2006/relationships" xmlns:m="http://schemas.openxmlformats.org/officeDocument/2006/math" xmlns:v="urn:schemas-microsoft-com:vml" xmlns:wp14="http://schemas.microsoft.com/office/word/2010/wordprocessingDrawing" xmlns:wp="http://schemas.openxmlformats.org/drawingml/2006/wordprocessingDrawing" xmlns:w="http://schemas.openxmlformats.org/wordprocessingml/2006/main" xmlns:w14="http://schemas.microsoft.com/office/word/2010/wordml" xmlns:w10="urn:schemas-microsoft-com:office:word" xmlns:w15="http://schemas.microsoft.com/office/word/2012/wordml" xmlns:wpg="http://schemas.microsoft.com/office/word/2010/wordprocessingGroup" xmlns:wpi="http://schemas.microsoft.com/office/word/2010/wordprocessingInk" xmlns:wne="http://schemas.microsoft.com/office/word/2006/wordml" xmlns:wps="http://schemas.microsoft.com/office/word/2010/wordprocessingShape" xmlns:wpsCustomData="http://www.wps.cn/officeDocument/2013/wpsCustomData" mc:Ignorable="w14 w15 wp14">
+<w:document xmlns:wpc="http://schemas.microsoft.com/office/word/2010/wordprocessingCanvas" xmlns:cx="http://schemas.microsoft.com/office/drawing/2014/chartex" xmlns:cx1="http://schemas.microsoft.com/office/drawing/2015/9/8/chartex" xmlns:cx2="http://schemas.microsoft.com/office/drawing/2015/10/21/chartex" xmlns:cx3="http://schemas.microsoft.com/office/drawing/2016/5/9/chartex" xmlns:cx4="http://schemas.microsoft.com/office/drawing/2016/5/10/chartex" xmlns:cx5="http://schemas.microsoft.com/office/drawing/2016/5/11/chartex" xmlns:cx6="http://schemas.microsoft.com/office/drawing/2016/5/12/chartex" xmlns:cx7="http://schemas.microsoft.com/office/drawing/2016/5/13/chartex" xmlns:cx8="http://schemas.microsoft.com/office/drawing/2016/5/14/chartex" xmlns:mc="http://schemas.openxmlformats.org/markup-compatibility/2006" xmlns:aink="http://schemas.microsoft.com/office/drawing/2016/ink" xmlns:am3d="http://schemas.microsoft.com/office/drawing/2017/model3d" xmlns:o="urn:schemas-microsoft-com:office:office" xmlns:r="http://schemas.openxmlformats.org/officeDocument/2006/relationships" xmlns:m="http://schemas.openxmlformats.org/officeDocument/2006/math" xmlns:v="urn:schemas-microsoft-com:vml" xmlns:wp14="http://schemas.microsoft.com/office/word/2010/wordprocessingDrawing" xmlns:wp="http://schemas.openxmlformats.org/drawingml/2006/wordprocessingDrawing" xmlns:w10="urn:schemas-microsoft-com:office:word" xmlns:w="http://schemas.openxmlformats.org/wordprocessingml/2006/main" xmlns:w14="http://schemas.microsoft.com/office/word/2010/wordml" xmlns:w15="http://schemas.microsoft.com/office/word/2012/wordml" xmlns:w16cid="http://schemas.microsoft.com/office/word/2016/wordml/cid" xmlns:w16se="http://schemas.microsoft.com/office/word/2015/wordml/symex" xmlns:wpg="http://schemas.microsoft.com/office/word/2010/wordprocessingGroup" xmlns:wpi="http://schemas.microsoft.com/office/word/2010/wordprocessingInk" xmlns:wne="http://schemas.microsoft.com/office/word/2006/wordml" xmlns:wps="http://schemas.microsoft.com/office/word/2010/wordprocessingShape" mc:Ignorable="w14 w15 w16se w16cid wp14">
   <w:body>
     <w:p>
       <w:pPr>
@@ -21,11 +21,12 @@
           <w:sz w:val="72"/>
           <w:szCs w:val="72"/>
         </w:rPr>
-        <w:t>SOEN 6441: RISKGAME</w:t>
-      </w:r>
-      <w:bookmarkStart w:id="0" w:name="_GoBack"/>
-      <w:bookmarkEnd w:id="0"/>
-      <w:r>
+        <w:t>SOEN 6441: RISKGAME BUILD 2 DOCUMENTATION:</w:t>
+      </w:r>
+    </w:p>
+    <w:p>
+      <w:pPr>
+        <w:jc w:val="center"/>
         <w:rPr>
           <w:rFonts w:ascii="Times" w:hAnsi="Times"/>
           <w:b/>
@@ -33,12 +34,8 @@
           <w:sz w:val="72"/>
           <w:szCs w:val="72"/>
         </w:rPr>
-        <w:t xml:space="preserve"> BUILD 2 DOCUMENTATION:</w:t>
-      </w:r>
-    </w:p>
-    <w:p>
-      <w:pPr>
-        <w:jc w:val="center"/>
+      </w:pPr>
+      <w:r>
         <w:rPr>
           <w:rFonts w:ascii="Times" w:hAnsi="Times"/>
           <w:b/>
@@ -46,8 +43,12 @@
           <w:sz w:val="72"/>
           <w:szCs w:val="72"/>
         </w:rPr>
-      </w:pPr>
-      <w:r>
+        <w:t>CODING STANDARDS</w:t>
+      </w:r>
+    </w:p>
+    <w:p>
+      <w:pPr>
+        <w:jc w:val="center"/>
         <w:rPr>
           <w:rFonts w:ascii="Times" w:hAnsi="Times"/>
           <w:b/>
@@ -55,8 +56,7 @@
           <w:sz w:val="72"/>
           <w:szCs w:val="72"/>
         </w:rPr>
-        <w:t>CODING STANDARDS</w:t>
-      </w:r>
+      </w:pPr>
     </w:p>
     <w:p>
       <w:pPr>
@@ -98,60 +98,48 @@
       <w:pPr>
         <w:jc w:val="center"/>
         <w:rPr>
-          <w:rFonts w:ascii="Times" w:hAnsi="Times"/>
+          <w:rFonts w:ascii="Times" w:eastAsia="Calibri" w:hAnsi="Times" w:cs="Calibri"/>
           <w:b/>
           <w:bCs/>
           <w:sz w:val="72"/>
           <w:szCs w:val="72"/>
         </w:rPr>
       </w:pPr>
-    </w:p>
-    <w:p>
-      <w:pPr>
-        <w:jc w:val="center"/>
-        <w:rPr>
-          <w:rFonts w:ascii="Times" w:hAnsi="Times" w:eastAsia="Calibri" w:cs="Calibri"/>
+      <w:r>
+        <w:rPr>
+          <w:rFonts w:ascii="Times" w:hAnsi="Times"/>
           <w:b/>
           <w:bCs/>
           <w:sz w:val="72"/>
           <w:szCs w:val="72"/>
         </w:rPr>
-      </w:pPr>
-      <w:r>
-        <w:rPr>
-          <w:rFonts w:ascii="Times" w:hAnsi="Times"/>
+        <w:t>GROUP MEMBERS:</w:t>
+      </w:r>
+      <w:r>
+        <w:rPr>
+          <w:rFonts w:ascii="Times" w:hAnsi="Times"/>
+        </w:rPr>
+        <w:br/>
+      </w:r>
+      <w:r>
+        <w:rPr>
+          <w:rFonts w:ascii="Times" w:eastAsia="Calibri" w:hAnsi="Times" w:cs="Calibri"/>
           <w:b/>
           <w:bCs/>
           <w:sz w:val="72"/>
           <w:szCs w:val="72"/>
         </w:rPr>
-        <w:t>GROUP MEMBERS:</w:t>
-      </w:r>
-      <w:r>
-        <w:rPr>
-          <w:rFonts w:ascii="Times" w:hAnsi="Times"/>
-        </w:rPr>
-        <w:br w:type="textWrapping"/>
-      </w:r>
-      <w:r>
-        <w:rPr>
-          <w:rFonts w:ascii="Times" w:hAnsi="Times" w:eastAsia="Calibri" w:cs="Calibri"/>
-          <w:b/>
-          <w:bCs/>
-          <w:sz w:val="72"/>
-          <w:szCs w:val="72"/>
-        </w:rPr>
         <w:t>40087621 An Nguyen</w:t>
       </w:r>
       <w:r>
         <w:rPr>
           <w:rFonts w:ascii="Times" w:hAnsi="Times"/>
         </w:rPr>
-        <w:br w:type="textWrapping"/>
-      </w:r>
-      <w:r>
-        <w:rPr>
-          <w:rFonts w:ascii="Times" w:hAnsi="Times" w:eastAsia="Calibri" w:cs="Calibri"/>
+        <w:br/>
+      </w:r>
+      <w:r>
+        <w:rPr>
+          <w:rFonts w:ascii="Times" w:eastAsia="Calibri" w:hAnsi="Times" w:cs="Calibri"/>
           <w:b/>
           <w:bCs/>
           <w:sz w:val="72"/>
@@ -183,6 +171,7 @@
           <w:sz w:val="26"/>
           <w:szCs w:val="26"/>
         </w:rPr>
+        <w:lastRenderedPageBreak/>
         <w:t>Basic coding rules:</w:t>
       </w:r>
     </w:p>
@@ -200,7 +189,15 @@
           <w:sz w:val="26"/>
           <w:szCs w:val="26"/>
         </w:rPr>
-        <w:t>This refers to the set of rules and guidelines to be followed when coding as well as other factors like comments, declarations etc. Not only is a good coding convention best practice it also ensures the readability and manageability of the code. As a team the follow coding conventions were agreed upon and used:</w:t>
+        <w:t xml:space="preserve">This refers to the set of rules and guidelines to be followed when coding as well as other factors like </w:t>
+      </w:r>
+      <w:r>
+        <w:rPr>
+          <w:rFonts w:ascii="Times" w:hAnsi="Times"/>
+          <w:sz w:val="26"/>
+          <w:szCs w:val="26"/>
+        </w:rPr>
+        <w:t>comments, declarations etc. Not only is a good coding convention best practice it also ensures the readability and manageability of the code. As a team the follow coding conventions were agreed upon and used:</w:t>
       </w:r>
     </w:p>
     <w:p>
@@ -224,7 +221,7 @@
     </w:p>
     <w:p>
       <w:pPr>
-        <w:pStyle w:val="5"/>
+        <w:pStyle w:val="Paragraphedeliste"/>
         <w:numPr>
           <w:ilvl w:val="0"/>
           <w:numId w:val="1"/>
@@ -241,12 +238,20 @@
           <w:sz w:val="26"/>
           <w:szCs w:val="26"/>
         </w:rPr>
-        <w:t>Use descriptive name for all variables, methods name, constants and any other if any</w:t>
-      </w:r>
-    </w:p>
-    <w:p>
-      <w:pPr>
-        <w:pStyle w:val="5"/>
+        <w:t>Use descr</w:t>
+      </w:r>
+      <w:r>
+        <w:rPr>
+          <w:rFonts w:ascii="Times" w:hAnsi="Times"/>
+          <w:sz w:val="26"/>
+          <w:szCs w:val="26"/>
+        </w:rPr>
+        <w:t>iptive name for all variables, methods name, constants and any other if any</w:t>
+      </w:r>
+    </w:p>
+    <w:p>
+      <w:pPr>
+        <w:pStyle w:val="Paragraphedeliste"/>
         <w:numPr>
           <w:ilvl w:val="0"/>
           <w:numId w:val="1"/>
@@ -263,12 +268,66 @@
           <w:sz w:val="26"/>
           <w:szCs w:val="26"/>
         </w:rPr>
-        <w:t>Class names always start with an upper case and for every next word in the class name. For example: RiskBoardModel, RiskGameModel, etc…</w:t>
-      </w:r>
-    </w:p>
-    <w:p>
-      <w:pPr>
-        <w:pStyle w:val="5"/>
+        <w:t xml:space="preserve">Class names always start with an upper case and for every next word in the class name. For example: </w:t>
+      </w:r>
+      <w:proofErr w:type="spellStart"/>
+      <w:r>
+        <w:rPr>
+          <w:rFonts w:ascii="Times" w:hAnsi="Times"/>
+          <w:sz w:val="26"/>
+          <w:szCs w:val="26"/>
+        </w:rPr>
+        <w:t>RiskBoardModel</w:t>
+      </w:r>
+      <w:proofErr w:type="spellEnd"/>
+      <w:r>
+        <w:rPr>
+          <w:rFonts w:ascii="Times" w:hAnsi="Times"/>
+          <w:sz w:val="26"/>
+          <w:szCs w:val="26"/>
+        </w:rPr>
+        <w:t xml:space="preserve">, </w:t>
+      </w:r>
+      <w:proofErr w:type="spellStart"/>
+      <w:r>
+        <w:rPr>
+          <w:rFonts w:ascii="Times" w:hAnsi="Times"/>
+          <w:sz w:val="26"/>
+          <w:szCs w:val="26"/>
+        </w:rPr>
+        <w:t>RiskGameModel</w:t>
+      </w:r>
+      <w:proofErr w:type="spellEnd"/>
+      <w:r>
+        <w:rPr>
+          <w:rFonts w:ascii="Times" w:hAnsi="Times"/>
+          <w:sz w:val="26"/>
+          <w:szCs w:val="26"/>
+        </w:rPr>
+        <w:t xml:space="preserve">, </w:t>
+      </w:r>
+      <w:proofErr w:type="spellStart"/>
+      <w:r>
+        <w:rPr>
+          <w:rFonts w:ascii="Times" w:hAnsi="Times"/>
+          <w:sz w:val="26"/>
+          <w:szCs w:val="26"/>
+        </w:rPr>
+        <w:t>etc</w:t>
+      </w:r>
+      <w:proofErr w:type="spellEnd"/>
+      <w:r>
+        <w:rPr>
+          <w:rFonts w:ascii="Times" w:hAnsi="Times"/>
+          <w:sz w:val="26"/>
+          <w:szCs w:val="26"/>
+        </w:rPr>
+        <w:t>…</w:t>
+      </w:r>
+    </w:p>
+    <w:p>
+      <w:pPr>
+        <w:pStyle w:val="Paragraphedeliste"/>
         <w:numPr>
           <w:ilvl w:val="0"/>
           <w:numId w:val="1"/>
@@ -285,12 +344,20 @@
           <w:sz w:val="26"/>
           <w:szCs w:val="26"/>
         </w:rPr>
-        <w:t>Class name must be the same as the file name.</w:t>
-      </w:r>
-    </w:p>
-    <w:p>
-      <w:pPr>
-        <w:pStyle w:val="5"/>
+        <w:t>Class name must be the same as the file name</w:t>
+      </w:r>
+      <w:r>
+        <w:rPr>
+          <w:rFonts w:ascii="Times" w:hAnsi="Times"/>
+          <w:sz w:val="26"/>
+          <w:szCs w:val="26"/>
+        </w:rPr>
+        <w:t>.</w:t>
+      </w:r>
+    </w:p>
+    <w:p>
+      <w:pPr>
+        <w:pStyle w:val="Paragraphedeliste"/>
         <w:numPr>
           <w:ilvl w:val="0"/>
           <w:numId w:val="1"/>
@@ -307,12 +374,38 @@
           <w:sz w:val="26"/>
           <w:szCs w:val="26"/>
         </w:rPr>
-        <w:t>Variables name always start with a lower case and for every next word, start with an upper case (Camel case). Except for constant variables (final keyword) that are predefined in RiskGameConstants class, the name of those constants will be all upper cases.</w:t>
-      </w:r>
-    </w:p>
-    <w:p>
-      <w:pPr>
-        <w:pStyle w:val="5"/>
+        <w:t xml:space="preserve">Variables name always start with a lower case and for every next word, start with an upper case (Camel case). Except for constant variables (final keyword) that are predefined in </w:t>
+      </w:r>
+      <w:proofErr w:type="spellStart"/>
+      <w:r>
+        <w:rPr>
+          <w:rFonts w:ascii="Times" w:hAnsi="Times"/>
+          <w:sz w:val="26"/>
+          <w:szCs w:val="26"/>
+        </w:rPr>
+        <w:t>RiskGameConstants</w:t>
+      </w:r>
+      <w:proofErr w:type="spellEnd"/>
+      <w:r>
+        <w:rPr>
+          <w:rFonts w:ascii="Times" w:hAnsi="Times"/>
+          <w:sz w:val="26"/>
+          <w:szCs w:val="26"/>
+        </w:rPr>
+        <w:t xml:space="preserve"> class, the name of those constants will be all upper case</w:t>
+      </w:r>
+      <w:r>
+        <w:rPr>
+          <w:rFonts w:ascii="Times" w:hAnsi="Times"/>
+          <w:sz w:val="26"/>
+          <w:szCs w:val="26"/>
+        </w:rPr>
+        <w:t>s.</w:t>
+      </w:r>
+    </w:p>
+    <w:p>
+      <w:pPr>
+        <w:pStyle w:val="Paragraphedeliste"/>
         <w:numPr>
           <w:ilvl w:val="0"/>
           <w:numId w:val="1"/>
@@ -334,7 +427,7 @@
     </w:p>
     <w:p>
       <w:pPr>
-        <w:pStyle w:val="5"/>
+        <w:pStyle w:val="Paragraphedeliste"/>
         <w:numPr>
           <w:ilvl w:val="0"/>
           <w:numId w:val="1"/>
@@ -356,7 +449,7 @@
     </w:p>
     <w:p>
       <w:pPr>
-        <w:pStyle w:val="5"/>
+        <w:pStyle w:val="Paragraphedeliste"/>
         <w:numPr>
           <w:ilvl w:val="0"/>
           <w:numId w:val="1"/>
@@ -374,7 +467,16 @@
           <w:szCs w:val="26"/>
           <w:lang w:val="en-IN"/>
         </w:rPr>
-        <w:t>Use constant for the string data, if it is used more than once in the code.</w:t>
+        <w:t>Use constant for the string data, if it is used more than once in the cod</w:t>
+      </w:r>
+      <w:r>
+        <w:rPr>
+          <w:rFonts w:ascii="Times" w:hAnsi="Times"/>
+          <w:sz w:val="26"/>
+          <w:szCs w:val="26"/>
+          <w:lang w:val="en-IN"/>
+        </w:rPr>
+        <w:t>e.</w:t>
       </w:r>
     </w:p>
     <w:p>
@@ -410,7 +512,15 @@
           <w:sz w:val="26"/>
           <w:szCs w:val="26"/>
         </w:rPr>
-        <w:t>Javadoc comments will precede every class with descriptive comment about the purpose of a particular class. Include @author notation to indicate who is in charge of that class. One line for each @author notation if there are more than 1 team member working on it.</w:t>
+        <w:t xml:space="preserve">Javadoc comments will precede every class with descriptive comment about the purpose of a particular class. Include @author notation to indicate who is in charge of that class. One line for each @author notation if there </w:t>
+      </w:r>
+      <w:r>
+        <w:rPr>
+          <w:rFonts w:ascii="Times" w:hAnsi="Times"/>
+          <w:sz w:val="26"/>
+          <w:szCs w:val="26"/>
+        </w:rPr>
+        <w:t>are more than 1 team member working on it.</w:t>
       </w:r>
     </w:p>
     <w:p>
@@ -432,7 +542,7 @@
     </w:p>
     <w:p>
       <w:pPr>
-        <w:pStyle w:val="5"/>
+        <w:pStyle w:val="Paragraphedeliste"/>
         <w:numPr>
           <w:ilvl w:val="0"/>
           <w:numId w:val="1"/>
@@ -454,7 +564,7 @@
     </w:p>
     <w:p>
       <w:pPr>
-        <w:pStyle w:val="5"/>
+        <w:pStyle w:val="Paragraphedeliste"/>
         <w:numPr>
           <w:ilvl w:val="0"/>
           <w:numId w:val="1"/>
@@ -471,12 +581,20 @@
           <w:sz w:val="26"/>
           <w:szCs w:val="26"/>
         </w:rPr>
-        <w:t>The name and the description of each parameter (Will not present if the method does not have any parameter). One line for each parameter if there are more than 1 parameters.</w:t>
-      </w:r>
-    </w:p>
-    <w:p>
-      <w:pPr>
-        <w:pStyle w:val="5"/>
+        <w:t xml:space="preserve">The name and the </w:t>
+      </w:r>
+      <w:r>
+        <w:rPr>
+          <w:rFonts w:ascii="Times" w:hAnsi="Times"/>
+          <w:sz w:val="26"/>
+          <w:szCs w:val="26"/>
+        </w:rPr>
+        <w:t>description of each parameter (Will not present if the method does not have any parameter). One line for each parameter if there are more than 1 parameters.</w:t>
+      </w:r>
+    </w:p>
+    <w:p>
+      <w:pPr>
+        <w:pStyle w:val="Paragraphedeliste"/>
         <w:numPr>
           <w:ilvl w:val="0"/>
           <w:numId w:val="1"/>
@@ -493,12 +611,30 @@
           <w:sz w:val="26"/>
           <w:szCs w:val="26"/>
         </w:rPr>
-        <w:t>The name and the description of the return value (Will not present if the method does return anything).</w:t>
-      </w:r>
-    </w:p>
-    <w:p>
-      <w:pPr>
-        <w:pStyle w:val="5"/>
+        <w:t>The name and the description of the return value (Will not present if the method does not</w:t>
+      </w:r>
+      <w:bookmarkStart w:id="0" w:name="_GoBack"/>
+      <w:bookmarkEnd w:id="0"/>
+      <w:r>
+        <w:rPr>
+          <w:rFonts w:ascii="Times" w:hAnsi="Times"/>
+          <w:sz w:val="26"/>
+          <w:szCs w:val="26"/>
+        </w:rPr>
+        <w:t xml:space="preserve"> return anythi</w:t>
+      </w:r>
+      <w:r>
+        <w:rPr>
+          <w:rFonts w:ascii="Times" w:hAnsi="Times"/>
+          <w:sz w:val="26"/>
+          <w:szCs w:val="26"/>
+        </w:rPr>
+        <w:t>ng).</w:t>
+      </w:r>
+    </w:p>
+    <w:p>
+      <w:pPr>
+        <w:pStyle w:val="Paragraphedeliste"/>
         <w:numPr>
           <w:ilvl w:val="0"/>
           <w:numId w:val="1"/>
@@ -555,6 +691,7 @@
       <w:r>
         <w:rPr>
           <w:rFonts w:ascii="Times" w:hAnsi="Times"/>
+          <w:noProof/>
           <w:sz w:val="26"/>
           <w:szCs w:val="26"/>
         </w:rPr>
@@ -584,7 +721,7 @@
                     </pic:cNvPicPr>
                   </pic:nvPicPr>
                   <pic:blipFill>
-                    <a:blip r:embed="rId4">
+                    <a:blip r:embed="rId6">
                       <a:extLst>
                         <a:ext uri="{28A0092B-C50C-407E-A947-70E740481C1C}">
                           <a14:useLocalDpi xmlns:a14="http://schemas.microsoft.com/office/drawing/2010/main" val="0"/>
@@ -623,6 +760,7 @@
       <w:r>
         <w:rPr>
           <w:rFonts w:ascii="Times" w:hAnsi="Times"/>
+          <w:noProof/>
           <w:sz w:val="26"/>
           <w:szCs w:val="26"/>
         </w:rPr>
@@ -652,7 +790,7 @@
                     </pic:cNvPicPr>
                   </pic:nvPicPr>
                   <pic:blipFill>
-                    <a:blip r:embed="rId5">
+                    <a:blip r:embed="rId7">
                       <a:extLst>
                         <a:ext uri="{28A0092B-C50C-407E-A947-70E740481C1C}">
                           <a14:useLocalDpi xmlns:a14="http://schemas.microsoft.com/office/drawing/2010/main" val="0"/>
@@ -702,20 +840,45 @@
           <w:sz w:val="26"/>
           <w:szCs w:val="26"/>
         </w:rPr>
-        <w:t>Always put a space between two method within a class. For example:</w:t>
-      </w:r>
-    </w:p>
-    <w:p>
-      <w:pPr>
-        <w:rPr>
-          <w:rFonts w:ascii="Times" w:hAnsi="Times"/>
-          <w:sz w:val="26"/>
-          <w:szCs w:val="26"/>
-        </w:rPr>
-      </w:pPr>
-      <w:r>
-        <w:rPr>
-          <w:rFonts w:ascii="Times" w:hAnsi="Times"/>
+        <w:t xml:space="preserve">Always put a </w:t>
+      </w:r>
+      <w:r>
+        <w:rPr>
+          <w:rFonts w:ascii="Times" w:hAnsi="Times"/>
+          <w:sz w:val="26"/>
+          <w:szCs w:val="26"/>
+        </w:rPr>
+        <w:t>line</w:t>
+      </w:r>
+      <w:r>
+        <w:rPr>
+          <w:rFonts w:ascii="Times" w:hAnsi="Times"/>
+          <w:sz w:val="26"/>
+          <w:szCs w:val="26"/>
+        </w:rPr>
+        <w:t xml:space="preserve"> between two method within a class. For </w:t>
+      </w:r>
+      <w:r>
+        <w:rPr>
+          <w:rFonts w:ascii="Times" w:hAnsi="Times"/>
+          <w:sz w:val="26"/>
+          <w:szCs w:val="26"/>
+        </w:rPr>
+        <w:t>example:</w:t>
+      </w:r>
+    </w:p>
+    <w:p>
+      <w:pPr>
+        <w:rPr>
+          <w:rFonts w:ascii="Times" w:hAnsi="Times"/>
+          <w:sz w:val="26"/>
+          <w:szCs w:val="26"/>
+        </w:rPr>
+      </w:pPr>
+      <w:r>
+        <w:rPr>
+          <w:rFonts w:ascii="Times" w:hAnsi="Times"/>
+          <w:noProof/>
           <w:sz w:val="26"/>
           <w:szCs w:val="26"/>
         </w:rPr>
@@ -745,7 +908,7 @@
                     </pic:cNvPicPr>
                   </pic:nvPicPr>
                   <pic:blipFill>
-                    <a:blip r:embed="rId6">
+                    <a:blip r:embed="rId8">
                       <a:extLst>
                         <a:ext uri="{28A0092B-C50C-407E-A947-70E740481C1C}">
                           <a14:useLocalDpi xmlns:a14="http://schemas.microsoft.com/office/drawing/2010/main" val="0"/>
@@ -774,6 +937,7 @@
       <w:r>
         <w:rPr>
           <w:rFonts w:ascii="Times" w:hAnsi="Times"/>
+          <w:noProof/>
           <w:sz w:val="26"/>
           <w:szCs w:val="26"/>
         </w:rPr>
@@ -803,7 +967,7 @@
                     </pic:cNvPicPr>
                   </pic:nvPicPr>
                   <pic:blipFill>
-                    <a:blip r:embed="rId7">
+                    <a:blip r:embed="rId9">
                       <a:extLst>
                         <a:ext uri="{28A0092B-C50C-407E-A947-70E740481C1C}">
                           <a14:useLocalDpi xmlns:a14="http://schemas.microsoft.com/office/drawing/2010/main" val="0"/>
@@ -859,7 +1023,7 @@
     </w:p>
     <w:p>
       <w:pPr>
-        <w:pStyle w:val="5"/>
+        <w:pStyle w:val="Paragraphedeliste"/>
         <w:numPr>
           <w:ilvl w:val="0"/>
           <w:numId w:val="1"/>
@@ -881,7 +1045,7 @@
     </w:p>
     <w:p>
       <w:pPr>
-        <w:pStyle w:val="5"/>
+        <w:pStyle w:val="Paragraphedeliste"/>
         <w:numPr>
           <w:ilvl w:val="0"/>
           <w:numId w:val="1"/>
@@ -903,7 +1067,7 @@
     </w:p>
     <w:p>
       <w:pPr>
-        <w:pStyle w:val="5"/>
+        <w:pStyle w:val="Paragraphedeliste"/>
         <w:numPr>
           <w:ilvl w:val="0"/>
           <w:numId w:val="1"/>
@@ -937,20 +1101,29 @@
           <w:sz w:val="26"/>
           <w:szCs w:val="26"/>
         </w:rPr>
-        <w:t>For example:</w:t>
-      </w:r>
-    </w:p>
-    <w:p>
-      <w:pPr>
-        <w:rPr>
-          <w:rFonts w:ascii="Times" w:hAnsi="Times"/>
-          <w:sz w:val="26"/>
-          <w:szCs w:val="26"/>
-        </w:rPr>
-      </w:pPr>
-      <w:r>
-        <w:rPr>
-          <w:rFonts w:ascii="Times" w:hAnsi="Times"/>
+        <w:t>For examp</w:t>
+      </w:r>
+      <w:r>
+        <w:rPr>
+          <w:rFonts w:ascii="Times" w:hAnsi="Times"/>
+          <w:sz w:val="26"/>
+          <w:szCs w:val="26"/>
+        </w:rPr>
+        <w:t>le:</w:t>
+      </w:r>
+    </w:p>
+    <w:p>
+      <w:pPr>
+        <w:rPr>
+          <w:rFonts w:ascii="Times" w:hAnsi="Times"/>
+          <w:sz w:val="26"/>
+          <w:szCs w:val="26"/>
+        </w:rPr>
+      </w:pPr>
+      <w:r>
+        <w:rPr>
+          <w:rFonts w:ascii="Times" w:hAnsi="Times"/>
+          <w:noProof/>
           <w:sz w:val="26"/>
           <w:szCs w:val="26"/>
         </w:rPr>
@@ -980,7 +1153,7 @@
                     </pic:cNvPicPr>
                   </pic:nvPicPr>
                   <pic:blipFill>
-                    <a:blip r:embed="rId8">
+                    <a:blip r:embed="rId10">
                       <a:extLst>
                         <a:ext uri="{28A0092B-C50C-407E-A947-70E740481C1C}">
                           <a14:useLocalDpi xmlns:a14="http://schemas.microsoft.com/office/drawing/2010/main" val="0"/>
@@ -1010,21 +1183,20 @@
     <w:sectPr>
       <w:pgSz w:w="11900" w:h="16840"/>
       <w:pgMar w:top="1440" w:right="1800" w:bottom="1440" w:left="1800" w:header="708" w:footer="708" w:gutter="0"/>
-      <w:cols w:space="708" w:num="1"/>
-      <w:docGrid w:linePitch="360" w:charSpace="0"/>
+      <w:cols w:space="708"/>
+      <w:docGrid w:linePitch="360"/>
     </w:sectPr>
   </w:body>
 </w:document>
 </file>
 
 <file path=word/numbering.xml><?xml version="1.0" encoding="utf-8"?>
-<w:numbering xmlns:wpc="http://schemas.microsoft.com/office/word/2010/wordprocessingCanvas" xmlns:mc="http://schemas.openxmlformats.org/markup-compatibility/2006" xmlns:o="urn:schemas-microsoft-com:office:office" xmlns:r="http://schemas.openxmlformats.org/officeDocument/2006/relationships" xmlns:m="http://schemas.openxmlformats.org/officeDocument/2006/math" xmlns:v="urn:schemas-microsoft-com:vml" xmlns:wp14="http://schemas.microsoft.com/office/word/2010/wordprocessingDrawing" xmlns:wp="http://schemas.openxmlformats.org/drawingml/2006/wordprocessingDrawing" xmlns:w10="urn:schemas-microsoft-com:office:word" xmlns:w="http://schemas.openxmlformats.org/wordprocessingml/2006/main" xmlns:w14="http://schemas.microsoft.com/office/word/2010/wordml" xmlns:wpg="http://schemas.microsoft.com/office/word/2010/wordprocessingGroup" xmlns:wpi="http://schemas.microsoft.com/office/word/2010/wordprocessingInk" xmlns:wne="http://schemas.microsoft.com/office/word/2006/wordml" xmlns:wps="http://schemas.microsoft.com/office/word/2010/wordprocessingShape" mc:Ignorable="w14 wp14">
-  <w:abstractNum w:abstractNumId="0">
+<w:numbering xmlns:wpc="http://schemas.microsoft.com/office/word/2010/wordprocessingCanvas" xmlns:cx="http://schemas.microsoft.com/office/drawing/2014/chartex" xmlns:cx1="http://schemas.microsoft.com/office/drawing/2015/9/8/chartex" xmlns:cx2="http://schemas.microsoft.com/office/drawing/2015/10/21/chartex" xmlns:cx3="http://schemas.microsoft.com/office/drawing/2016/5/9/chartex" xmlns:cx4="http://schemas.microsoft.com/office/drawing/2016/5/10/chartex" xmlns:cx5="http://schemas.microsoft.com/office/drawing/2016/5/11/chartex" xmlns:cx6="http://schemas.microsoft.com/office/drawing/2016/5/12/chartex" xmlns:cx7="http://schemas.microsoft.com/office/drawing/2016/5/13/chartex" xmlns:cx8="http://schemas.microsoft.com/office/drawing/2016/5/14/chartex" xmlns:mc="http://schemas.openxmlformats.org/markup-compatibility/2006" xmlns:aink="http://schemas.microsoft.com/office/drawing/2016/ink" xmlns:am3d="http://schemas.microsoft.com/office/drawing/2017/model3d" xmlns:o="urn:schemas-microsoft-com:office:office" xmlns:r="http://schemas.openxmlformats.org/officeDocument/2006/relationships" xmlns:m="http://schemas.openxmlformats.org/officeDocument/2006/math" xmlns:v="urn:schemas-microsoft-com:vml" xmlns:wp14="http://schemas.microsoft.com/office/word/2010/wordprocessingDrawing" xmlns:wp="http://schemas.openxmlformats.org/drawingml/2006/wordprocessingDrawing" xmlns:w10="urn:schemas-microsoft-com:office:word" xmlns:w="http://schemas.openxmlformats.org/wordprocessingml/2006/main" xmlns:w14="http://schemas.microsoft.com/office/word/2010/wordml" xmlns:w15="http://schemas.microsoft.com/office/word/2012/wordml" xmlns:w16cid="http://schemas.microsoft.com/office/word/2016/wordml/cid" xmlns:w16se="http://schemas.microsoft.com/office/word/2015/wordml/symex" xmlns:wpg="http://schemas.microsoft.com/office/word/2010/wordprocessingGroup" xmlns:wpi="http://schemas.microsoft.com/office/word/2010/wordprocessingInk" xmlns:wne="http://schemas.microsoft.com/office/word/2006/wordml" xmlns:wps="http://schemas.microsoft.com/office/word/2010/wordprocessingShape" mc:Ignorable="w14 w15 w16se w16cid wp14">
+  <w:abstractNum w:abstractNumId="0" w15:restartNumberingAfterBreak="0">
     <w:nsid w:val="02024739"/>
     <w:multiLevelType w:val="multilevel"/>
     <w:tmpl w:val="02024739"/>
-    <w:lvl w:ilvl="0" w:tentative="0">
-      <w:start w:val="0"/>
+    <w:lvl w:ilvl="0">
       <w:numFmt w:val="bullet"/>
       <w:lvlText w:val="-"/>
       <w:lvlJc w:val="left"/>
@@ -1032,10 +1204,10 @@
         <w:ind w:left="720" w:hanging="360"/>
       </w:pPr>
       <w:rPr>
-        <w:rFonts w:hint="default" w:ascii="Times" w:hAnsi="Times" w:eastAsiaTheme="minorHAnsi" w:cstheme="minorBidi"/>
+        <w:rFonts w:ascii="Times" w:eastAsiaTheme="minorHAnsi" w:hAnsi="Times" w:cstheme="minorBidi" w:hint="default"/>
       </w:rPr>
     </w:lvl>
-    <w:lvl w:ilvl="1" w:tentative="0">
+    <w:lvl w:ilvl="1">
       <w:start w:val="1"/>
       <w:numFmt w:val="bullet"/>
       <w:lvlText w:val="o"/>
@@ -1044,10 +1216,10 @@
         <w:ind w:left="1440" w:hanging="360"/>
       </w:pPr>
       <w:rPr>
-        <w:rFonts w:hint="default" w:ascii="Courier New" w:hAnsi="Courier New" w:cs="Courier New"/>
+        <w:rFonts w:ascii="Courier New" w:hAnsi="Courier New" w:cs="Courier New" w:hint="default"/>
       </w:rPr>
     </w:lvl>
-    <w:lvl w:ilvl="2" w:tentative="0">
+    <w:lvl w:ilvl="2">
       <w:start w:val="1"/>
       <w:numFmt w:val="bullet"/>
       <w:lvlText w:val=""/>
@@ -1056,10 +1228,10 @@
         <w:ind w:left="2160" w:hanging="360"/>
       </w:pPr>
       <w:rPr>
-        <w:rFonts w:hint="default" w:ascii="Wingdings" w:hAnsi="Wingdings"/>
+        <w:rFonts w:ascii="Wingdings" w:hAnsi="Wingdings" w:hint="default"/>
       </w:rPr>
     </w:lvl>
-    <w:lvl w:ilvl="3" w:tentative="0">
+    <w:lvl w:ilvl="3">
       <w:start w:val="1"/>
       <w:numFmt w:val="bullet"/>
       <w:lvlText w:val=""/>
@@ -1068,10 +1240,10 @@
         <w:ind w:left="2880" w:hanging="360"/>
       </w:pPr>
       <w:rPr>
-        <w:rFonts w:hint="default" w:ascii="Symbol" w:hAnsi="Symbol"/>
+        <w:rFonts w:ascii="Symbol" w:hAnsi="Symbol" w:hint="default"/>
       </w:rPr>
     </w:lvl>
-    <w:lvl w:ilvl="4" w:tentative="0">
+    <w:lvl w:ilvl="4">
       <w:start w:val="1"/>
       <w:numFmt w:val="bullet"/>
       <w:lvlText w:val="o"/>
@@ -1080,10 +1252,10 @@
         <w:ind w:left="3600" w:hanging="360"/>
       </w:pPr>
       <w:rPr>
-        <w:rFonts w:hint="default" w:ascii="Courier New" w:hAnsi="Courier New" w:cs="Courier New"/>
+        <w:rFonts w:ascii="Courier New" w:hAnsi="Courier New" w:cs="Courier New" w:hint="default"/>
       </w:rPr>
     </w:lvl>
-    <w:lvl w:ilvl="5" w:tentative="0">
+    <w:lvl w:ilvl="5">
       <w:start w:val="1"/>
       <w:numFmt w:val="bullet"/>
       <w:lvlText w:val=""/>
@@ -1092,10 +1264,10 @@
         <w:ind w:left="4320" w:hanging="360"/>
       </w:pPr>
       <w:rPr>
-        <w:rFonts w:hint="default" w:ascii="Wingdings" w:hAnsi="Wingdings"/>
+        <w:rFonts w:ascii="Wingdings" w:hAnsi="Wingdings" w:hint="default"/>
       </w:rPr>
     </w:lvl>
-    <w:lvl w:ilvl="6" w:tentative="0">
+    <w:lvl w:ilvl="6">
       <w:start w:val="1"/>
       <w:numFmt w:val="bullet"/>
       <w:lvlText w:val=""/>
@@ -1104,10 +1276,10 @@
         <w:ind w:left="5040" w:hanging="360"/>
       </w:pPr>
       <w:rPr>
-        <w:rFonts w:hint="default" w:ascii="Symbol" w:hAnsi="Symbol"/>
+        <w:rFonts w:ascii="Symbol" w:hAnsi="Symbol" w:hint="default"/>
       </w:rPr>
     </w:lvl>
-    <w:lvl w:ilvl="7" w:tentative="0">
+    <w:lvl w:ilvl="7">
       <w:start w:val="1"/>
       <w:numFmt w:val="bullet"/>
       <w:lvlText w:val="o"/>
@@ -1116,10 +1288,10 @@
         <w:ind w:left="5760" w:hanging="360"/>
       </w:pPr>
       <w:rPr>
-        <w:rFonts w:hint="default" w:ascii="Courier New" w:hAnsi="Courier New" w:cs="Courier New"/>
+        <w:rFonts w:ascii="Courier New" w:hAnsi="Courier New" w:cs="Courier New" w:hint="default"/>
       </w:rPr>
     </w:lvl>
-    <w:lvl w:ilvl="8" w:tentative="0">
+    <w:lvl w:ilvl="8">
       <w:start w:val="1"/>
       <w:numFmt w:val="bullet"/>
       <w:lvlText w:val=""/>
@@ -1128,7 +1300,7 @@
         <w:ind w:left="6480" w:hanging="360"/>
       </w:pPr>
       <w:rPr>
-        <w:rFonts w:hint="default" w:ascii="Wingdings" w:hAnsi="Wingdings"/>
+        <w:rFonts w:ascii="Wingdings" w:hAnsi="Wingdings" w:hint="default"/>
       </w:rPr>
     </w:lvl>
   </w:abstractNum>
@@ -1139,291 +1311,416 @@
 </file>
 
 <file path=word/styles.xml><?xml version="1.0" encoding="utf-8"?>
-<w:styles xmlns:mc="http://schemas.openxmlformats.org/markup-compatibility/2006" xmlns:o="urn:schemas-microsoft-com:office:office" xmlns:r="http://schemas.openxmlformats.org/officeDocument/2006/relationships" xmlns:m="http://schemas.openxmlformats.org/officeDocument/2006/math" xmlns:v="urn:schemas-microsoft-com:vml" xmlns:w="http://schemas.openxmlformats.org/wordprocessingml/2006/main" xmlns:w14="http://schemas.microsoft.com/office/word/2010/wordml" xmlns:w10="urn:schemas-microsoft-com:office:word" xmlns:sl="http://schemas.openxmlformats.org/schemaLibrary/2006/main" mc:Ignorable="w14">
+<w:styles xmlns:mc="http://schemas.openxmlformats.org/markup-compatibility/2006" xmlns:r="http://schemas.openxmlformats.org/officeDocument/2006/relationships" xmlns:w="http://schemas.openxmlformats.org/wordprocessingml/2006/main" xmlns:w14="http://schemas.microsoft.com/office/word/2010/wordml" xmlns:w15="http://schemas.microsoft.com/office/word/2012/wordml" xmlns:w16cid="http://schemas.microsoft.com/office/word/2016/wordml/cid" xmlns:w16se="http://schemas.microsoft.com/office/word/2015/wordml/symex" mc:Ignorable="w14 w15 w16se w16cid">
   <w:docDefaults>
     <w:rPrDefault>
       <w:rPr>
-        <w:rFonts w:asciiTheme="minorHAnsi" w:hAnsiTheme="minorHAnsi" w:eastAsiaTheme="minorHAnsi" w:cstheme="minorBidi"/>
+        <w:rFonts w:asciiTheme="minorHAnsi" w:eastAsiaTheme="minorHAnsi" w:hAnsiTheme="minorHAnsi" w:cstheme="minorBidi"/>
+        <w:lang w:val="fr-CA" w:eastAsia="fr-FR" w:bidi="ar-SA"/>
       </w:rPr>
     </w:rPrDefault>
+    <w:pPrDefault/>
   </w:docDefaults>
-  <w:latentStyles w:count="260" w:defQFormat="0" w:defUnhideWhenUsed="1" w:defSemiHidden="1" w:defUIPriority="99" w:defLockedState="0">
-    <w:lsdException w:qFormat="1" w:unhideWhenUsed="0" w:uiPriority="0" w:semiHidden="0" w:name="Normal"/>
-    <w:lsdException w:qFormat="1" w:unhideWhenUsed="0" w:uiPriority="9" w:semiHidden="0" w:name="heading 1"/>
-    <w:lsdException w:qFormat="1" w:uiPriority="9" w:name="heading 2"/>
-    <w:lsdException w:qFormat="1" w:uiPriority="9" w:name="heading 3"/>
-    <w:lsdException w:qFormat="1" w:uiPriority="9" w:name="heading 4"/>
-    <w:lsdException w:qFormat="1" w:uiPriority="9" w:name="heading 5"/>
-    <w:lsdException w:qFormat="1" w:uiPriority="9" w:name="heading 6"/>
-    <w:lsdException w:qFormat="1" w:uiPriority="9" w:name="heading 7"/>
-    <w:lsdException w:qFormat="1" w:uiPriority="9" w:name="heading 8"/>
-    <w:lsdException w:qFormat="1" w:uiPriority="9" w:name="heading 9"/>
-    <w:lsdException w:uiPriority="99" w:name="index 1"/>
-    <w:lsdException w:uiPriority="99" w:name="index 2"/>
-    <w:lsdException w:uiPriority="99" w:name="index 3"/>
-    <w:lsdException w:uiPriority="99" w:name="index 4"/>
-    <w:lsdException w:uiPriority="99" w:name="index 5"/>
-    <w:lsdException w:uiPriority="99" w:name="index 6"/>
-    <w:lsdException w:uiPriority="99" w:name="index 7"/>
-    <w:lsdException w:uiPriority="99" w:name="index 8"/>
-    <w:lsdException w:uiPriority="99" w:name="index 9"/>
-    <w:lsdException w:uiPriority="39" w:name="toc 1"/>
-    <w:lsdException w:uiPriority="39" w:name="toc 2"/>
-    <w:lsdException w:uiPriority="39" w:name="toc 3"/>
-    <w:lsdException w:uiPriority="39" w:name="toc 4"/>
-    <w:lsdException w:uiPriority="39" w:name="toc 5"/>
-    <w:lsdException w:uiPriority="39" w:name="toc 6"/>
-    <w:lsdException w:uiPriority="39" w:name="toc 7"/>
-    <w:lsdException w:uiPriority="39" w:name="toc 8"/>
-    <w:lsdException w:uiPriority="39" w:name="toc 9"/>
-    <w:lsdException w:uiPriority="99" w:name="Normal Indent"/>
-    <w:lsdException w:uiPriority="99" w:name="footnote text"/>
-    <w:lsdException w:uiPriority="99" w:name="annotation text"/>
-    <w:lsdException w:uiPriority="99" w:name="header"/>
-    <w:lsdException w:uiPriority="99" w:name="footer"/>
-    <w:lsdException w:uiPriority="99" w:name="index heading"/>
-    <w:lsdException w:qFormat="1" w:uiPriority="35" w:name="caption"/>
-    <w:lsdException w:uiPriority="99" w:name="table of figures"/>
-    <w:lsdException w:uiPriority="99" w:name="envelope address"/>
-    <w:lsdException w:uiPriority="99" w:name="envelope return"/>
-    <w:lsdException w:uiPriority="99" w:name="footnote reference"/>
-    <w:lsdException w:uiPriority="99" w:name="annotation reference"/>
-    <w:lsdException w:uiPriority="99" w:name="line number"/>
-    <w:lsdException w:uiPriority="99" w:name="page number"/>
-    <w:lsdException w:uiPriority="99" w:name="endnote reference"/>
-    <w:lsdException w:uiPriority="99" w:name="endnote text"/>
-    <w:lsdException w:uiPriority="99" w:name="table of authorities"/>
-    <w:lsdException w:uiPriority="99" w:name="macro"/>
-    <w:lsdException w:uiPriority="99" w:name="toa heading"/>
-    <w:lsdException w:uiPriority="99" w:name="List"/>
-    <w:lsdException w:uiPriority="99" w:name="List Bullet"/>
-    <w:lsdException w:uiPriority="99" w:name="List Number"/>
-    <w:lsdException w:uiPriority="99" w:name="List 2"/>
-    <w:lsdException w:uiPriority="99" w:name="List 3"/>
-    <w:lsdException w:uiPriority="99" w:name="List 4"/>
-    <w:lsdException w:uiPriority="99" w:name="List 5"/>
-    <w:lsdException w:uiPriority="99" w:name="List Bullet 2"/>
-    <w:lsdException w:uiPriority="99" w:name="List Bullet 3"/>
-    <w:lsdException w:uiPriority="99" w:name="List Bullet 4"/>
-    <w:lsdException w:uiPriority="99" w:name="List Bullet 5"/>
-    <w:lsdException w:uiPriority="99" w:name="List Number 2"/>
-    <w:lsdException w:uiPriority="99" w:name="List Number 3"/>
-    <w:lsdException w:uiPriority="99" w:name="List Number 4"/>
-    <w:lsdException w:uiPriority="99" w:name="List Number 5"/>
-    <w:lsdException w:qFormat="1" w:unhideWhenUsed="0" w:uiPriority="10" w:semiHidden="0" w:name="Title"/>
-    <w:lsdException w:uiPriority="99" w:name="Closing"/>
-    <w:lsdException w:uiPriority="99" w:name="Signature"/>
-    <w:lsdException w:uiPriority="1" w:semiHidden="0" w:name="Default Paragraph Font"/>
-    <w:lsdException w:uiPriority="99" w:name="Body Text"/>
-    <w:lsdException w:uiPriority="99" w:name="Body Text Indent"/>
-    <w:lsdException w:uiPriority="99" w:name="List Continue"/>
-    <w:lsdException w:uiPriority="99" w:name="List Continue 2"/>
-    <w:lsdException w:uiPriority="99" w:name="List Continue 3"/>
-    <w:lsdException w:uiPriority="99" w:name="List Continue 4"/>
-    <w:lsdException w:uiPriority="99" w:name="List Continue 5"/>
-    <w:lsdException w:uiPriority="99" w:name="Message Header"/>
-    <w:lsdException w:qFormat="1" w:unhideWhenUsed="0" w:uiPriority="11" w:semiHidden="0" w:name="Subtitle"/>
-    <w:lsdException w:uiPriority="99" w:name="Salutation"/>
-    <w:lsdException w:uiPriority="99" w:name="Date"/>
-    <w:lsdException w:uiPriority="99" w:name="Body Text First Indent"/>
-    <w:lsdException w:uiPriority="99" w:name="Body Text First Indent 2"/>
-    <w:lsdException w:uiPriority="99" w:name="Note Heading"/>
-    <w:lsdException w:uiPriority="99" w:name="Body Text 2"/>
-    <w:lsdException w:uiPriority="99" w:name="Body Text 3"/>
-    <w:lsdException w:uiPriority="99" w:name="Body Text Indent 2"/>
-    <w:lsdException w:uiPriority="99" w:name="Body Text Indent 3"/>
-    <w:lsdException w:uiPriority="99" w:name="Block Text"/>
-    <w:lsdException w:uiPriority="99" w:name="Hyperlink"/>
-    <w:lsdException w:uiPriority="99" w:name="FollowedHyperlink"/>
-    <w:lsdException w:qFormat="1" w:unhideWhenUsed="0" w:uiPriority="22" w:semiHidden="0" w:name="Strong"/>
-    <w:lsdException w:qFormat="1" w:unhideWhenUsed="0" w:uiPriority="20" w:semiHidden="0" w:name="Emphasis"/>
-    <w:lsdException w:uiPriority="99" w:name="Document Map"/>
-    <w:lsdException w:uiPriority="99" w:name="Plain Text"/>
-    <w:lsdException w:uiPriority="99" w:name="E-mail Signature"/>
-    <w:lsdException w:uiPriority="99" w:name="Normal (Web)"/>
-    <w:lsdException w:uiPriority="99" w:name="HTML Acronym"/>
-    <w:lsdException w:uiPriority="99" w:name="HTML Address"/>
-    <w:lsdException w:uiPriority="99" w:name="HTML Cite"/>
-    <w:lsdException w:uiPriority="99" w:name="HTML Code"/>
-    <w:lsdException w:uiPriority="99" w:name="HTML Definition"/>
-    <w:lsdException w:uiPriority="99" w:name="HTML Keyboard"/>
-    <w:lsdException w:uiPriority="99" w:name="HTML Preformatted"/>
-    <w:lsdException w:uiPriority="99" w:name="HTML Sample"/>
-    <w:lsdException w:uiPriority="99" w:name="HTML Typewriter"/>
-    <w:lsdException w:uiPriority="99" w:name="HTML Variable"/>
-    <w:lsdException w:uiPriority="99" w:name="Normal Table"/>
-    <w:lsdException w:uiPriority="99" w:name="annotation subject"/>
-    <w:lsdException w:uiPriority="99" w:name="Table Simple 1"/>
-    <w:lsdException w:uiPriority="99" w:name="Table Simple 2"/>
-    <w:lsdException w:uiPriority="99" w:name="Table Simple 3"/>
-    <w:lsdException w:uiPriority="99" w:name="Table Classic 1"/>
-    <w:lsdException w:uiPriority="99" w:name="Table Classic 2"/>
-    <w:lsdException w:uiPriority="99" w:name="Table Classic 3"/>
-    <w:lsdException w:uiPriority="99" w:name="Table Classic 4"/>
-    <w:lsdException w:uiPriority="99" w:name="Table Colorful 1"/>
-    <w:lsdException w:uiPriority="99" w:name="Table Colorful 2"/>
-    <w:lsdException w:uiPriority="99" w:name="Table Colorful 3"/>
-    <w:lsdException w:uiPriority="99" w:name="Table Columns 1"/>
-    <w:lsdException w:uiPriority="99" w:name="Table Columns 2"/>
-    <w:lsdException w:uiPriority="99" w:name="Table Columns 3"/>
-    <w:lsdException w:uiPriority="99" w:name="Table Columns 4"/>
-    <w:lsdException w:uiPriority="99" w:name="Table Columns 5"/>
-    <w:lsdException w:uiPriority="99" w:name="Table Grid 1"/>
-    <w:lsdException w:uiPriority="99" w:name="Table Grid 2"/>
-    <w:lsdException w:uiPriority="99" w:name="Table Grid 3"/>
-    <w:lsdException w:uiPriority="99" w:name="Table Grid 4"/>
-    <w:lsdException w:uiPriority="99" w:name="Table Grid 5"/>
-    <w:lsdException w:uiPriority="99" w:name="Table Grid 6"/>
-    <w:lsdException w:uiPriority="99" w:name="Table Grid 7"/>
-    <w:lsdException w:uiPriority="99" w:name="Table Grid 8"/>
-    <w:lsdException w:uiPriority="99" w:name="Table List 1"/>
-    <w:lsdException w:uiPriority="99" w:name="Table List 2"/>
-    <w:lsdException w:uiPriority="99" w:name="Table List 3"/>
-    <w:lsdException w:uiPriority="99" w:name="Table List 4"/>
-    <w:lsdException w:uiPriority="99" w:name="Table List 5"/>
-    <w:lsdException w:uiPriority="99" w:name="Table List 6"/>
-    <w:lsdException w:uiPriority="99" w:name="Table List 7"/>
-    <w:lsdException w:uiPriority="99" w:name="Table List 8"/>
-    <w:lsdException w:uiPriority="99" w:name="Table 3D effects 1"/>
-    <w:lsdException w:uiPriority="99" w:name="Table 3D effects 2"/>
-    <w:lsdException w:uiPriority="99" w:name="Table 3D effects 3"/>
-    <w:lsdException w:uiPriority="99" w:name="Table Contemporary"/>
-    <w:lsdException w:uiPriority="99" w:name="Table Elegant"/>
-    <w:lsdException w:uiPriority="99" w:name="Table Professional"/>
-    <w:lsdException w:uiPriority="99" w:name="Table Subtle 1"/>
-    <w:lsdException w:uiPriority="99" w:name="Table Subtle 2"/>
-    <w:lsdException w:uiPriority="99" w:name="Table Web 1"/>
-    <w:lsdException w:uiPriority="99" w:name="Table Web 2"/>
-    <w:lsdException w:uiPriority="99" w:name="Table Web 3"/>
-    <w:lsdException w:uiPriority="99" w:name="Balloon Text"/>
-    <w:lsdException w:unhideWhenUsed="0" w:uiPriority="39" w:semiHidden="0" w:name="Table Grid"/>
-    <w:lsdException w:uiPriority="99" w:name="Table Theme"/>
-    <w:lsdException w:unhideWhenUsed="0" w:uiPriority="60" w:semiHidden="0" w:name="Light Shading"/>
-    <w:lsdException w:unhideWhenUsed="0" w:uiPriority="61" w:semiHidden="0" w:name="Light List"/>
-    <w:lsdException w:unhideWhenUsed="0" w:uiPriority="62" w:semiHidden="0" w:name="Light Grid"/>
-    <w:lsdException w:unhideWhenUsed="0" w:uiPriority="63" w:semiHidden="0" w:name="Medium Shading 1"/>
-    <w:lsdException w:unhideWhenUsed="0" w:uiPriority="64" w:semiHidden="0" w:name="Medium Shading 2"/>
-    <w:lsdException w:unhideWhenUsed="0" w:uiPriority="65" w:semiHidden="0" w:name="Medium List 1"/>
-    <w:lsdException w:unhideWhenUsed="0" w:uiPriority="66" w:semiHidden="0" w:name="Medium List 2"/>
-    <w:lsdException w:unhideWhenUsed="0" w:uiPriority="67" w:semiHidden="0" w:name="Medium Grid 1"/>
-    <w:lsdException w:unhideWhenUsed="0" w:uiPriority="68" w:semiHidden="0" w:name="Medium Grid 2"/>
-    <w:lsdException w:unhideWhenUsed="0" w:uiPriority="69" w:semiHidden="0" w:name="Medium Grid 3"/>
-    <w:lsdException w:unhideWhenUsed="0" w:uiPriority="70" w:semiHidden="0" w:name="Dark List"/>
-    <w:lsdException w:unhideWhenUsed="0" w:uiPriority="71" w:semiHidden="0" w:name="Colorful Shading"/>
-    <w:lsdException w:unhideWhenUsed="0" w:uiPriority="72" w:semiHidden="0" w:name="Colorful List"/>
-    <w:lsdException w:unhideWhenUsed="0" w:uiPriority="73" w:semiHidden="0" w:name="Colorful Grid"/>
-    <w:lsdException w:unhideWhenUsed="0" w:uiPriority="60" w:semiHidden="0" w:name="Light Shading Accent 1"/>
-    <w:lsdException w:unhideWhenUsed="0" w:uiPriority="61" w:semiHidden="0" w:name="Light List Accent 1"/>
-    <w:lsdException w:unhideWhenUsed="0" w:uiPriority="62" w:semiHidden="0" w:name="Light Grid Accent 1"/>
-    <w:lsdException w:unhideWhenUsed="0" w:uiPriority="63" w:semiHidden="0" w:name="Medium Shading 1 Accent 1"/>
-    <w:lsdException w:unhideWhenUsed="0" w:uiPriority="64" w:semiHidden="0" w:name="Medium Shading 2 Accent 1"/>
-    <w:lsdException w:unhideWhenUsed="0" w:uiPriority="65" w:semiHidden="0" w:name="Medium List 1 Accent 1"/>
-    <w:lsdException w:qFormat="1" w:unhideWhenUsed="0" w:uiPriority="34" w:semiHidden="0" w:name="List Paragraph"/>
-    <w:lsdException w:unhideWhenUsed="0" w:uiPriority="66" w:semiHidden="0" w:name="Medium List 2 Accent 1"/>
-    <w:lsdException w:unhideWhenUsed="0" w:uiPriority="67" w:semiHidden="0" w:name="Medium Grid 1 Accent 1"/>
-    <w:lsdException w:unhideWhenUsed="0" w:uiPriority="68" w:semiHidden="0" w:name="Medium Grid 2 Accent 1"/>
-    <w:lsdException w:unhideWhenUsed="0" w:uiPriority="69" w:semiHidden="0" w:name="Medium Grid 3 Accent 1"/>
-    <w:lsdException w:unhideWhenUsed="0" w:uiPriority="70" w:semiHidden="0" w:name="Dark List Accent 1"/>
-    <w:lsdException w:unhideWhenUsed="0" w:uiPriority="71" w:semiHidden="0" w:name="Colorful Shading Accent 1"/>
-    <w:lsdException w:unhideWhenUsed="0" w:uiPriority="72" w:semiHidden="0" w:name="Colorful List Accent 1"/>
-    <w:lsdException w:unhideWhenUsed="0" w:uiPriority="73" w:semiHidden="0" w:name="Colorful Grid Accent 1"/>
-    <w:lsdException w:unhideWhenUsed="0" w:uiPriority="60" w:semiHidden="0" w:name="Light Shading Accent 2"/>
-    <w:lsdException w:unhideWhenUsed="0" w:uiPriority="61" w:semiHidden="0" w:name="Light List Accent 2"/>
-    <w:lsdException w:unhideWhenUsed="0" w:uiPriority="62" w:semiHidden="0" w:name="Light Grid Accent 2"/>
-    <w:lsdException w:unhideWhenUsed="0" w:uiPriority="63" w:semiHidden="0" w:name="Medium Shading 1 Accent 2"/>
-    <w:lsdException w:unhideWhenUsed="0" w:uiPriority="64" w:semiHidden="0" w:name="Medium Shading 2 Accent 2"/>
-    <w:lsdException w:unhideWhenUsed="0" w:uiPriority="65" w:semiHidden="0" w:name="Medium List 1 Accent 2"/>
-    <w:lsdException w:unhideWhenUsed="0" w:uiPriority="66" w:semiHidden="0" w:name="Medium List 2 Accent 2"/>
-    <w:lsdException w:unhideWhenUsed="0" w:uiPriority="67" w:semiHidden="0" w:name="Medium Grid 1 Accent 2"/>
-    <w:lsdException w:unhideWhenUsed="0" w:uiPriority="68" w:semiHidden="0" w:name="Medium Grid 2 Accent 2"/>
-    <w:lsdException w:unhideWhenUsed="0" w:uiPriority="69" w:semiHidden="0" w:name="Medium Grid 3 Accent 2"/>
-    <w:lsdException w:unhideWhenUsed="0" w:uiPriority="70" w:semiHidden="0" w:name="Dark List Accent 2"/>
-    <w:lsdException w:unhideWhenUsed="0" w:uiPriority="71" w:semiHidden="0" w:name="Colorful Shading Accent 2"/>
-    <w:lsdException w:unhideWhenUsed="0" w:uiPriority="72" w:semiHidden="0" w:name="Colorful List Accent 2"/>
-    <w:lsdException w:unhideWhenUsed="0" w:uiPriority="73" w:semiHidden="0" w:name="Colorful Grid Accent 2"/>
-    <w:lsdException w:unhideWhenUsed="0" w:uiPriority="60" w:semiHidden="0" w:name="Light Shading Accent 3"/>
-    <w:lsdException w:unhideWhenUsed="0" w:uiPriority="61" w:semiHidden="0" w:name="Light List Accent 3"/>
-    <w:lsdException w:unhideWhenUsed="0" w:uiPriority="62" w:semiHidden="0" w:name="Light Grid Accent 3"/>
-    <w:lsdException w:unhideWhenUsed="0" w:uiPriority="63" w:semiHidden="0" w:name="Medium Shading 1 Accent 3"/>
-    <w:lsdException w:unhideWhenUsed="0" w:uiPriority="64" w:semiHidden="0" w:name="Medium Shading 2 Accent 3"/>
-    <w:lsdException w:unhideWhenUsed="0" w:uiPriority="65" w:semiHidden="0" w:name="Medium List 1 Accent 3"/>
-    <w:lsdException w:unhideWhenUsed="0" w:uiPriority="66" w:semiHidden="0" w:name="Medium List 2 Accent 3"/>
-    <w:lsdException w:unhideWhenUsed="0" w:uiPriority="67" w:semiHidden="0" w:name="Medium Grid 1 Accent 3"/>
-    <w:lsdException w:unhideWhenUsed="0" w:uiPriority="68" w:semiHidden="0" w:name="Medium Grid 2 Accent 3"/>
-    <w:lsdException w:unhideWhenUsed="0" w:uiPriority="69" w:semiHidden="0" w:name="Medium Grid 3 Accent 3"/>
-    <w:lsdException w:unhideWhenUsed="0" w:uiPriority="70" w:semiHidden="0" w:name="Dark List Accent 3"/>
-    <w:lsdException w:unhideWhenUsed="0" w:uiPriority="71" w:semiHidden="0" w:name="Colorful Shading Accent 3"/>
-    <w:lsdException w:unhideWhenUsed="0" w:uiPriority="72" w:semiHidden="0" w:name="Colorful List Accent 3"/>
-    <w:lsdException w:unhideWhenUsed="0" w:uiPriority="73" w:semiHidden="0" w:name="Colorful Grid Accent 3"/>
-    <w:lsdException w:unhideWhenUsed="0" w:uiPriority="60" w:semiHidden="0" w:name="Light Shading Accent 4"/>
-    <w:lsdException w:unhideWhenUsed="0" w:uiPriority="61" w:semiHidden="0" w:name="Light List Accent 4"/>
-    <w:lsdException w:unhideWhenUsed="0" w:uiPriority="62" w:semiHidden="0" w:name="Light Grid Accent 4"/>
-    <w:lsdException w:unhideWhenUsed="0" w:uiPriority="63" w:semiHidden="0" w:name="Medium Shading 1 Accent 4"/>
-    <w:lsdException w:unhideWhenUsed="0" w:uiPriority="64" w:semiHidden="0" w:name="Medium Shading 2 Accent 4"/>
-    <w:lsdException w:unhideWhenUsed="0" w:uiPriority="65" w:semiHidden="0" w:name="Medium List 1 Accent 4"/>
-    <w:lsdException w:unhideWhenUsed="0" w:uiPriority="66" w:semiHidden="0" w:name="Medium List 2 Accent 4"/>
-    <w:lsdException w:unhideWhenUsed="0" w:uiPriority="67" w:semiHidden="0" w:name="Medium Grid 1 Accent 4"/>
-    <w:lsdException w:unhideWhenUsed="0" w:uiPriority="68" w:semiHidden="0" w:name="Medium Grid 2 Accent 4"/>
-    <w:lsdException w:unhideWhenUsed="0" w:uiPriority="69" w:semiHidden="0" w:name="Medium Grid 3 Accent 4"/>
-    <w:lsdException w:unhideWhenUsed="0" w:uiPriority="70" w:semiHidden="0" w:name="Dark List Accent 4"/>
-    <w:lsdException w:unhideWhenUsed="0" w:uiPriority="71" w:semiHidden="0" w:name="Colorful Shading Accent 4"/>
-    <w:lsdException w:unhideWhenUsed="0" w:uiPriority="72" w:semiHidden="0" w:name="Colorful List Accent 4"/>
-    <w:lsdException w:unhideWhenUsed="0" w:uiPriority="73" w:semiHidden="0" w:name="Colorful Grid Accent 4"/>
-    <w:lsdException w:unhideWhenUsed="0" w:uiPriority="60" w:semiHidden="0" w:name="Light Shading Accent 5"/>
-    <w:lsdException w:unhideWhenUsed="0" w:uiPriority="61" w:semiHidden="0" w:name="Light List Accent 5"/>
-    <w:lsdException w:unhideWhenUsed="0" w:uiPriority="62" w:semiHidden="0" w:name="Light Grid Accent 5"/>
-    <w:lsdException w:unhideWhenUsed="0" w:uiPriority="63" w:semiHidden="0" w:name="Medium Shading 1 Accent 5"/>
-    <w:lsdException w:unhideWhenUsed="0" w:uiPriority="64" w:semiHidden="0" w:name="Medium Shading 2 Accent 5"/>
-    <w:lsdException w:unhideWhenUsed="0" w:uiPriority="65" w:semiHidden="0" w:name="Medium List 1 Accent 5"/>
-    <w:lsdException w:unhideWhenUsed="0" w:uiPriority="66" w:semiHidden="0" w:name="Medium List 2 Accent 5"/>
-    <w:lsdException w:unhideWhenUsed="0" w:uiPriority="67" w:semiHidden="0" w:name="Medium Grid 1 Accent 5"/>
-    <w:lsdException w:unhideWhenUsed="0" w:uiPriority="68" w:semiHidden="0" w:name="Medium Grid 2 Accent 5"/>
-    <w:lsdException w:unhideWhenUsed="0" w:uiPriority="69" w:semiHidden="0" w:name="Medium Grid 3 Accent 5"/>
-    <w:lsdException w:unhideWhenUsed="0" w:uiPriority="70" w:semiHidden="0" w:name="Dark List Accent 5"/>
-    <w:lsdException w:unhideWhenUsed="0" w:uiPriority="71" w:semiHidden="0" w:name="Colorful Shading Accent 5"/>
-    <w:lsdException w:unhideWhenUsed="0" w:uiPriority="72" w:semiHidden="0" w:name="Colorful List Accent 5"/>
-    <w:lsdException w:unhideWhenUsed="0" w:uiPriority="73" w:semiHidden="0" w:name="Colorful Grid Accent 5"/>
-    <w:lsdException w:unhideWhenUsed="0" w:uiPriority="60" w:semiHidden="0" w:name="Light Shading Accent 6"/>
-    <w:lsdException w:unhideWhenUsed="0" w:uiPriority="61" w:semiHidden="0" w:name="Light List Accent 6"/>
-    <w:lsdException w:unhideWhenUsed="0" w:uiPriority="62" w:semiHidden="0" w:name="Light Grid Accent 6"/>
-    <w:lsdException w:unhideWhenUsed="0" w:uiPriority="63" w:semiHidden="0" w:name="Medium Shading 1 Accent 6"/>
-    <w:lsdException w:unhideWhenUsed="0" w:uiPriority="64" w:semiHidden="0" w:name="Medium Shading 2 Accent 6"/>
-    <w:lsdException w:unhideWhenUsed="0" w:uiPriority="65" w:semiHidden="0" w:name="Medium List 1 Accent 6"/>
-    <w:lsdException w:unhideWhenUsed="0" w:uiPriority="66" w:semiHidden="0" w:name="Medium List 2 Accent 6"/>
-    <w:lsdException w:unhideWhenUsed="0" w:uiPriority="67" w:semiHidden="0" w:name="Medium Grid 1 Accent 6"/>
-    <w:lsdException w:unhideWhenUsed="0" w:uiPriority="68" w:semiHidden="0" w:name="Medium Grid 2 Accent 6"/>
-    <w:lsdException w:unhideWhenUsed="0" w:uiPriority="69" w:semiHidden="0" w:name="Medium Grid 3 Accent 6"/>
-    <w:lsdException w:unhideWhenUsed="0" w:uiPriority="70" w:semiHidden="0" w:name="Dark List Accent 6"/>
-    <w:lsdException w:unhideWhenUsed="0" w:uiPriority="71" w:semiHidden="0" w:name="Colorful Shading Accent 6"/>
-    <w:lsdException w:unhideWhenUsed="0" w:uiPriority="72" w:semiHidden="0" w:name="Colorful List Accent 6"/>
-    <w:lsdException w:unhideWhenUsed="0" w:uiPriority="73" w:semiHidden="0" w:name="Colorful Grid Accent 6"/>
+  <w:latentStyles w:defLockedState="0" w:defUIPriority="99" w:defSemiHidden="0" w:defUnhideWhenUsed="0" w:defQFormat="0" w:count="376">
+    <w:lsdException w:name="Normal" w:uiPriority="0" w:qFormat="1"/>
+    <w:lsdException w:name="heading 1" w:uiPriority="9" w:qFormat="1"/>
+    <w:lsdException w:name="heading 2" w:semiHidden="1" w:uiPriority="9" w:unhideWhenUsed="1" w:qFormat="1"/>
+    <w:lsdException w:name="heading 3" w:semiHidden="1" w:uiPriority="9" w:unhideWhenUsed="1" w:qFormat="1"/>
+    <w:lsdException w:name="heading 4" w:semiHidden="1" w:uiPriority="9" w:unhideWhenUsed="1" w:qFormat="1"/>
+    <w:lsdException w:name="heading 5" w:semiHidden="1" w:uiPriority="9" w:unhideWhenUsed="1" w:qFormat="1"/>
+    <w:lsdException w:name="heading 6" w:semiHidden="1" w:uiPriority="9" w:unhideWhenUsed="1" w:qFormat="1"/>
+    <w:lsdException w:name="heading 7" w:semiHidden="1" w:uiPriority="9" w:unhideWhenUsed="1" w:qFormat="1"/>
+    <w:lsdException w:name="heading 8" w:semiHidden="1" w:uiPriority="9" w:unhideWhenUsed="1" w:qFormat="1"/>
+    <w:lsdException w:name="heading 9" w:semiHidden="1" w:uiPriority="9" w:unhideWhenUsed="1" w:qFormat="1"/>
+    <w:lsdException w:name="index 1" w:semiHidden="1" w:unhideWhenUsed="1"/>
+    <w:lsdException w:name="index 2" w:semiHidden="1" w:unhideWhenUsed="1"/>
+    <w:lsdException w:name="index 3" w:semiHidden="1" w:unhideWhenUsed="1"/>
+    <w:lsdException w:name="index 4" w:semiHidden="1" w:unhideWhenUsed="1"/>
+    <w:lsdException w:name="index 5" w:semiHidden="1" w:unhideWhenUsed="1"/>
+    <w:lsdException w:name="index 6" w:semiHidden="1" w:unhideWhenUsed="1"/>
+    <w:lsdException w:name="index 7" w:semiHidden="1" w:unhideWhenUsed="1"/>
+    <w:lsdException w:name="index 8" w:semiHidden="1" w:unhideWhenUsed="1"/>
+    <w:lsdException w:name="index 9" w:semiHidden="1" w:unhideWhenUsed="1"/>
+    <w:lsdException w:name="toc 1" w:semiHidden="1" w:uiPriority="39" w:unhideWhenUsed="1"/>
+    <w:lsdException w:name="toc 2" w:semiHidden="1" w:uiPriority="39" w:unhideWhenUsed="1"/>
+    <w:lsdException w:name="toc 3" w:semiHidden="1" w:uiPriority="39" w:unhideWhenUsed="1"/>
+    <w:lsdException w:name="toc 4" w:semiHidden="1" w:uiPriority="39" w:unhideWhenUsed="1"/>
+    <w:lsdException w:name="toc 5" w:semiHidden="1" w:uiPriority="39" w:unhideWhenUsed="1"/>
+    <w:lsdException w:name="toc 6" w:semiHidden="1" w:uiPriority="39" w:unhideWhenUsed="1"/>
+    <w:lsdException w:name="toc 7" w:semiHidden="1" w:uiPriority="39" w:unhideWhenUsed="1"/>
+    <w:lsdException w:name="toc 8" w:semiHidden="1" w:uiPriority="39" w:unhideWhenUsed="1"/>
+    <w:lsdException w:name="toc 9" w:semiHidden="1" w:uiPriority="39" w:unhideWhenUsed="1"/>
+    <w:lsdException w:name="Normal Indent" w:semiHidden="1" w:unhideWhenUsed="1"/>
+    <w:lsdException w:name="footnote text" w:semiHidden="1" w:unhideWhenUsed="1"/>
+    <w:lsdException w:name="annotation text" w:semiHidden="1" w:unhideWhenUsed="1"/>
+    <w:lsdException w:name="header" w:semiHidden="1" w:unhideWhenUsed="1"/>
+    <w:lsdException w:name="footer" w:semiHidden="1" w:unhideWhenUsed="1"/>
+    <w:lsdException w:name="index heading" w:semiHidden="1" w:unhideWhenUsed="1"/>
+    <w:lsdException w:name="caption" w:semiHidden="1" w:uiPriority="35" w:unhideWhenUsed="1" w:qFormat="1"/>
+    <w:lsdException w:name="table of figures" w:semiHidden="1" w:unhideWhenUsed="1"/>
+    <w:lsdException w:name="envelope address" w:semiHidden="1" w:unhideWhenUsed="1"/>
+    <w:lsdException w:name="envelope return" w:semiHidden="1" w:unhideWhenUsed="1"/>
+    <w:lsdException w:name="footnote reference" w:semiHidden="1" w:unhideWhenUsed="1"/>
+    <w:lsdException w:name="annotation reference" w:semiHidden="1" w:unhideWhenUsed="1"/>
+    <w:lsdException w:name="line number" w:semiHidden="1" w:unhideWhenUsed="1"/>
+    <w:lsdException w:name="page number" w:semiHidden="1" w:unhideWhenUsed="1"/>
+    <w:lsdException w:name="endnote reference" w:semiHidden="1" w:unhideWhenUsed="1"/>
+    <w:lsdException w:name="endnote text" w:semiHidden="1" w:unhideWhenUsed="1"/>
+    <w:lsdException w:name="table of authorities" w:semiHidden="1" w:unhideWhenUsed="1"/>
+    <w:lsdException w:name="macro" w:semiHidden="1" w:unhideWhenUsed="1"/>
+    <w:lsdException w:name="toa heading" w:semiHidden="1" w:unhideWhenUsed="1"/>
+    <w:lsdException w:name="List" w:semiHidden="1" w:unhideWhenUsed="1"/>
+    <w:lsdException w:name="List Bullet" w:semiHidden="1" w:unhideWhenUsed="1"/>
+    <w:lsdException w:name="List Number" w:semiHidden="1" w:unhideWhenUsed="1"/>
+    <w:lsdException w:name="List 2" w:semiHidden="1" w:unhideWhenUsed="1"/>
+    <w:lsdException w:name="List 3" w:semiHidden="1" w:unhideWhenUsed="1"/>
+    <w:lsdException w:name="List 4" w:semiHidden="1" w:unhideWhenUsed="1"/>
+    <w:lsdException w:name="List 5" w:semiHidden="1" w:unhideWhenUsed="1"/>
+    <w:lsdException w:name="List Bullet 2" w:semiHidden="1" w:unhideWhenUsed="1"/>
+    <w:lsdException w:name="List Bullet 3" w:semiHidden="1" w:unhideWhenUsed="1"/>
+    <w:lsdException w:name="List Bullet 4" w:semiHidden="1" w:unhideWhenUsed="1"/>
+    <w:lsdException w:name="List Bullet 5" w:semiHidden="1" w:unhideWhenUsed="1"/>
+    <w:lsdException w:name="List Number 2" w:semiHidden="1" w:unhideWhenUsed="1"/>
+    <w:lsdException w:name="List Number 3" w:semiHidden="1" w:unhideWhenUsed="1"/>
+    <w:lsdException w:name="List Number 4" w:semiHidden="1" w:unhideWhenUsed="1"/>
+    <w:lsdException w:name="List Number 5" w:semiHidden="1" w:unhideWhenUsed="1"/>
+    <w:lsdException w:name="Title" w:uiPriority="10" w:qFormat="1"/>
+    <w:lsdException w:name="Closing" w:semiHidden="1" w:unhideWhenUsed="1"/>
+    <w:lsdException w:name="Signature" w:semiHidden="1" w:unhideWhenUsed="1"/>
+    <w:lsdException w:name="Default Paragraph Font" w:uiPriority="1" w:unhideWhenUsed="1"/>
+    <w:lsdException w:name="Body Text" w:semiHidden="1" w:unhideWhenUsed="1"/>
+    <w:lsdException w:name="Body Text Indent" w:semiHidden="1" w:unhideWhenUsed="1"/>
+    <w:lsdException w:name="List Continue" w:semiHidden="1" w:unhideWhenUsed="1"/>
+    <w:lsdException w:name="List Continue 2" w:semiHidden="1" w:unhideWhenUsed="1"/>
+    <w:lsdException w:name="List Continue 3" w:semiHidden="1" w:unhideWhenUsed="1"/>
+    <w:lsdException w:name="List Continue 4" w:semiHidden="1" w:unhideWhenUsed="1"/>
+    <w:lsdException w:name="List Continue 5" w:semiHidden="1" w:unhideWhenUsed="1"/>
+    <w:lsdException w:name="Message Header" w:semiHidden="1" w:unhideWhenUsed="1"/>
+    <w:lsdException w:name="Subtitle" w:uiPriority="11" w:qFormat="1"/>
+    <w:lsdException w:name="Salutation" w:semiHidden="1" w:unhideWhenUsed="1"/>
+    <w:lsdException w:name="Date" w:semiHidden="1" w:unhideWhenUsed="1"/>
+    <w:lsdException w:name="Body Text First Indent" w:semiHidden="1" w:unhideWhenUsed="1"/>
+    <w:lsdException w:name="Body Text First Indent 2" w:semiHidden="1" w:unhideWhenUsed="1"/>
+    <w:lsdException w:name="Note Heading" w:semiHidden="1" w:unhideWhenUsed="1"/>
+    <w:lsdException w:name="Body Text 2" w:semiHidden="1" w:unhideWhenUsed="1"/>
+    <w:lsdException w:name="Body Text 3" w:semiHidden="1" w:unhideWhenUsed="1"/>
+    <w:lsdException w:name="Body Text Indent 2" w:semiHidden="1" w:unhideWhenUsed="1"/>
+    <w:lsdException w:name="Body Text Indent 3" w:semiHidden="1" w:unhideWhenUsed="1"/>
+    <w:lsdException w:name="Block Text" w:semiHidden="1" w:unhideWhenUsed="1"/>
+    <w:lsdException w:name="Hyperlink" w:semiHidden="1" w:unhideWhenUsed="1"/>
+    <w:lsdException w:name="FollowedHyperlink" w:semiHidden="1" w:unhideWhenUsed="1"/>
+    <w:lsdException w:name="Strong" w:uiPriority="22" w:qFormat="1"/>
+    <w:lsdException w:name="Emphasis" w:uiPriority="20" w:qFormat="1"/>
+    <w:lsdException w:name="Document Map" w:semiHidden="1" w:unhideWhenUsed="1"/>
+    <w:lsdException w:name="Plain Text" w:semiHidden="1" w:unhideWhenUsed="1"/>
+    <w:lsdException w:name="E-mail Signature" w:semiHidden="1" w:unhideWhenUsed="1"/>
+    <w:lsdException w:name="HTML Top of Form" w:semiHidden="1" w:unhideWhenUsed="1"/>
+    <w:lsdException w:name="HTML Bottom of Form" w:semiHidden="1" w:unhideWhenUsed="1"/>
+    <w:lsdException w:name="Normal (Web)" w:semiHidden="1" w:unhideWhenUsed="1"/>
+    <w:lsdException w:name="HTML Acronym" w:semiHidden="1" w:unhideWhenUsed="1"/>
+    <w:lsdException w:name="HTML Address" w:semiHidden="1" w:unhideWhenUsed="1"/>
+    <w:lsdException w:name="HTML Cite" w:semiHidden="1" w:unhideWhenUsed="1"/>
+    <w:lsdException w:name="HTML Code" w:semiHidden="1" w:unhideWhenUsed="1"/>
+    <w:lsdException w:name="HTML Definition" w:semiHidden="1" w:unhideWhenUsed="1"/>
+    <w:lsdException w:name="HTML Keyboard" w:semiHidden="1" w:unhideWhenUsed="1"/>
+    <w:lsdException w:name="HTML Preformatted" w:semiHidden="1" w:unhideWhenUsed="1"/>
+    <w:lsdException w:name="HTML Sample" w:semiHidden="1" w:unhideWhenUsed="1"/>
+    <w:lsdException w:name="HTML Typewriter" w:semiHidden="1" w:unhideWhenUsed="1"/>
+    <w:lsdException w:name="HTML Variable" w:semiHidden="1" w:unhideWhenUsed="1"/>
+    <w:lsdException w:name="Normal Table" w:semiHidden="1" w:unhideWhenUsed="1"/>
+    <w:lsdException w:name="annotation subject" w:semiHidden="1" w:unhideWhenUsed="1"/>
+    <w:lsdException w:name="No List" w:semiHidden="1" w:unhideWhenUsed="1"/>
+    <w:lsdException w:name="Outline List 1" w:semiHidden="1" w:unhideWhenUsed="1"/>
+    <w:lsdException w:name="Outline List 2" w:semiHidden="1" w:unhideWhenUsed="1"/>
+    <w:lsdException w:name="Outline List 3" w:semiHidden="1" w:unhideWhenUsed="1"/>
+    <w:lsdException w:name="Table Simple 1" w:semiHidden="1" w:unhideWhenUsed="1"/>
+    <w:lsdException w:name="Table Simple 2" w:semiHidden="1" w:unhideWhenUsed="1"/>
+    <w:lsdException w:name="Table Simple 3" w:semiHidden="1" w:unhideWhenUsed="1"/>
+    <w:lsdException w:name="Table Classic 1" w:semiHidden="1" w:unhideWhenUsed="1"/>
+    <w:lsdException w:name="Table Classic 2" w:semiHidden="1" w:unhideWhenUsed="1"/>
+    <w:lsdException w:name="Table Classic 3" w:semiHidden="1" w:unhideWhenUsed="1"/>
+    <w:lsdException w:name="Table Classic 4" w:semiHidden="1" w:unhideWhenUsed="1"/>
+    <w:lsdException w:name="Table Colorful 1" w:semiHidden="1" w:unhideWhenUsed="1"/>
+    <w:lsdException w:name="Table Colorful 2" w:semiHidden="1" w:unhideWhenUsed="1"/>
+    <w:lsdException w:name="Table Colorful 3" w:semiHidden="1" w:unhideWhenUsed="1"/>
+    <w:lsdException w:name="Table Columns 1" w:semiHidden="1" w:unhideWhenUsed="1"/>
+    <w:lsdException w:name="Table Columns 2" w:semiHidden="1" w:unhideWhenUsed="1"/>
+    <w:lsdException w:name="Table Columns 3" w:semiHidden="1" w:unhideWhenUsed="1"/>
+    <w:lsdException w:name="Table Columns 4" w:semiHidden="1" w:unhideWhenUsed="1"/>
+    <w:lsdException w:name="Table Columns 5" w:semiHidden="1" w:unhideWhenUsed="1"/>
+    <w:lsdException w:name="Table Grid 1" w:semiHidden="1" w:unhideWhenUsed="1"/>
+    <w:lsdException w:name="Table Grid 2" w:semiHidden="1" w:unhideWhenUsed="1"/>
+    <w:lsdException w:name="Table Grid 3" w:semiHidden="1" w:unhideWhenUsed="1"/>
+    <w:lsdException w:name="Table Grid 4" w:semiHidden="1" w:unhideWhenUsed="1"/>
+    <w:lsdException w:name="Table Grid 5" w:semiHidden="1" w:unhideWhenUsed="1"/>
+    <w:lsdException w:name="Table Grid 6" w:semiHidden="1" w:unhideWhenUsed="1"/>
+    <w:lsdException w:name="Table Grid 7" w:semiHidden="1" w:unhideWhenUsed="1"/>
+    <w:lsdException w:name="Table Grid 8" w:semiHidden="1" w:unhideWhenUsed="1"/>
+    <w:lsdException w:name="Table List 1" w:semiHidden="1" w:unhideWhenUsed="1"/>
+    <w:lsdException w:name="Table List 2" w:semiHidden="1" w:unhideWhenUsed="1"/>
+    <w:lsdException w:name="Table List 3" w:semiHidden="1" w:unhideWhenUsed="1"/>
+    <w:lsdException w:name="Table List 4" w:semiHidden="1" w:unhideWhenUsed="1"/>
+    <w:lsdException w:name="Table List 5" w:semiHidden="1" w:unhideWhenUsed="1"/>
+    <w:lsdException w:name="Table List 6" w:semiHidden="1" w:unhideWhenUsed="1"/>
+    <w:lsdException w:name="Table List 7" w:semiHidden="1" w:unhideWhenUsed="1"/>
+    <w:lsdException w:name="Table List 8" w:semiHidden="1" w:unhideWhenUsed="1"/>
+    <w:lsdException w:name="Table 3D effects 1" w:semiHidden="1" w:unhideWhenUsed="1"/>
+    <w:lsdException w:name="Table 3D effects 2" w:semiHidden="1" w:unhideWhenUsed="1"/>
+    <w:lsdException w:name="Table 3D effects 3" w:semiHidden="1" w:unhideWhenUsed="1"/>
+    <w:lsdException w:name="Table Contemporary" w:semiHidden="1" w:unhideWhenUsed="1"/>
+    <w:lsdException w:name="Table Elegant" w:semiHidden="1" w:unhideWhenUsed="1"/>
+    <w:lsdException w:name="Table Professional" w:semiHidden="1" w:unhideWhenUsed="1"/>
+    <w:lsdException w:name="Table Subtle 1" w:semiHidden="1" w:unhideWhenUsed="1"/>
+    <w:lsdException w:name="Table Subtle 2" w:semiHidden="1" w:unhideWhenUsed="1"/>
+    <w:lsdException w:name="Table Web 1" w:semiHidden="1" w:unhideWhenUsed="1"/>
+    <w:lsdException w:name="Table Web 2" w:semiHidden="1" w:unhideWhenUsed="1"/>
+    <w:lsdException w:name="Table Web 3" w:semiHidden="1" w:unhideWhenUsed="1"/>
+    <w:lsdException w:name="Balloon Text" w:semiHidden="1" w:unhideWhenUsed="1"/>
+    <w:lsdException w:name="Table Grid" w:uiPriority="39"/>
+    <w:lsdException w:name="Table Theme" w:semiHidden="1" w:unhideWhenUsed="1"/>
+    <w:lsdException w:name="Placeholder Text" w:semiHidden="1"/>
+    <w:lsdException w:name="Light Shading" w:uiPriority="60"/>
+    <w:lsdException w:name="Light List" w:uiPriority="61"/>
+    <w:lsdException w:name="Light Grid" w:uiPriority="62"/>
+    <w:lsdException w:name="Medium Shading 1" w:uiPriority="63"/>
+    <w:lsdException w:name="Medium Shading 2" w:uiPriority="64"/>
+    <w:lsdException w:name="Medium List 1" w:uiPriority="65"/>
+    <w:lsdException w:name="Medium List 2" w:uiPriority="66"/>
+    <w:lsdException w:name="Medium Grid 1" w:uiPriority="67"/>
+    <w:lsdException w:name="Medium Grid 2" w:uiPriority="68"/>
+    <w:lsdException w:name="Medium Grid 3" w:uiPriority="69"/>
+    <w:lsdException w:name="Dark List" w:uiPriority="70"/>
+    <w:lsdException w:name="Colorful Shading" w:uiPriority="71"/>
+    <w:lsdException w:name="Colorful List" w:uiPriority="72"/>
+    <w:lsdException w:name="Colorful Grid" w:uiPriority="73"/>
+    <w:lsdException w:name="Light Shading Accent 1" w:uiPriority="60"/>
+    <w:lsdException w:name="Light List Accent 1" w:uiPriority="61"/>
+    <w:lsdException w:name="Light Grid Accent 1" w:uiPriority="62"/>
+    <w:lsdException w:name="Medium Shading 1 Accent 1" w:uiPriority="63"/>
+    <w:lsdException w:name="Medium Shading 2 Accent 1" w:uiPriority="64"/>
+    <w:lsdException w:name="Medium List 1 Accent 1" w:uiPriority="65"/>
+    <w:lsdException w:name="Revision" w:semiHidden="1"/>
+    <w:lsdException w:name="List Paragraph" w:uiPriority="34" w:qFormat="1"/>
+    <w:lsdException w:name="Medium List 2 Accent 1" w:uiPriority="66"/>
+    <w:lsdException w:name="Medium Grid 1 Accent 1" w:uiPriority="67"/>
+    <w:lsdException w:name="Medium Grid 2 Accent 1" w:uiPriority="68"/>
+    <w:lsdException w:name="Medium Grid 3 Accent 1" w:uiPriority="69"/>
+    <w:lsdException w:name="Dark List Accent 1" w:uiPriority="70"/>
+    <w:lsdException w:name="Colorful Shading Accent 1" w:uiPriority="71"/>
+    <w:lsdException w:name="Colorful List Accent 1" w:uiPriority="72"/>
+    <w:lsdException w:name="Colorful Grid Accent 1" w:uiPriority="73"/>
+    <w:lsdException w:name="Light Shading Accent 2" w:uiPriority="60"/>
+    <w:lsdException w:name="Light List Accent 2" w:uiPriority="61"/>
+    <w:lsdException w:name="Light Grid Accent 2" w:uiPriority="62"/>
+    <w:lsdException w:name="Medium Shading 1 Accent 2" w:uiPriority="63"/>
+    <w:lsdException w:name="Medium Shading 2 Accent 2" w:uiPriority="64"/>
+    <w:lsdException w:name="Medium List 1 Accent 2" w:uiPriority="65"/>
+    <w:lsdException w:name="Medium List 2 Accent 2" w:uiPriority="66"/>
+    <w:lsdException w:name="Medium Grid 1 Accent 2" w:uiPriority="67"/>
+    <w:lsdException w:name="Medium Grid 2 Accent 2" w:uiPriority="68"/>
+    <w:lsdException w:name="Medium Grid 3 Accent 2" w:uiPriority="69"/>
+    <w:lsdException w:name="Dark List Accent 2" w:uiPriority="70"/>
+    <w:lsdException w:name="Colorful Shading Accent 2" w:uiPriority="71"/>
+    <w:lsdException w:name="Colorful List Accent 2" w:uiPriority="72"/>
+    <w:lsdException w:name="Colorful Grid Accent 2" w:uiPriority="73"/>
+    <w:lsdException w:name="Light Shading Accent 3" w:uiPriority="60"/>
+    <w:lsdException w:name="Light List Accent 3" w:uiPriority="61"/>
+    <w:lsdException w:name="Light Grid Accent 3" w:uiPriority="62"/>
+    <w:lsdException w:name="Medium Shading 1 Accent 3" w:uiPriority="63"/>
+    <w:lsdException w:name="Medium Shading 2 Accent 3" w:uiPriority="64"/>
+    <w:lsdException w:name="Medium List 1 Accent 3" w:uiPriority="65"/>
+    <w:lsdException w:name="Medium List 2 Accent 3" w:uiPriority="66"/>
+    <w:lsdException w:name="Medium Grid 1 Accent 3" w:uiPriority="67"/>
+    <w:lsdException w:name="Medium Grid 2 Accent 3" w:uiPriority="68"/>
+    <w:lsdException w:name="Medium Grid 3 Accent 3" w:uiPriority="69"/>
+    <w:lsdException w:name="Dark List Accent 3" w:uiPriority="70"/>
+    <w:lsdException w:name="Colorful Shading Accent 3" w:uiPriority="71"/>
+    <w:lsdException w:name="Colorful List Accent 3" w:uiPriority="72"/>
+    <w:lsdException w:name="Colorful Grid Accent 3" w:uiPriority="73"/>
+    <w:lsdException w:name="Light Shading Accent 4" w:uiPriority="60"/>
+    <w:lsdException w:name="Light List Accent 4" w:uiPriority="61"/>
+    <w:lsdException w:name="Light Grid Accent 4" w:uiPriority="62"/>
+    <w:lsdException w:name="Medium Shading 1 Accent 4" w:uiPriority="63"/>
+    <w:lsdException w:name="Medium Shading 2 Accent 4" w:uiPriority="64"/>
+    <w:lsdException w:name="Medium List 1 Accent 4" w:uiPriority="65"/>
+    <w:lsdException w:name="Medium List 2 Accent 4" w:uiPriority="66"/>
+    <w:lsdException w:name="Medium Grid 1 Accent 4" w:uiPriority="67"/>
+    <w:lsdException w:name="Medium Grid 2 Accent 4" w:uiPriority="68"/>
+    <w:lsdException w:name="Medium Grid 3 Accent 4" w:uiPriority="69"/>
+    <w:lsdException w:name="Dark List Accent 4" w:uiPriority="70"/>
+    <w:lsdException w:name="Colorful Shading Accent 4" w:uiPriority="71"/>
+    <w:lsdException w:name="Colorful List Accent 4" w:uiPriority="72"/>
+    <w:lsdException w:name="Colorful Grid Accent 4" w:uiPriority="73"/>
+    <w:lsdException w:name="Light Shading Accent 5" w:uiPriority="60"/>
+    <w:lsdException w:name="Light List Accent 5" w:uiPriority="61"/>
+    <w:lsdException w:name="Light Grid Accent 5" w:uiPriority="62"/>
+    <w:lsdException w:name="Medium Shading 1 Accent 5" w:uiPriority="63"/>
+    <w:lsdException w:name="Medium Shading 2 Accent 5" w:uiPriority="64"/>
+    <w:lsdException w:name="Medium List 1 Accent 5" w:uiPriority="65"/>
+    <w:lsdException w:name="Medium List 2 Accent 5" w:uiPriority="66"/>
+    <w:lsdException w:name="Medium Grid 1 Accent 5" w:uiPriority="67"/>
+    <w:lsdException w:name="Medium Grid 2 Accent 5" w:uiPriority="68"/>
+    <w:lsdException w:name="Medium Grid 3 Accent 5" w:uiPriority="69"/>
+    <w:lsdException w:name="Dark List Accent 5" w:uiPriority="70"/>
+    <w:lsdException w:name="Colorful Shading Accent 5" w:uiPriority="71"/>
+    <w:lsdException w:name="Colorful List Accent 5" w:uiPriority="72"/>
+    <w:lsdException w:name="Colorful Grid Accent 5" w:uiPriority="73"/>
+    <w:lsdException w:name="Light Shading Accent 6" w:uiPriority="60"/>
+    <w:lsdException w:name="Light List Accent 6" w:uiPriority="61"/>
+    <w:lsdException w:name="Light Grid Accent 6" w:uiPriority="62"/>
+    <w:lsdException w:name="Medium Shading 1 Accent 6" w:uiPriority="63"/>
+    <w:lsdException w:name="Medium Shading 2 Accent 6" w:uiPriority="64"/>
+    <w:lsdException w:name="Medium List 1 Accent 6" w:uiPriority="65"/>
+    <w:lsdException w:name="Medium List 2 Accent 6" w:uiPriority="66"/>
+    <w:lsdException w:name="Medium Grid 1 Accent 6" w:uiPriority="67"/>
+    <w:lsdException w:name="Medium Grid 2 Accent 6" w:uiPriority="68"/>
+    <w:lsdException w:name="Medium Grid 3 Accent 6" w:uiPriority="69"/>
+    <w:lsdException w:name="Dark List Accent 6" w:uiPriority="70"/>
+    <w:lsdException w:name="Colorful Shading Accent 6" w:uiPriority="71"/>
+    <w:lsdException w:name="Colorful List Accent 6" w:uiPriority="72"/>
+    <w:lsdException w:name="Colorful Grid Accent 6" w:uiPriority="73"/>
+    <w:lsdException w:name="Subtle Emphasis" w:uiPriority="19" w:qFormat="1"/>
+    <w:lsdException w:name="Intense Emphasis" w:uiPriority="21" w:qFormat="1"/>
+    <w:lsdException w:name="Subtle Reference" w:uiPriority="31" w:qFormat="1"/>
+    <w:lsdException w:name="Intense Reference" w:uiPriority="32" w:qFormat="1"/>
+    <w:lsdException w:name="Book Title" w:uiPriority="33" w:qFormat="1"/>
+    <w:lsdException w:name="Bibliography" w:semiHidden="1" w:uiPriority="37" w:unhideWhenUsed="1"/>
+    <w:lsdException w:name="TOC Heading" w:semiHidden="1" w:uiPriority="39" w:unhideWhenUsed="1" w:qFormat="1"/>
+    <w:lsdException w:name="Plain Table 1" w:uiPriority="41"/>
+    <w:lsdException w:name="Plain Table 2" w:uiPriority="42"/>
+    <w:lsdException w:name="Plain Table 3" w:uiPriority="43"/>
+    <w:lsdException w:name="Plain Table 4" w:uiPriority="44"/>
+    <w:lsdException w:name="Plain Table 5" w:uiPriority="45"/>
+    <w:lsdException w:name="Grid Table Light" w:uiPriority="40"/>
+    <w:lsdException w:name="Grid Table 1 Light" w:uiPriority="46"/>
+    <w:lsdException w:name="Grid Table 2" w:uiPriority="47"/>
+    <w:lsdException w:name="Grid Table 3" w:uiPriority="48"/>
+    <w:lsdException w:name="Grid Table 4" w:uiPriority="49"/>
+    <w:lsdException w:name="Grid Table 5 Dark" w:uiPriority="50"/>
+    <w:lsdException w:name="Grid Table 6 Colorful" w:uiPriority="51"/>
+    <w:lsdException w:name="Grid Table 7 Colorful" w:uiPriority="52"/>
+    <w:lsdException w:name="Grid Table 1 Light Accent 1" w:uiPriority="46"/>
+    <w:lsdException w:name="Grid Table 2 Accent 1" w:uiPriority="47"/>
+    <w:lsdException w:name="Grid Table 3 Accent 1" w:uiPriority="48"/>
+    <w:lsdException w:name="Grid Table 4 Accent 1" w:uiPriority="49"/>
+    <w:lsdException w:name="Grid Table 5 Dark Accent 1" w:uiPriority="50"/>
+    <w:lsdException w:name="Grid Table 6 Colorful Accent 1" w:uiPriority="51"/>
+    <w:lsdException w:name="Grid Table 7 Colorful Accent 1" w:uiPriority="52"/>
+    <w:lsdException w:name="Grid Table 1 Light Accent 2" w:uiPriority="46"/>
+    <w:lsdException w:name="Grid Table 2 Accent 2" w:uiPriority="47"/>
+    <w:lsdException w:name="Grid Table 3 Accent 2" w:uiPriority="48"/>
+    <w:lsdException w:name="Grid Table 4 Accent 2" w:uiPriority="49"/>
+    <w:lsdException w:name="Grid Table 5 Dark Accent 2" w:uiPriority="50"/>
+    <w:lsdException w:name="Grid Table 6 Colorful Accent 2" w:uiPriority="51"/>
+    <w:lsdException w:name="Grid Table 7 Colorful Accent 2" w:uiPriority="52"/>
+    <w:lsdException w:name="Grid Table 1 Light Accent 3" w:uiPriority="46"/>
+    <w:lsdException w:name="Grid Table 2 Accent 3" w:uiPriority="47"/>
+    <w:lsdException w:name="Grid Table 3 Accent 3" w:uiPriority="48"/>
+    <w:lsdException w:name="Grid Table 4 Accent 3" w:uiPriority="49"/>
+    <w:lsdException w:name="Grid Table 5 Dark Accent 3" w:uiPriority="50"/>
+    <w:lsdException w:name="Grid Table 6 Colorful Accent 3" w:uiPriority="51"/>
+    <w:lsdException w:name="Grid Table 7 Colorful Accent 3" w:uiPriority="52"/>
+    <w:lsdException w:name="Grid Table 1 Light Accent 4" w:uiPriority="46"/>
+    <w:lsdException w:name="Grid Table 2 Accent 4" w:uiPriority="47"/>
+    <w:lsdException w:name="Grid Table 3 Accent 4" w:uiPriority="48"/>
+    <w:lsdException w:name="Grid Table 4 Accent 4" w:uiPriority="49"/>
+    <w:lsdException w:name="Grid Table 5 Dark Accent 4" w:uiPriority="50"/>
+    <w:lsdException w:name="Grid Table 6 Colorful Accent 4" w:uiPriority="51"/>
+    <w:lsdException w:name="Grid Table 7 Colorful Accent 4" w:uiPriority="52"/>
+    <w:lsdException w:name="Grid Table 1 Light Accent 5" w:uiPriority="46"/>
+    <w:lsdException w:name="Grid Table 2 Accent 5" w:uiPriority="47"/>
+    <w:lsdException w:name="Grid Table 3 Accent 5" w:uiPriority="48"/>
+    <w:lsdException w:name="Grid Table 4 Accent 5" w:uiPriority="49"/>
+    <w:lsdException w:name="Grid Table 5 Dark Accent 5" w:uiPriority="50"/>
+    <w:lsdException w:name="Grid Table 6 Colorful Accent 5" w:uiPriority="51"/>
+    <w:lsdException w:name="Grid Table 7 Colorful Accent 5" w:uiPriority="52"/>
+    <w:lsdException w:name="Grid Table 1 Light Accent 6" w:uiPriority="46"/>
+    <w:lsdException w:name="Grid Table 2 Accent 6" w:uiPriority="47"/>
+    <w:lsdException w:name="Grid Table 3 Accent 6" w:uiPriority="48"/>
+    <w:lsdException w:name="Grid Table 4 Accent 6" w:uiPriority="49"/>
+    <w:lsdException w:name="Grid Table 5 Dark Accent 6" w:uiPriority="50"/>
+    <w:lsdException w:name="Grid Table 6 Colorful Accent 6" w:uiPriority="51"/>
+    <w:lsdException w:name="Grid Table 7 Colorful Accent 6" w:uiPriority="52"/>
+    <w:lsdException w:name="List Table 1 Light" w:uiPriority="46"/>
+    <w:lsdException w:name="List Table 2" w:uiPriority="47"/>
+    <w:lsdException w:name="List Table 3" w:uiPriority="48"/>
+    <w:lsdException w:name="List Table 4" w:uiPriority="49"/>
+    <w:lsdException w:name="List Table 5 Dark" w:uiPriority="50"/>
+    <w:lsdException w:name="List Table 6 Colorful" w:uiPriority="51"/>
+    <w:lsdException w:name="List Table 7 Colorful" w:uiPriority="52"/>
+    <w:lsdException w:name="List Table 1 Light Accent 1" w:uiPriority="46"/>
+    <w:lsdException w:name="List Table 2 Accent 1" w:uiPriority="47"/>
+    <w:lsdException w:name="List Table 3 Accent 1" w:uiPriority="48"/>
+    <w:lsdException w:name="List Table 4 Accent 1" w:uiPriority="49"/>
+    <w:lsdException w:name="List Table 5 Dark Accent 1" w:uiPriority="50"/>
+    <w:lsdException w:name="List Table 6 Colorful Accent 1" w:uiPriority="51"/>
+    <w:lsdException w:name="List Table 7 Colorful Accent 1" w:uiPriority="52"/>
+    <w:lsdException w:name="List Table 1 Light Accent 2" w:uiPriority="46"/>
+    <w:lsdException w:name="List Table 2 Accent 2" w:uiPriority="47"/>
+    <w:lsdException w:name="List Table 3 Accent 2" w:uiPriority="48"/>
+    <w:lsdException w:name="List Table 4 Accent 2" w:uiPriority="49"/>
+    <w:lsdException w:name="List Table 5 Dark Accent 2" w:uiPriority="50"/>
+    <w:lsdException w:name="List Table 6 Colorful Accent 2" w:uiPriority="51"/>
+    <w:lsdException w:name="List Table 7 Colorful Accent 2" w:uiPriority="52"/>
+    <w:lsdException w:name="List Table 1 Light Accent 3" w:uiPriority="46"/>
+    <w:lsdException w:name="List Table 2 Accent 3" w:uiPriority="47"/>
+    <w:lsdException w:name="List Table 3 Accent 3" w:uiPriority="48"/>
+    <w:lsdException w:name="List Table 4 Accent 3" w:uiPriority="49"/>
+    <w:lsdException w:name="List Table 5 Dark Accent 3" w:uiPriority="50"/>
+    <w:lsdException w:name="List Table 6 Colorful Accent 3" w:uiPriority="51"/>
+    <w:lsdException w:name="List Table 7 Colorful Accent 3" w:uiPriority="52"/>
+    <w:lsdException w:name="List Table 1 Light Accent 4" w:uiPriority="46"/>
+    <w:lsdException w:name="List Table 2 Accent 4" w:uiPriority="47"/>
+    <w:lsdException w:name="List Table 3 Accent 4" w:uiPriority="48"/>
+    <w:lsdException w:name="List Table 4 Accent 4" w:uiPriority="49"/>
+    <w:lsdException w:name="List Table 5 Dark Accent 4" w:uiPriority="50"/>
+    <w:lsdException w:name="List Table 6 Colorful Accent 4" w:uiPriority="51"/>
+    <w:lsdException w:name="List Table 7 Colorful Accent 4" w:uiPriority="52"/>
+    <w:lsdException w:name="List Table 1 Light Accent 5" w:uiPriority="46"/>
+    <w:lsdException w:name="List Table 2 Accent 5" w:uiPriority="47"/>
+    <w:lsdException w:name="List Table 3 Accent 5" w:uiPriority="48"/>
+    <w:lsdException w:name="List Table 4 Accent 5" w:uiPriority="49"/>
+    <w:lsdException w:name="List Table 5 Dark Accent 5" w:uiPriority="50"/>
+    <w:lsdException w:name="List Table 6 Colorful Accent 5" w:uiPriority="51"/>
+    <w:lsdException w:name="List Table 7 Colorful Accent 5" w:uiPriority="52"/>
+    <w:lsdException w:name="List Table 1 Light Accent 6" w:uiPriority="46"/>
+    <w:lsdException w:name="List Table 2 Accent 6" w:uiPriority="47"/>
+    <w:lsdException w:name="List Table 3 Accent 6" w:uiPriority="48"/>
+    <w:lsdException w:name="List Table 4 Accent 6" w:uiPriority="49"/>
+    <w:lsdException w:name="List Table 5 Dark Accent 6" w:uiPriority="50"/>
+    <w:lsdException w:name="List Table 6 Colorful Accent 6" w:uiPriority="51"/>
+    <w:lsdException w:name="List Table 7 Colorful Accent 6" w:uiPriority="52"/>
+    <w:lsdException w:name="Mention" w:semiHidden="1" w:unhideWhenUsed="1"/>
+    <w:lsdException w:name="Smart Hyperlink" w:semiHidden="1" w:unhideWhenUsed="1"/>
+    <w:lsdException w:name="Hashtag" w:semiHidden="1" w:unhideWhenUsed="1"/>
+    <w:lsdException w:name="Unresolved Mention" w:semiHidden="1" w:unhideWhenUsed="1"/>
+    <w:lsdException w:name="Smart Link" w:semiHidden="1" w:unhideWhenUsed="1"/>
   </w:latentStyles>
-  <w:style w:type="paragraph" w:default="1" w:styleId="1">
+  <w:style w:type="paragraph" w:default="1" w:styleId="Normal">
     <w:name w:val="Normal"/>
     <w:qFormat/>
-    <w:uiPriority w:val="0"/>
     <w:pPr>
       <w:spacing w:after="160" w:line="259" w:lineRule="auto"/>
     </w:pPr>
     <w:rPr>
-      <w:rFonts w:asciiTheme="minorHAnsi" w:hAnsiTheme="minorHAnsi" w:eastAsiaTheme="minorHAnsi" w:cstheme="minorBidi"/>
       <w:sz w:val="22"/>
       <w:szCs w:val="22"/>
-      <w:lang w:val="en-US" w:eastAsia="en-US" w:bidi="ar-SA"/>
+      <w:lang w:val="en-US" w:eastAsia="en-US"/>
     </w:rPr>
   </w:style>
-  <w:style w:type="character" w:default="1" w:styleId="3">
+  <w:style w:type="character" w:default="1" w:styleId="Policepardfaut">
     <w:name w:val="Default Paragraph Font"/>
-    <w:unhideWhenUsed/>
     <w:uiPriority w:val="1"/>
-  </w:style>
-  <w:style w:type="table" w:default="1" w:styleId="4">
-    <w:name w:val="Normal Table"/>
     <w:semiHidden/>
     <w:unhideWhenUsed/>
+  </w:style>
+  <w:style w:type="table" w:default="1" w:styleId="TableauNormal">
+    <w:name w:val="Normal Table"/>
     <w:uiPriority w:val="99"/>
+    <w:semiHidden/>
+    <w:unhideWhenUsed/>
     <w:tblPr>
-      <w:tblLayout w:type="fixed"/>
+      <w:tblInd w:w="0" w:type="dxa"/>
       <w:tblCellMar>
         <w:top w:w="0" w:type="dxa"/>
         <w:left w:w="108" w:type="dxa"/>
@@ -1432,13 +1729,19 @@
       </w:tblCellMar>
     </w:tblPr>
   </w:style>
-  <w:style w:type="paragraph" w:styleId="2">
-    <w:name w:val="Balloon Text"/>
-    <w:basedOn w:val="1"/>
-    <w:link w:val="6"/>
+  <w:style w:type="numbering" w:default="1" w:styleId="Aucuneliste">
+    <w:name w:val="No List"/>
+    <w:uiPriority w:val="99"/>
     <w:semiHidden/>
     <w:unhideWhenUsed/>
+  </w:style>
+  <w:style w:type="paragraph" w:styleId="Textedebulles">
+    <w:name w:val="Balloon Text"/>
+    <w:basedOn w:val="Normal"/>
+    <w:link w:val="TextedebullesCar"/>
     <w:uiPriority w:val="99"/>
+    <w:semiHidden/>
+    <w:unhideWhenUsed/>
     <w:pPr>
       <w:spacing w:after="0" w:line="240" w:lineRule="auto"/>
     </w:pPr>
@@ -1448,22 +1751,22 @@
       <w:szCs w:val="18"/>
     </w:rPr>
   </w:style>
-  <w:style w:type="paragraph" w:styleId="5">
+  <w:style w:type="paragraph" w:styleId="Paragraphedeliste">
     <w:name w:val="List Paragraph"/>
-    <w:basedOn w:val="1"/>
+    <w:basedOn w:val="Normal"/>
+    <w:uiPriority w:val="34"/>
     <w:qFormat/>
-    <w:uiPriority w:val="34"/>
     <w:pPr>
       <w:ind w:left="720"/>
       <w:contextualSpacing/>
     </w:pPr>
   </w:style>
-  <w:style w:type="character" w:customStyle="1" w:styleId="6">
+  <w:style w:type="character" w:customStyle="1" w:styleId="TextedebullesCar">
     <w:name w:val="Texte de bulles Car"/>
-    <w:basedOn w:val="3"/>
-    <w:link w:val="2"/>
+    <w:basedOn w:val="Policepardfaut"/>
+    <w:link w:val="Textedebulles"/>
+    <w:uiPriority w:val="99"/>
     <w:semiHidden/>
-    <w:uiPriority w:val="99"/>
     <w:rPr>
       <w:rFonts w:ascii="Times New Roman" w:hAnsi="Times New Roman" w:cs="Times New Roman"/>
       <w:sz w:val="18"/>
@@ -1726,6 +2029,7 @@
     </a:fmtScheme>
   </a:themeElements>
   <a:objectDefaults/>
+  <a:extraClrSchemeLst/>
 </a:theme>
 </file>
 

</xml_diff>